<commit_message>
log in and register
</commit_message>
<xml_diff>
--- a/Licenta.docx
+++ b/Licenta.docx
@@ -15954,29 +15954,16 @@
         </w:rPr>
       </w:pPr>
       <w:r>
-        <w:t xml:space="preserve">                                                                 </w:t>
-      </w:r>
-      <w:r>
-        <w:t xml:space="preserve">Figure </w:t>
-      </w:r>
-      <w:r>
-        <w:fldChar w:fldCharType="begin"/>
-      </w:r>
-      <w:r>
-        <w:instrText xml:space="preserve"> SEQ Figure \* ARABIC </w:instrText>
-      </w:r>
-      <w:r>
-        <w:fldChar w:fldCharType="separate"/>
-      </w:r>
-      <w:r>
-        <w:rPr>
-          <w:noProof/>
-        </w:rPr>
-        <w:t>21</w:t>
-      </w:r>
-      <w:r>
-        <w:fldChar w:fldCharType="end"/>
-      </w:r>
+        <w:t xml:space="preserve">                                                                 Figure </w:t>
+      </w:r>
+      <w:fldSimple w:instr=" SEQ Figure \* ARABIC ">
+        <w:r>
+          <w:rPr>
+            <w:noProof/>
+          </w:rPr>
+          <w:t>21</w:t>
+        </w:r>
+      </w:fldSimple>
       <w:r>
         <w:t xml:space="preserve"> Mapping between code and database</w:t>
       </w:r>
@@ -16220,10 +16207,1881 @@
         <w:t>C# application</w:t>
       </w:r>
     </w:p>
-    <w:p>
+    <w:p/>
+    <w:p>
+      <w:pPr>
+        <w:rPr>
+          <w:rFonts w:ascii="Times New Roman" w:hAnsi="Times New Roman" w:cs="Times New Roman"/>
+        </w:rPr>
+      </w:pPr>
+      <w:r>
+        <w:rPr>
+          <w:rFonts w:ascii="Times New Roman" w:hAnsi="Times New Roman" w:cs="Times New Roman"/>
+        </w:rPr>
+        <w:t>The C# application is the one that interacts with the user.</w:t>
+      </w:r>
+    </w:p>
+    <w:p>
+      <w:pPr>
+        <w:rPr>
+          <w:rFonts w:ascii="Times New Roman" w:hAnsi="Times New Roman" w:cs="Times New Roman"/>
+        </w:rPr>
+      </w:pPr>
+      <w:r>
+        <w:rPr>
+          <w:rFonts w:ascii="Times New Roman" w:hAnsi="Times New Roman" w:cs="Times New Roman"/>
+        </w:rPr>
+        <w:t>In this section I will explain the classes, the forms and how the functionality of the desktop application was build.</w:t>
+      </w:r>
+    </w:p>
+    <w:p>
+      <w:pPr>
+        <w:rPr>
+          <w:rFonts w:ascii="Times New Roman" w:hAnsi="Times New Roman" w:cs="Times New Roman"/>
+        </w:rPr>
+      </w:pPr>
+    </w:p>
+    <w:p>
+      <w:pPr>
+        <w:rPr>
+          <w:rFonts w:ascii="Times New Roman" w:hAnsi="Times New Roman" w:cs="Times New Roman"/>
+        </w:rPr>
+      </w:pPr>
+    </w:p>
+    <w:p>
+      <w:pPr>
+        <w:rPr>
+          <w:rFonts w:ascii="Times New Roman" w:hAnsi="Times New Roman" w:cs="Times New Roman"/>
+        </w:rPr>
+      </w:pPr>
+    </w:p>
+    <w:p>
+      <w:pPr>
+        <w:pStyle w:val="Heading3"/>
+        <w:rPr>
+          <w:rFonts w:ascii="Times New Roman" w:hAnsi="Times New Roman" w:cs="Times New Roman"/>
+        </w:rPr>
+      </w:pPr>
+      <w:r>
+        <w:rPr>
+          <w:rFonts w:ascii="Times New Roman" w:hAnsi="Times New Roman" w:cs="Times New Roman"/>
+        </w:rPr>
+        <w:lastRenderedPageBreak/>
+        <w:t>Log In</w:t>
+      </w:r>
+    </w:p>
+    <w:p/>
+    <w:p>
+      <w:pPr>
+        <w:rPr>
+          <w:rFonts w:ascii="Times New Roman" w:hAnsi="Times New Roman" w:cs="Times New Roman"/>
+        </w:rPr>
+      </w:pPr>
+      <w:r>
+        <w:rPr>
+          <w:rFonts w:ascii="Times New Roman" w:hAnsi="Times New Roman" w:cs="Times New Roman"/>
+        </w:rPr>
+        <w:t>In order to have access to the main application the user has to log in based on a username and a password.</w:t>
+      </w:r>
+    </w:p>
+    <w:p>
+      <w:pPr>
+        <w:rPr>
+          <w:rFonts w:ascii="Times New Roman" w:hAnsi="Times New Roman" w:cs="Times New Roman"/>
+        </w:rPr>
+      </w:pPr>
+      <w:r>
+        <w:rPr>
+          <w:rFonts w:ascii="Times New Roman" w:hAnsi="Times New Roman" w:cs="Times New Roman"/>
+        </w:rPr>
+        <w:t xml:space="preserve">Firstly on the screen the </w:t>
+      </w:r>
+      <w:proofErr w:type="gramStart"/>
+      <w:r>
+        <w:rPr>
+          <w:rFonts w:ascii="Times New Roman" w:hAnsi="Times New Roman" w:cs="Times New Roman"/>
+        </w:rPr>
+        <w:t>log in interface appears and require</w:t>
+      </w:r>
+      <w:proofErr w:type="gramEnd"/>
+      <w:r>
+        <w:rPr>
+          <w:rFonts w:ascii="Times New Roman" w:hAnsi="Times New Roman" w:cs="Times New Roman"/>
+        </w:rPr>
+        <w:t xml:space="preserve"> a username and a password.</w:t>
+      </w:r>
+    </w:p>
+    <w:p>
+      <w:pPr>
+        <w:pStyle w:val="Caption"/>
+      </w:pPr>
+    </w:p>
+    <w:p>
+      <w:pPr>
+        <w:pStyle w:val="Caption"/>
+      </w:pPr>
+    </w:p>
+    <w:p>
+      <w:pPr>
+        <w:pStyle w:val="Caption"/>
+      </w:pPr>
+      <w:r>
+        <w:rPr>
+          <w:noProof/>
+        </w:rPr>
+        <w:drawing>
+          <wp:anchor distT="0" distB="0" distL="114300" distR="114300" simplePos="0" relativeHeight="251686912" behindDoc="0" locked="0" layoutInCell="1" allowOverlap="1" wp14:anchorId="5AD74C1B" wp14:editId="108F864C">
+            <wp:simplePos x="0" y="0"/>
+            <wp:positionH relativeFrom="margin">
+              <wp:posOffset>1495425</wp:posOffset>
+            </wp:positionH>
+            <wp:positionV relativeFrom="margin">
+              <wp:posOffset>1724660</wp:posOffset>
+            </wp:positionV>
+            <wp:extent cx="2676525" cy="2867025"/>
+            <wp:effectExtent l="0" t="0" r="9525" b="9525"/>
+            <wp:wrapSquare wrapText="bothSides"/>
+            <wp:docPr id="23" name="Picture 23"/>
+            <wp:cNvGraphicFramePr>
+              <a:graphicFrameLocks xmlns:a="http://schemas.openxmlformats.org/drawingml/2006/main" noChangeAspect="1"/>
+            </wp:cNvGraphicFramePr>
+            <a:graphic xmlns:a="http://schemas.openxmlformats.org/drawingml/2006/main">
+              <a:graphicData uri="http://schemas.openxmlformats.org/drawingml/2006/picture">
+                <pic:pic xmlns:pic="http://schemas.openxmlformats.org/drawingml/2006/picture">
+                  <pic:nvPicPr>
+                    <pic:cNvPr id="0" name="figura 23 log in form.PNG"/>
+                    <pic:cNvPicPr/>
+                  </pic:nvPicPr>
+                  <pic:blipFill>
+                    <a:blip r:embed="rId47">
+                      <a:extLst>
+                        <a:ext uri="{28A0092B-C50C-407E-A947-70E740481C1C}">
+                          <a14:useLocalDpi xmlns:a14="http://schemas.microsoft.com/office/drawing/2010/main" val="0"/>
+                        </a:ext>
+                      </a:extLst>
+                    </a:blip>
+                    <a:stretch>
+                      <a:fillRect/>
+                    </a:stretch>
+                  </pic:blipFill>
+                  <pic:spPr>
+                    <a:xfrm>
+                      <a:off x="0" y="0"/>
+                      <a:ext cx="2676525" cy="2867025"/>
+                    </a:xfrm>
+                    <a:prstGeom prst="rect">
+                      <a:avLst/>
+                    </a:prstGeom>
+                  </pic:spPr>
+                </pic:pic>
+              </a:graphicData>
+            </a:graphic>
+          </wp:anchor>
+        </w:drawing>
+      </w:r>
+    </w:p>
+    <w:p>
+      <w:pPr>
+        <w:pStyle w:val="Caption"/>
+      </w:pPr>
+    </w:p>
+    <w:p>
+      <w:pPr>
+        <w:pStyle w:val="Caption"/>
+      </w:pPr>
+    </w:p>
+    <w:p>
+      <w:pPr>
+        <w:pStyle w:val="Caption"/>
+      </w:pPr>
+    </w:p>
+    <w:p>
+      <w:pPr>
+        <w:pStyle w:val="Caption"/>
+      </w:pPr>
+    </w:p>
+    <w:p>
+      <w:pPr>
+        <w:pStyle w:val="Caption"/>
+      </w:pPr>
+    </w:p>
+    <w:p>
+      <w:pPr>
+        <w:pStyle w:val="Caption"/>
+      </w:pPr>
+    </w:p>
+    <w:p>
+      <w:pPr>
+        <w:pStyle w:val="Caption"/>
+      </w:pPr>
+    </w:p>
+    <w:p>
+      <w:pPr>
+        <w:pStyle w:val="Caption"/>
+      </w:pPr>
+    </w:p>
+    <w:p>
+      <w:pPr>
+        <w:pStyle w:val="Caption"/>
+      </w:pPr>
+    </w:p>
+    <w:p>
+      <w:pPr>
+        <w:pStyle w:val="Caption"/>
+      </w:pPr>
+    </w:p>
+    <w:p>
+      <w:pPr>
+        <w:pStyle w:val="Caption"/>
+      </w:pPr>
+    </w:p>
+    <w:p>
+      <w:pPr>
+        <w:pStyle w:val="Caption"/>
+        <w:ind w:left="2880" w:firstLine="720"/>
+        <w:rPr>
+          <w:rFonts w:ascii="Times New Roman" w:hAnsi="Times New Roman" w:cs="Times New Roman"/>
+        </w:rPr>
+      </w:pPr>
+      <w:r>
+        <w:t xml:space="preserve">Figure </w:t>
+      </w:r>
+      <w:fldSimple w:instr=" SEQ Figure \* ARABIC ">
+        <w:r>
+          <w:rPr>
+            <w:noProof/>
+          </w:rPr>
+          <w:t>23</w:t>
+        </w:r>
+      </w:fldSimple>
+      <w:r>
+        <w:t xml:space="preserve"> </w:t>
+      </w:r>
+      <w:proofErr w:type="spellStart"/>
+      <w:r>
+        <w:t>LogIn</w:t>
+      </w:r>
+      <w:proofErr w:type="spellEnd"/>
+      <w:r>
+        <w:t xml:space="preserve"> interface</w:t>
+      </w:r>
+      <w:r>
+        <w:rPr>
+          <w:rFonts w:ascii="Times New Roman" w:hAnsi="Times New Roman" w:cs="Times New Roman"/>
+        </w:rPr>
+        <w:t xml:space="preserve"> </w:t>
+      </w:r>
+    </w:p>
+    <w:p/>
+    <w:p>
+      <w:pPr>
+        <w:rPr>
+          <w:rFonts w:ascii="Times New Roman" w:hAnsi="Times New Roman" w:cs="Times New Roman"/>
+        </w:rPr>
+      </w:pPr>
+      <w:r>
+        <w:rPr>
+          <w:rFonts w:ascii="Times New Roman" w:hAnsi="Times New Roman" w:cs="Times New Roman"/>
+        </w:rPr>
+        <w:t>I used a label and a textbox for username and password.</w:t>
+      </w:r>
+    </w:p>
+    <w:p>
+      <w:pPr>
+        <w:rPr>
+          <w:rFonts w:ascii="Times New Roman" w:hAnsi="Times New Roman" w:cs="Times New Roman"/>
+        </w:rPr>
+      </w:pPr>
+      <w:r>
+        <w:rPr>
+          <w:rFonts w:ascii="Times New Roman" w:hAnsi="Times New Roman" w:cs="Times New Roman"/>
+        </w:rPr>
+        <w:t xml:space="preserve">On the submit button is implemented an event functionality which </w:t>
+      </w:r>
+      <w:r>
+        <w:rPr>
+          <w:rFonts w:ascii="Times New Roman" w:hAnsi="Times New Roman" w:cs="Times New Roman"/>
+        </w:rPr>
+        <w:t>triggers</w:t>
+      </w:r>
+      <w:r>
+        <w:rPr>
+          <w:rFonts w:ascii="Times New Roman" w:hAnsi="Times New Roman" w:cs="Times New Roman"/>
+        </w:rPr>
+        <w:t xml:space="preserve"> on click.</w:t>
+      </w:r>
+      <w:r>
+        <w:rPr>
+          <w:rFonts w:ascii="Times New Roman" w:hAnsi="Times New Roman" w:cs="Times New Roman"/>
+        </w:rPr>
+        <w:t xml:space="preserve"> After the connection with the database is establish is checked of the information needed is provided.</w:t>
+      </w:r>
+    </w:p>
+    <w:p>
+      <w:pPr>
+        <w:rPr>
+          <w:rFonts w:ascii="Times New Roman" w:hAnsi="Times New Roman" w:cs="Times New Roman"/>
+        </w:rPr>
+      </w:pPr>
+      <w:r>
+        <w:rPr>
+          <w:rFonts w:ascii="Times New Roman" w:hAnsi="Times New Roman" w:cs="Times New Roman"/>
+        </w:rPr>
+        <w:t xml:space="preserve">Both textboxes must </w:t>
+      </w:r>
+      <w:proofErr w:type="gramStart"/>
+      <w:r>
+        <w:rPr>
+          <w:rFonts w:ascii="Times New Roman" w:hAnsi="Times New Roman" w:cs="Times New Roman"/>
+        </w:rPr>
+        <w:t>conation  information</w:t>
+      </w:r>
+      <w:proofErr w:type="gramEnd"/>
+      <w:r>
+        <w:rPr>
+          <w:rFonts w:ascii="Times New Roman" w:hAnsi="Times New Roman" w:cs="Times New Roman"/>
+        </w:rPr>
+        <w:t>. If this the textboxes do not contain any information a message box appears on the screen with the fallowing string: “</w:t>
+      </w:r>
+      <w:r>
+        <w:rPr>
+          <w:rFonts w:ascii="Times New Roman" w:hAnsi="Times New Roman" w:cs="Times New Roman"/>
+        </w:rPr>
+        <w:t>Please provide username and password</w:t>
+      </w:r>
+      <w:proofErr w:type="gramStart"/>
+      <w:r>
+        <w:rPr>
+          <w:rFonts w:ascii="Times New Roman" w:hAnsi="Times New Roman" w:cs="Times New Roman"/>
+        </w:rPr>
+        <w:t>” .</w:t>
+      </w:r>
+      <w:proofErr w:type="gramEnd"/>
+    </w:p>
+    <w:p>
+      <w:pPr>
+        <w:rPr>
+          <w:rFonts w:ascii="Times New Roman" w:hAnsi="Times New Roman" w:cs="Times New Roman"/>
+        </w:rPr>
+      </w:pPr>
+      <w:r>
+        <w:rPr>
+          <w:rFonts w:ascii="Times New Roman" w:hAnsi="Times New Roman" w:cs="Times New Roman"/>
+        </w:rPr>
+        <w:t xml:space="preserve">Below are illustrated the </w:t>
+      </w:r>
+      <w:proofErr w:type="gramStart"/>
+      <w:r>
+        <w:rPr>
+          <w:rFonts w:ascii="Times New Roman" w:hAnsi="Times New Roman" w:cs="Times New Roman"/>
+        </w:rPr>
+        <w:t>cases that validates</w:t>
+      </w:r>
+      <w:proofErr w:type="gramEnd"/>
+      <w:r>
+        <w:rPr>
+          <w:rFonts w:ascii="Times New Roman" w:hAnsi="Times New Roman" w:cs="Times New Roman"/>
+        </w:rPr>
+        <w:t xml:space="preserve"> </w:t>
+      </w:r>
+      <w:r>
+        <w:rPr>
+          <w:rFonts w:ascii="Times New Roman" w:hAnsi="Times New Roman" w:cs="Times New Roman"/>
+        </w:rPr>
+        <w:t>the check of the username and password textboxes:</w:t>
+      </w:r>
+    </w:p>
+    <w:p>
+      <w:pPr>
+        <w:pStyle w:val="ListParagraph"/>
+        <w:numPr>
+          <w:ilvl w:val="0"/>
+          <w:numId w:val="12"/>
+        </w:numPr>
+        <w:rPr>
+          <w:rFonts w:ascii="Times New Roman" w:hAnsi="Times New Roman" w:cs="Times New Roman"/>
+        </w:rPr>
+      </w:pPr>
+      <w:r>
+        <w:rPr>
+          <w:rFonts w:ascii="Times New Roman" w:hAnsi="Times New Roman" w:cs="Times New Roman"/>
+        </w:rPr>
+        <w:t xml:space="preserve">Case1: </w:t>
+      </w:r>
+      <w:r>
+        <w:rPr>
+          <w:rFonts w:ascii="Times New Roman" w:hAnsi="Times New Roman" w:cs="Times New Roman"/>
+        </w:rPr>
+        <w:t>Neither the username nor the password has been entered</w:t>
+      </w:r>
+    </w:p>
+    <w:p>
+      <w:pPr>
+        <w:pStyle w:val="Caption"/>
+      </w:pPr>
+    </w:p>
+    <w:p>
+      <w:pPr>
+        <w:pStyle w:val="Caption"/>
+      </w:pPr>
+    </w:p>
+    <w:p>
+      <w:pPr>
+        <w:pStyle w:val="Caption"/>
+      </w:pPr>
+    </w:p>
+    <w:p>
+      <w:pPr>
+        <w:pStyle w:val="Caption"/>
+      </w:pPr>
+      <w:r>
+        <w:rPr>
+          <w:noProof/>
+        </w:rPr>
+        <w:lastRenderedPageBreak/>
+        <w:drawing>
+          <wp:anchor distT="0" distB="0" distL="114300" distR="114300" simplePos="0" relativeHeight="251687936" behindDoc="0" locked="0" layoutInCell="1" allowOverlap="1">
+            <wp:simplePos x="0" y="0"/>
+            <wp:positionH relativeFrom="margin">
+              <wp:posOffset>1614805</wp:posOffset>
+            </wp:positionH>
+            <wp:positionV relativeFrom="margin">
+              <wp:posOffset>-258445</wp:posOffset>
+            </wp:positionV>
+            <wp:extent cx="1806575" cy="2854325"/>
+            <wp:effectExtent l="0" t="0" r="3175" b="3175"/>
+            <wp:wrapSquare wrapText="bothSides"/>
+            <wp:docPr id="29" name="Picture 29"/>
+            <wp:cNvGraphicFramePr>
+              <a:graphicFrameLocks xmlns:a="http://schemas.openxmlformats.org/drawingml/2006/main" noChangeAspect="1"/>
+            </wp:cNvGraphicFramePr>
+            <a:graphic xmlns:a="http://schemas.openxmlformats.org/drawingml/2006/main">
+              <a:graphicData uri="http://schemas.openxmlformats.org/drawingml/2006/picture">
+                <pic:pic xmlns:pic="http://schemas.openxmlformats.org/drawingml/2006/picture">
+                  <pic:nvPicPr>
+                    <pic:cNvPr id="0" name="figura 24 provide-case1.PNG"/>
+                    <pic:cNvPicPr/>
+                  </pic:nvPicPr>
+                  <pic:blipFill>
+                    <a:blip r:embed="rId48">
+                      <a:extLst>
+                        <a:ext uri="{28A0092B-C50C-407E-A947-70E740481C1C}">
+                          <a14:useLocalDpi xmlns:a14="http://schemas.microsoft.com/office/drawing/2010/main" val="0"/>
+                        </a:ext>
+                      </a:extLst>
+                    </a:blip>
+                    <a:stretch>
+                      <a:fillRect/>
+                    </a:stretch>
+                  </pic:blipFill>
+                  <pic:spPr>
+                    <a:xfrm>
+                      <a:off x="0" y="0"/>
+                      <a:ext cx="1806575" cy="2854325"/>
+                    </a:xfrm>
+                    <a:prstGeom prst="rect">
+                      <a:avLst/>
+                    </a:prstGeom>
+                  </pic:spPr>
+                </pic:pic>
+              </a:graphicData>
+            </a:graphic>
+            <wp14:sizeRelH relativeFrom="margin">
+              <wp14:pctWidth>0</wp14:pctWidth>
+            </wp14:sizeRelH>
+            <wp14:sizeRelV relativeFrom="margin">
+              <wp14:pctHeight>0</wp14:pctHeight>
+            </wp14:sizeRelV>
+          </wp:anchor>
+        </w:drawing>
+      </w:r>
+    </w:p>
+    <w:p>
+      <w:pPr>
+        <w:pStyle w:val="Caption"/>
+      </w:pPr>
+    </w:p>
+    <w:p>
+      <w:pPr>
+        <w:pStyle w:val="Caption"/>
+      </w:pPr>
+    </w:p>
+    <w:p>
+      <w:pPr>
+        <w:pStyle w:val="Caption"/>
+      </w:pPr>
+    </w:p>
+    <w:p>
+      <w:pPr>
+        <w:pStyle w:val="Caption"/>
+      </w:pPr>
+    </w:p>
+    <w:p>
+      <w:pPr>
+        <w:pStyle w:val="Caption"/>
+      </w:pPr>
+    </w:p>
+    <w:p>
+      <w:pPr>
+        <w:pStyle w:val="Caption"/>
+      </w:pPr>
+    </w:p>
+    <w:p>
+      <w:pPr>
+        <w:pStyle w:val="Caption"/>
+      </w:pPr>
+    </w:p>
+    <w:p>
+      <w:pPr>
+        <w:pStyle w:val="Caption"/>
+      </w:pPr>
+    </w:p>
+    <w:p>
+      <w:pPr>
+        <w:pStyle w:val="Caption"/>
+      </w:pPr>
+    </w:p>
+    <w:p>
+      <w:pPr>
+        <w:pStyle w:val="Caption"/>
+        <w:keepNext/>
+        <w:ind w:left="1440" w:firstLine="720"/>
+      </w:pPr>
+      <w:r>
+        <w:t xml:space="preserve">Figure </w:t>
+      </w:r>
+      <w:fldSimple w:instr=" SEQ Figure \* ARABIC ">
+        <w:r>
+          <w:rPr>
+            <w:noProof/>
+          </w:rPr>
+          <w:t>24</w:t>
+        </w:r>
+      </w:fldSimple>
+      <w:r>
+        <w:t xml:space="preserve"> Provide username and password: case1</w:t>
+      </w:r>
+      <w:r>
+        <w:rPr>
+          <w:rFonts w:ascii="Times New Roman" w:hAnsi="Times New Roman" w:cs="Times New Roman"/>
+        </w:rPr>
+        <w:t xml:space="preserve"> </w:t>
+      </w:r>
+      <w:r>
+        <w:rPr>
+          <w:rFonts w:ascii="Times New Roman" w:hAnsi="Times New Roman" w:cs="Times New Roman"/>
+        </w:rPr>
+        <w:t xml:space="preserve"> </w:t>
+      </w:r>
+    </w:p>
+    <w:p/>
+    <w:p>
+      <w:pPr>
+        <w:pStyle w:val="ListParagraph"/>
+        <w:numPr>
+          <w:ilvl w:val="0"/>
+          <w:numId w:val="12"/>
+        </w:numPr>
+        <w:rPr>
+          <w:rFonts w:ascii="Times New Roman" w:hAnsi="Times New Roman" w:cs="Times New Roman"/>
+        </w:rPr>
+      </w:pPr>
+      <w:r>
+        <w:rPr>
+          <w:rFonts w:ascii="Times New Roman" w:hAnsi="Times New Roman" w:cs="Times New Roman"/>
+        </w:rPr>
+        <w:t xml:space="preserve">Case2: </w:t>
+      </w:r>
+      <w:r>
+        <w:rPr>
+          <w:rFonts w:ascii="Times New Roman" w:hAnsi="Times New Roman" w:cs="Times New Roman"/>
+        </w:rPr>
+        <w:t>Only the username is provided</w:t>
+      </w:r>
+    </w:p>
+    <w:p>
+      <w:pPr>
+        <w:pStyle w:val="ListParagraph"/>
+        <w:rPr>
+          <w:rFonts w:ascii="Times New Roman" w:hAnsi="Times New Roman" w:cs="Times New Roman"/>
+        </w:rPr>
+      </w:pPr>
+    </w:p>
+    <w:p>
+      <w:pPr>
+        <w:pStyle w:val="ListParagraph"/>
+        <w:rPr>
+          <w:rFonts w:ascii="Times New Roman" w:hAnsi="Times New Roman" w:cs="Times New Roman"/>
+        </w:rPr>
+      </w:pPr>
+      <w:r>
+        <w:rPr>
+          <w:rFonts w:ascii="Times New Roman" w:hAnsi="Times New Roman" w:cs="Times New Roman"/>
+          <w:noProof/>
+        </w:rPr>
+        <w:drawing>
+          <wp:anchor distT="0" distB="0" distL="114300" distR="114300" simplePos="0" relativeHeight="251688960" behindDoc="0" locked="0" layoutInCell="1" allowOverlap="1" wp14:anchorId="64E0DCD0" wp14:editId="2183FDFE">
+            <wp:simplePos x="0" y="0"/>
+            <wp:positionH relativeFrom="margin">
+              <wp:posOffset>1555115</wp:posOffset>
+            </wp:positionH>
+            <wp:positionV relativeFrom="margin">
+              <wp:posOffset>3672205</wp:posOffset>
+            </wp:positionV>
+            <wp:extent cx="1821180" cy="2766060"/>
+            <wp:effectExtent l="0" t="0" r="7620" b="0"/>
+            <wp:wrapSquare wrapText="bothSides"/>
+            <wp:docPr id="30" name="Picture 30"/>
+            <wp:cNvGraphicFramePr>
+              <a:graphicFrameLocks xmlns:a="http://schemas.openxmlformats.org/drawingml/2006/main" noChangeAspect="1"/>
+            </wp:cNvGraphicFramePr>
+            <a:graphic xmlns:a="http://schemas.openxmlformats.org/drawingml/2006/main">
+              <a:graphicData uri="http://schemas.openxmlformats.org/drawingml/2006/picture">
+                <pic:pic xmlns:pic="http://schemas.openxmlformats.org/drawingml/2006/picture">
+                  <pic:nvPicPr>
+                    <pic:cNvPr id="0" name="figura 25 provide-case2.PNG"/>
+                    <pic:cNvPicPr/>
+                  </pic:nvPicPr>
+                  <pic:blipFill>
+                    <a:blip r:embed="rId49">
+                      <a:extLst>
+                        <a:ext uri="{28A0092B-C50C-407E-A947-70E740481C1C}">
+                          <a14:useLocalDpi xmlns:a14="http://schemas.microsoft.com/office/drawing/2010/main" val="0"/>
+                        </a:ext>
+                      </a:extLst>
+                    </a:blip>
+                    <a:stretch>
+                      <a:fillRect/>
+                    </a:stretch>
+                  </pic:blipFill>
+                  <pic:spPr>
+                    <a:xfrm>
+                      <a:off x="0" y="0"/>
+                      <a:ext cx="1821180" cy="2766060"/>
+                    </a:xfrm>
+                    <a:prstGeom prst="rect">
+                      <a:avLst/>
+                    </a:prstGeom>
+                  </pic:spPr>
+                </pic:pic>
+              </a:graphicData>
+            </a:graphic>
+            <wp14:sizeRelH relativeFrom="margin">
+              <wp14:pctWidth>0</wp14:pctWidth>
+            </wp14:sizeRelH>
+            <wp14:sizeRelV relativeFrom="margin">
+              <wp14:pctHeight>0</wp14:pctHeight>
+            </wp14:sizeRelV>
+          </wp:anchor>
+        </w:drawing>
+      </w:r>
+    </w:p>
+    <w:p>
+      <w:pPr>
+        <w:pStyle w:val="ListParagraph"/>
+        <w:rPr>
+          <w:rFonts w:ascii="Times New Roman" w:hAnsi="Times New Roman" w:cs="Times New Roman"/>
+        </w:rPr>
+      </w:pPr>
+    </w:p>
+    <w:p>
+      <w:pPr>
+        <w:pStyle w:val="Caption"/>
+      </w:pPr>
+    </w:p>
+    <w:p>
+      <w:pPr>
+        <w:pStyle w:val="Caption"/>
+      </w:pPr>
+    </w:p>
+    <w:p>
+      <w:pPr>
+        <w:pStyle w:val="Caption"/>
+      </w:pPr>
+    </w:p>
+    <w:p>
+      <w:pPr>
+        <w:pStyle w:val="Caption"/>
+      </w:pPr>
+    </w:p>
+    <w:p>
+      <w:pPr>
+        <w:pStyle w:val="Caption"/>
+      </w:pPr>
+    </w:p>
+    <w:p>
+      <w:pPr>
+        <w:pStyle w:val="Caption"/>
+      </w:pPr>
+    </w:p>
+    <w:p>
+      <w:pPr>
+        <w:pStyle w:val="Caption"/>
+      </w:pPr>
+    </w:p>
+    <w:p>
+      <w:pPr>
+        <w:pStyle w:val="Caption"/>
+      </w:pPr>
+    </w:p>
+    <w:p>
+      <w:pPr>
+        <w:pStyle w:val="Caption"/>
+      </w:pPr>
+    </w:p>
+    <w:p>
+      <w:pPr>
+        <w:pStyle w:val="Caption"/>
+        <w:keepNext/>
+        <w:ind w:left="1440" w:firstLine="720"/>
+      </w:pPr>
+      <w:r>
+        <w:t xml:space="preserve">Figure </w:t>
+      </w:r>
+      <w:r>
+        <w:fldChar w:fldCharType="begin"/>
+      </w:r>
+      <w:r>
+        <w:instrText xml:space="preserve"> SEQ Figure \* ARABIC </w:instrText>
+      </w:r>
+      <w:r>
+        <w:fldChar w:fldCharType="separate"/>
+      </w:r>
+      <w:r>
+        <w:rPr>
+          <w:noProof/>
+        </w:rPr>
+        <w:t>25</w:t>
+      </w:r>
+      <w:r>
+        <w:fldChar w:fldCharType="end"/>
+      </w:r>
+      <w:r>
+        <w:t xml:space="preserve"> </w:t>
+      </w:r>
+      <w:r>
+        <w:t>Provid</w:t>
+      </w:r>
+      <w:r>
+        <w:t>e username and password: case2</w:t>
+      </w:r>
+    </w:p>
+    <w:p/>
+    <w:p>
+      <w:pPr>
+        <w:pStyle w:val="ListParagraph"/>
+        <w:numPr>
+          <w:ilvl w:val="0"/>
+          <w:numId w:val="12"/>
+        </w:numPr>
+      </w:pPr>
+      <w:r>
+        <w:rPr>
+          <w:rFonts w:ascii="Times New Roman" w:hAnsi="Times New Roman" w:cs="Times New Roman"/>
+        </w:rPr>
+        <w:t>Case3</w:t>
+      </w:r>
+      <w:r>
+        <w:rPr>
+          <w:rFonts w:ascii="Times New Roman" w:hAnsi="Times New Roman" w:cs="Times New Roman"/>
+        </w:rPr>
+        <w:t>: Only the password is entered.</w:t>
+      </w:r>
+    </w:p>
+    <w:p>
+      <w:pPr>
+        <w:pStyle w:val="ListParagraph"/>
+        <w:rPr>
+          <w:rFonts w:ascii="Times New Roman" w:hAnsi="Times New Roman" w:cs="Times New Roman"/>
+        </w:rPr>
+      </w:pPr>
+    </w:p>
+    <w:p>
+      <w:pPr>
+        <w:pStyle w:val="ListParagraph"/>
+        <w:rPr>
+          <w:rFonts w:ascii="Times New Roman" w:hAnsi="Times New Roman" w:cs="Times New Roman"/>
+        </w:rPr>
+      </w:pPr>
+    </w:p>
+    <w:p>
+      <w:pPr>
+        <w:pStyle w:val="ListParagraph"/>
+        <w:rPr>
+          <w:rFonts w:ascii="Times New Roman" w:hAnsi="Times New Roman" w:cs="Times New Roman"/>
+        </w:rPr>
+      </w:pPr>
+    </w:p>
+    <w:p>
+      <w:pPr>
+        <w:pStyle w:val="ListParagraph"/>
+        <w:rPr>
+          <w:rFonts w:ascii="Times New Roman" w:hAnsi="Times New Roman" w:cs="Times New Roman"/>
+        </w:rPr>
+      </w:pPr>
+    </w:p>
+    <w:p>
+      <w:pPr>
+        <w:pStyle w:val="ListParagraph"/>
+        <w:rPr>
+          <w:rFonts w:ascii="Times New Roman" w:hAnsi="Times New Roman" w:cs="Times New Roman"/>
+        </w:rPr>
+      </w:pPr>
+    </w:p>
+    <w:p>
+      <w:pPr>
+        <w:pStyle w:val="Caption"/>
+      </w:pPr>
+      <w:r>
+        <w:rPr>
+          <w:noProof/>
+        </w:rPr>
+        <w:lastRenderedPageBreak/>
+        <w:drawing>
+          <wp:anchor distT="0" distB="0" distL="114300" distR="114300" simplePos="0" relativeHeight="251689984" behindDoc="0" locked="0" layoutInCell="1" allowOverlap="1">
+            <wp:simplePos x="0" y="0"/>
+            <wp:positionH relativeFrom="margin">
+              <wp:posOffset>1533525</wp:posOffset>
+            </wp:positionH>
+            <wp:positionV relativeFrom="margin">
+              <wp:posOffset>-147955</wp:posOffset>
+            </wp:positionV>
+            <wp:extent cx="1880235" cy="2844800"/>
+            <wp:effectExtent l="0" t="0" r="5715" b="0"/>
+            <wp:wrapSquare wrapText="bothSides"/>
+            <wp:docPr id="31" name="Picture 31"/>
+            <wp:cNvGraphicFramePr>
+              <a:graphicFrameLocks xmlns:a="http://schemas.openxmlformats.org/drawingml/2006/main" noChangeAspect="1"/>
+            </wp:cNvGraphicFramePr>
+            <a:graphic xmlns:a="http://schemas.openxmlformats.org/drawingml/2006/main">
+              <a:graphicData uri="http://schemas.openxmlformats.org/drawingml/2006/picture">
+                <pic:pic xmlns:pic="http://schemas.openxmlformats.org/drawingml/2006/picture">
+                  <pic:nvPicPr>
+                    <pic:cNvPr id="0" name="figura 25 provide-case3.PNG"/>
+                    <pic:cNvPicPr/>
+                  </pic:nvPicPr>
+                  <pic:blipFill>
+                    <a:blip r:embed="rId50">
+                      <a:extLst>
+                        <a:ext uri="{28A0092B-C50C-407E-A947-70E740481C1C}">
+                          <a14:useLocalDpi xmlns:a14="http://schemas.microsoft.com/office/drawing/2010/main" val="0"/>
+                        </a:ext>
+                      </a:extLst>
+                    </a:blip>
+                    <a:stretch>
+                      <a:fillRect/>
+                    </a:stretch>
+                  </pic:blipFill>
+                  <pic:spPr>
+                    <a:xfrm>
+                      <a:off x="0" y="0"/>
+                      <a:ext cx="1880235" cy="2844800"/>
+                    </a:xfrm>
+                    <a:prstGeom prst="rect">
+                      <a:avLst/>
+                    </a:prstGeom>
+                  </pic:spPr>
+                </pic:pic>
+              </a:graphicData>
+            </a:graphic>
+            <wp14:sizeRelH relativeFrom="margin">
+              <wp14:pctWidth>0</wp14:pctWidth>
+            </wp14:sizeRelH>
+            <wp14:sizeRelV relativeFrom="margin">
+              <wp14:pctHeight>0</wp14:pctHeight>
+            </wp14:sizeRelV>
+          </wp:anchor>
+        </w:drawing>
+      </w:r>
+    </w:p>
+    <w:p>
+      <w:pPr>
+        <w:pStyle w:val="Caption"/>
+      </w:pPr>
+    </w:p>
+    <w:p>
+      <w:pPr>
+        <w:pStyle w:val="Caption"/>
+      </w:pPr>
+    </w:p>
+    <w:p>
+      <w:pPr>
+        <w:pStyle w:val="Caption"/>
+      </w:pPr>
+    </w:p>
+    <w:p>
+      <w:pPr>
+        <w:pStyle w:val="Caption"/>
+      </w:pPr>
+    </w:p>
+    <w:p>
+      <w:pPr>
+        <w:pStyle w:val="Caption"/>
+      </w:pPr>
+    </w:p>
+    <w:p>
+      <w:pPr>
+        <w:pStyle w:val="Caption"/>
+      </w:pPr>
+    </w:p>
+    <w:p>
+      <w:pPr>
+        <w:pStyle w:val="Caption"/>
+      </w:pPr>
+    </w:p>
+    <w:p>
+      <w:pPr>
+        <w:pStyle w:val="Caption"/>
+      </w:pPr>
+    </w:p>
+    <w:p>
+      <w:pPr>
+        <w:pStyle w:val="Caption"/>
+      </w:pPr>
+    </w:p>
+    <w:p>
+      <w:pPr>
+        <w:pStyle w:val="Caption"/>
+      </w:pPr>
+    </w:p>
+    <w:p>
+      <w:pPr>
+        <w:pStyle w:val="Caption"/>
+        <w:ind w:left="1440" w:firstLine="720"/>
+      </w:pPr>
+      <w:r>
+        <w:t xml:space="preserve">Figure </w:t>
+      </w:r>
+      <w:r>
+        <w:fldChar w:fldCharType="begin"/>
+      </w:r>
+      <w:r>
+        <w:instrText xml:space="preserve"> SEQ Figure \* ARABIC </w:instrText>
+      </w:r>
+      <w:r>
+        <w:fldChar w:fldCharType="separate"/>
+      </w:r>
+      <w:r>
+        <w:rPr>
+          <w:noProof/>
+        </w:rPr>
+        <w:t>26</w:t>
+      </w:r>
+      <w:r>
+        <w:fldChar w:fldCharType="end"/>
+      </w:r>
+      <w:r>
+        <w:t xml:space="preserve"> </w:t>
+      </w:r>
+      <w:r>
+        <w:t>Prov</w:t>
+      </w:r>
+      <w:r>
+        <w:t>ide username and password: case3</w:t>
+      </w:r>
+    </w:p>
+    <w:p/>
+    <w:p>
+      <w:pPr>
+        <w:rPr>
+          <w:rFonts w:ascii="Times New Roman" w:hAnsi="Times New Roman" w:cs="Times New Roman"/>
+        </w:rPr>
+      </w:pPr>
+      <w:r>
+        <w:rPr>
+          <w:rFonts w:ascii="Times New Roman" w:hAnsi="Times New Roman" w:cs="Times New Roman"/>
+        </w:rPr>
+        <w:t>Moreover if the username and the password are not valid another message box appears with the fallowing string: “</w:t>
+      </w:r>
+      <w:r>
+        <w:rPr>
+          <w:rFonts w:ascii="Times New Roman" w:hAnsi="Times New Roman" w:cs="Times New Roman"/>
+        </w:rPr>
+        <w:t>Invalid username or password</w:t>
+      </w:r>
+      <w:r>
+        <w:rPr>
+          <w:rFonts w:ascii="Times New Roman" w:hAnsi="Times New Roman" w:cs="Times New Roman"/>
+        </w:rPr>
+        <w:t>”.</w:t>
+      </w:r>
+    </w:p>
+    <w:p>
+      <w:pPr>
+        <w:pStyle w:val="Caption"/>
+      </w:pPr>
+    </w:p>
+    <w:p>
+      <w:pPr>
+        <w:pStyle w:val="Caption"/>
+      </w:pPr>
+      <w:r>
+        <w:rPr>
+          <w:noProof/>
+        </w:rPr>
+        <w:drawing>
+          <wp:anchor distT="0" distB="0" distL="114300" distR="114300" simplePos="0" relativeHeight="251691008" behindDoc="0" locked="0" layoutInCell="1" allowOverlap="1" wp14:anchorId="220BCEC3" wp14:editId="3A07CA8F">
+            <wp:simplePos x="0" y="0"/>
+            <wp:positionH relativeFrom="margin">
+              <wp:posOffset>1356360</wp:posOffset>
+            </wp:positionH>
+            <wp:positionV relativeFrom="margin">
+              <wp:posOffset>4364990</wp:posOffset>
+            </wp:positionV>
+            <wp:extent cx="1939290" cy="3096895"/>
+            <wp:effectExtent l="0" t="0" r="3810" b="8255"/>
+            <wp:wrapSquare wrapText="bothSides"/>
+            <wp:docPr id="32" name="Picture 32"/>
+            <wp:cNvGraphicFramePr>
+              <a:graphicFrameLocks xmlns:a="http://schemas.openxmlformats.org/drawingml/2006/main" noChangeAspect="1"/>
+            </wp:cNvGraphicFramePr>
+            <a:graphic xmlns:a="http://schemas.openxmlformats.org/drawingml/2006/main">
+              <a:graphicData uri="http://schemas.openxmlformats.org/drawingml/2006/picture">
+                <pic:pic xmlns:pic="http://schemas.openxmlformats.org/drawingml/2006/picture">
+                  <pic:nvPicPr>
+                    <pic:cNvPr id="0" name="figura 27 invalid username and password.PNG"/>
+                    <pic:cNvPicPr/>
+                  </pic:nvPicPr>
+                  <pic:blipFill>
+                    <a:blip r:embed="rId51">
+                      <a:extLst>
+                        <a:ext uri="{28A0092B-C50C-407E-A947-70E740481C1C}">
+                          <a14:useLocalDpi xmlns:a14="http://schemas.microsoft.com/office/drawing/2010/main" val="0"/>
+                        </a:ext>
+                      </a:extLst>
+                    </a:blip>
+                    <a:stretch>
+                      <a:fillRect/>
+                    </a:stretch>
+                  </pic:blipFill>
+                  <pic:spPr>
+                    <a:xfrm>
+                      <a:off x="0" y="0"/>
+                      <a:ext cx="1939290" cy="3096895"/>
+                    </a:xfrm>
+                    <a:prstGeom prst="rect">
+                      <a:avLst/>
+                    </a:prstGeom>
+                  </pic:spPr>
+                </pic:pic>
+              </a:graphicData>
+            </a:graphic>
+            <wp14:sizeRelH relativeFrom="margin">
+              <wp14:pctWidth>0</wp14:pctWidth>
+            </wp14:sizeRelH>
+            <wp14:sizeRelV relativeFrom="margin">
+              <wp14:pctHeight>0</wp14:pctHeight>
+            </wp14:sizeRelV>
+          </wp:anchor>
+        </w:drawing>
+      </w:r>
+    </w:p>
+    <w:p>
+      <w:pPr>
+        <w:pStyle w:val="Caption"/>
+      </w:pPr>
+    </w:p>
+    <w:p>
+      <w:pPr>
+        <w:pStyle w:val="Caption"/>
+      </w:pPr>
+    </w:p>
+    <w:p>
+      <w:pPr>
+        <w:pStyle w:val="Caption"/>
+      </w:pPr>
+    </w:p>
+    <w:p>
+      <w:pPr>
+        <w:pStyle w:val="Caption"/>
+      </w:pPr>
+    </w:p>
+    <w:p>
+      <w:pPr>
+        <w:pStyle w:val="Caption"/>
+      </w:pPr>
+    </w:p>
+    <w:p>
+      <w:pPr>
+        <w:pStyle w:val="Caption"/>
+      </w:pPr>
+    </w:p>
+    <w:p>
+      <w:pPr>
+        <w:pStyle w:val="Caption"/>
+      </w:pPr>
+    </w:p>
+    <w:p>
+      <w:pPr>
+        <w:pStyle w:val="Caption"/>
+      </w:pPr>
+    </w:p>
+    <w:p>
+      <w:pPr>
+        <w:pStyle w:val="Caption"/>
+      </w:pPr>
+    </w:p>
+    <w:p>
+      <w:pPr>
+        <w:pStyle w:val="Caption"/>
+      </w:pPr>
+    </w:p>
+    <w:p>
+      <w:pPr>
+        <w:pStyle w:val="Caption"/>
+      </w:pPr>
+    </w:p>
+    <w:p>
+      <w:pPr>
+        <w:pStyle w:val="Caption"/>
+      </w:pPr>
+    </w:p>
+    <w:p>
+      <w:pPr>
+        <w:pStyle w:val="Caption"/>
+        <w:ind w:left="1440" w:firstLine="720"/>
+      </w:pPr>
+      <w:r>
+        <w:t xml:space="preserve">Figure </w:t>
+      </w:r>
+      <w:fldSimple w:instr=" SEQ Figure \* ARABIC ">
+        <w:r>
+          <w:rPr>
+            <w:noProof/>
+          </w:rPr>
+          <w:t>27</w:t>
+        </w:r>
+      </w:fldSimple>
+      <w:r>
+        <w:t xml:space="preserve"> Invalid username or password</w:t>
+      </w:r>
+    </w:p>
+    <w:p/>
+    <w:p>
+      <w:pPr>
+        <w:pStyle w:val="Heading3"/>
+        <w:rPr>
+          <w:rFonts w:ascii="Times New Roman" w:hAnsi="Times New Roman" w:cs="Times New Roman"/>
+        </w:rPr>
+      </w:pPr>
+      <w:r>
+        <w:rPr>
+          <w:rFonts w:ascii="Times New Roman" w:hAnsi="Times New Roman" w:cs="Times New Roman"/>
+        </w:rPr>
+        <w:lastRenderedPageBreak/>
+        <w:t>Register</w:t>
+      </w:r>
+    </w:p>
+    <w:p/>
+    <w:p>
+      <w:pPr>
+        <w:rPr>
+          <w:rFonts w:ascii="Times New Roman" w:hAnsi="Times New Roman" w:cs="Times New Roman"/>
+        </w:rPr>
+      </w:pPr>
+      <w:r>
+        <w:rPr>
+          <w:rFonts w:ascii="Times New Roman" w:hAnsi="Times New Roman" w:cs="Times New Roman"/>
+        </w:rPr>
+        <w:t xml:space="preserve">As the label from the login form suggests </w:t>
+      </w:r>
+      <w:r>
+        <w:rPr>
+          <w:rFonts w:ascii="Times New Roman" w:hAnsi="Times New Roman" w:cs="Times New Roman"/>
+        </w:rPr>
+        <w:t>if the employee does not have an account then it has to register.</w:t>
+      </w:r>
+    </w:p>
+    <w:p>
+      <w:pPr>
+        <w:rPr>
+          <w:rFonts w:ascii="Times New Roman" w:hAnsi="Times New Roman" w:cs="Times New Roman"/>
+        </w:rPr>
+      </w:pPr>
+      <w:r>
+        <w:rPr>
+          <w:rFonts w:ascii="Times New Roman" w:hAnsi="Times New Roman" w:cs="Times New Roman"/>
+        </w:rPr>
+        <w:t>The register button contains an event which triggers on click. After the register button is trigger a new form is displayed, the register form.</w:t>
+      </w:r>
+    </w:p>
+    <w:p>
+      <w:pPr>
+        <w:rPr>
+          <w:rFonts w:ascii="Times New Roman" w:hAnsi="Times New Roman" w:cs="Times New Roman"/>
+        </w:rPr>
+      </w:pPr>
+      <w:r>
+        <w:rPr>
+          <w:rFonts w:ascii="Times New Roman" w:hAnsi="Times New Roman" w:cs="Times New Roman"/>
+        </w:rPr>
+        <w:t xml:space="preserve">The register </w:t>
+      </w:r>
+      <w:proofErr w:type="gramStart"/>
+      <w:r>
+        <w:rPr>
+          <w:rFonts w:ascii="Times New Roman" w:hAnsi="Times New Roman" w:cs="Times New Roman"/>
+        </w:rPr>
+        <w:t>forms contains</w:t>
+      </w:r>
+      <w:proofErr w:type="gramEnd"/>
+      <w:r>
+        <w:rPr>
+          <w:rFonts w:ascii="Times New Roman" w:hAnsi="Times New Roman" w:cs="Times New Roman"/>
+        </w:rPr>
+        <w:t xml:space="preserve"> the fallowing labels and textboxes:</w:t>
+      </w:r>
+    </w:p>
+    <w:p>
+      <w:pPr>
+        <w:pStyle w:val="ListParagraph"/>
+        <w:numPr>
+          <w:ilvl w:val="0"/>
+          <w:numId w:val="12"/>
+        </w:numPr>
+        <w:rPr>
+          <w:rFonts w:ascii="Times New Roman" w:hAnsi="Times New Roman" w:cs="Times New Roman"/>
+        </w:rPr>
+      </w:pPr>
+      <w:r>
+        <w:rPr>
+          <w:rFonts w:ascii="Times New Roman" w:hAnsi="Times New Roman" w:cs="Times New Roman"/>
+        </w:rPr>
+        <w:t>First name</w:t>
+      </w:r>
+    </w:p>
+    <w:p>
+      <w:pPr>
+        <w:pStyle w:val="ListParagraph"/>
+        <w:numPr>
+          <w:ilvl w:val="0"/>
+          <w:numId w:val="12"/>
+        </w:numPr>
+        <w:rPr>
+          <w:rFonts w:ascii="Times New Roman" w:hAnsi="Times New Roman" w:cs="Times New Roman"/>
+        </w:rPr>
+      </w:pPr>
+      <w:r>
+        <w:rPr>
+          <w:rFonts w:ascii="Times New Roman" w:hAnsi="Times New Roman" w:cs="Times New Roman"/>
+        </w:rPr>
+        <w:t>Last name</w:t>
+      </w:r>
+    </w:p>
+    <w:p>
+      <w:pPr>
+        <w:pStyle w:val="ListParagraph"/>
+        <w:numPr>
+          <w:ilvl w:val="0"/>
+          <w:numId w:val="12"/>
+        </w:numPr>
+        <w:rPr>
+          <w:rFonts w:ascii="Times New Roman" w:hAnsi="Times New Roman" w:cs="Times New Roman"/>
+        </w:rPr>
+      </w:pPr>
+      <w:r>
+        <w:rPr>
+          <w:rFonts w:ascii="Times New Roman" w:hAnsi="Times New Roman" w:cs="Times New Roman"/>
+        </w:rPr>
+        <w:t>Username</w:t>
+      </w:r>
+    </w:p>
+    <w:p>
+      <w:pPr>
+        <w:pStyle w:val="ListParagraph"/>
+        <w:numPr>
+          <w:ilvl w:val="0"/>
+          <w:numId w:val="12"/>
+        </w:numPr>
+        <w:rPr>
+          <w:rFonts w:ascii="Times New Roman" w:hAnsi="Times New Roman" w:cs="Times New Roman"/>
+        </w:rPr>
+      </w:pPr>
+      <w:r>
+        <w:rPr>
+          <w:rFonts w:ascii="Times New Roman" w:hAnsi="Times New Roman" w:cs="Times New Roman"/>
+        </w:rPr>
+        <w:t>Password</w:t>
+      </w:r>
+    </w:p>
+    <w:p>
+      <w:pPr>
+        <w:pStyle w:val="ListParagraph"/>
+        <w:numPr>
+          <w:ilvl w:val="0"/>
+          <w:numId w:val="12"/>
+        </w:numPr>
+        <w:rPr>
+          <w:rFonts w:ascii="Times New Roman" w:hAnsi="Times New Roman" w:cs="Times New Roman"/>
+        </w:rPr>
+      </w:pPr>
+      <w:r>
+        <w:rPr>
+          <w:rFonts w:ascii="Times New Roman" w:hAnsi="Times New Roman" w:cs="Times New Roman"/>
+        </w:rPr>
+        <w:t>Confirm password</w:t>
+      </w:r>
+    </w:p>
+    <w:p>
+      <w:pPr>
+        <w:pStyle w:val="ListParagraph"/>
+        <w:rPr>
+          <w:rFonts w:ascii="Times New Roman" w:hAnsi="Times New Roman" w:cs="Times New Roman"/>
+        </w:rPr>
+      </w:pPr>
+    </w:p>
+    <w:p>
+      <w:pPr>
+        <w:rPr>
+          <w:rFonts w:ascii="Times New Roman" w:hAnsi="Times New Roman" w:cs="Times New Roman"/>
+        </w:rPr>
+      </w:pPr>
+    </w:p>
+    <w:p>
+      <w:pPr>
+        <w:rPr>
+          <w:rFonts w:ascii="Times New Roman" w:hAnsi="Times New Roman" w:cs="Times New Roman"/>
+        </w:rPr>
+      </w:pPr>
+      <w:r>
+        <w:rPr>
+          <w:rFonts w:ascii="Times New Roman" w:hAnsi="Times New Roman" w:cs="Times New Roman"/>
+          <w:noProof/>
+        </w:rPr>
+        <w:drawing>
+          <wp:anchor distT="0" distB="0" distL="114300" distR="114300" simplePos="0" relativeHeight="251692032" behindDoc="0" locked="0" layoutInCell="1" allowOverlap="1" wp14:anchorId="73B8996B" wp14:editId="0BE28354">
+            <wp:simplePos x="0" y="0"/>
+            <wp:positionH relativeFrom="margin">
+              <wp:posOffset>1539875</wp:posOffset>
+            </wp:positionH>
+            <wp:positionV relativeFrom="margin">
+              <wp:posOffset>3310255</wp:posOffset>
+            </wp:positionV>
+            <wp:extent cx="2566035" cy="3150870"/>
+            <wp:effectExtent l="0" t="0" r="5715" b="0"/>
+            <wp:wrapSquare wrapText="bothSides"/>
+            <wp:docPr id="33" name="Picture 33"/>
+            <wp:cNvGraphicFramePr>
+              <a:graphicFrameLocks xmlns:a="http://schemas.openxmlformats.org/drawingml/2006/main" noChangeAspect="1"/>
+            </wp:cNvGraphicFramePr>
+            <a:graphic xmlns:a="http://schemas.openxmlformats.org/drawingml/2006/main">
+              <a:graphicData uri="http://schemas.openxmlformats.org/drawingml/2006/picture">
+                <pic:pic xmlns:pic="http://schemas.openxmlformats.org/drawingml/2006/picture">
+                  <pic:nvPicPr>
+                    <pic:cNvPr id="0" name="figura 28 register form.PNG"/>
+                    <pic:cNvPicPr/>
+                  </pic:nvPicPr>
+                  <pic:blipFill>
+                    <a:blip r:embed="rId52">
+                      <a:extLst>
+                        <a:ext uri="{28A0092B-C50C-407E-A947-70E740481C1C}">
+                          <a14:useLocalDpi xmlns:a14="http://schemas.microsoft.com/office/drawing/2010/main" val="0"/>
+                        </a:ext>
+                      </a:extLst>
+                    </a:blip>
+                    <a:stretch>
+                      <a:fillRect/>
+                    </a:stretch>
+                  </pic:blipFill>
+                  <pic:spPr>
+                    <a:xfrm>
+                      <a:off x="0" y="0"/>
+                      <a:ext cx="2566035" cy="3150870"/>
+                    </a:xfrm>
+                    <a:prstGeom prst="rect">
+                      <a:avLst/>
+                    </a:prstGeom>
+                  </pic:spPr>
+                </pic:pic>
+              </a:graphicData>
+            </a:graphic>
+            <wp14:sizeRelH relativeFrom="margin">
+              <wp14:pctWidth>0</wp14:pctWidth>
+            </wp14:sizeRelH>
+            <wp14:sizeRelV relativeFrom="margin">
+              <wp14:pctHeight>0</wp14:pctHeight>
+            </wp14:sizeRelV>
+          </wp:anchor>
+        </w:drawing>
+      </w:r>
+    </w:p>
+    <w:p>
+      <w:pPr>
+        <w:rPr>
+          <w:rFonts w:ascii="Times New Roman" w:hAnsi="Times New Roman" w:cs="Times New Roman"/>
+        </w:rPr>
+      </w:pPr>
+    </w:p>
+    <w:p>
+      <w:pPr>
+        <w:rPr>
+          <w:rFonts w:ascii="Times New Roman" w:hAnsi="Times New Roman" w:cs="Times New Roman"/>
+        </w:rPr>
+      </w:pPr>
+    </w:p>
+    <w:p>
+      <w:pPr>
+        <w:pStyle w:val="Caption"/>
+      </w:pPr>
+    </w:p>
+    <w:p>
+      <w:pPr>
+        <w:pStyle w:val="Caption"/>
+      </w:pPr>
+    </w:p>
+    <w:p>
+      <w:pPr>
+        <w:pStyle w:val="Caption"/>
+      </w:pPr>
+    </w:p>
+    <w:p>
+      <w:pPr>
+        <w:pStyle w:val="Caption"/>
+      </w:pPr>
+    </w:p>
+    <w:p>
+      <w:pPr>
+        <w:pStyle w:val="Caption"/>
+      </w:pPr>
+    </w:p>
+    <w:p>
+      <w:pPr>
+        <w:pStyle w:val="Caption"/>
+      </w:pPr>
+    </w:p>
+    <w:p>
+      <w:pPr>
+        <w:pStyle w:val="Caption"/>
+      </w:pPr>
+    </w:p>
+    <w:p>
+      <w:pPr>
+        <w:pStyle w:val="Caption"/>
+      </w:pPr>
+    </w:p>
+    <w:p>
+      <w:pPr>
+        <w:pStyle w:val="Caption"/>
+      </w:pPr>
+    </w:p>
+    <w:p>
+      <w:pPr>
+        <w:pStyle w:val="Caption"/>
+        <w:ind w:left="2880" w:firstLine="720"/>
+      </w:pPr>
+    </w:p>
+    <w:p>
+      <w:pPr>
+        <w:pStyle w:val="Caption"/>
+        <w:ind w:left="2880" w:firstLine="720"/>
+        <w:rPr>
+          <w:rFonts w:ascii="Times New Roman" w:hAnsi="Times New Roman" w:cs="Times New Roman"/>
+        </w:rPr>
+      </w:pPr>
+      <w:r>
+        <w:t xml:space="preserve">Figure </w:t>
+      </w:r>
+      <w:fldSimple w:instr=" SEQ Figure \* ARABIC ">
+        <w:r>
+          <w:rPr>
+            <w:noProof/>
+          </w:rPr>
+          <w:t>28</w:t>
+        </w:r>
+      </w:fldSimple>
+      <w:r>
+        <w:t xml:space="preserve"> Register Interface</w:t>
+      </w:r>
+      <w:r>
+        <w:rPr>
+          <w:rFonts w:ascii="Times New Roman" w:hAnsi="Times New Roman" w:cs="Times New Roman"/>
+        </w:rPr>
+        <w:t xml:space="preserve"> </w:t>
+      </w:r>
+    </w:p>
+    <w:p/>
+    <w:p>
+      <w:pPr>
+        <w:rPr>
+          <w:rFonts w:ascii="Times New Roman" w:hAnsi="Times New Roman" w:cs="Times New Roman"/>
+        </w:rPr>
+      </w:pPr>
+      <w:r>
+        <w:rPr>
+          <w:rFonts w:ascii="Times New Roman" w:hAnsi="Times New Roman" w:cs="Times New Roman"/>
+        </w:rPr>
+        <w:t xml:space="preserve">First of all the connection with the database is made. If the </w:t>
+      </w:r>
+      <w:r>
+        <w:rPr>
+          <w:rFonts w:ascii="Times New Roman" w:hAnsi="Times New Roman" w:cs="Times New Roman"/>
+        </w:rPr>
+        <w:t>connection is done successfully then the information introduced by the user is inserted in the database tables using a SQL Command.</w:t>
+      </w:r>
+    </w:p>
+    <w:p>
+      <w:pPr>
+        <w:rPr>
+          <w:rFonts w:ascii="Times New Roman" w:hAnsi="Times New Roman" w:cs="Times New Roman"/>
+        </w:rPr>
+      </w:pPr>
+    </w:p>
+    <w:p>
+      <w:pPr>
+        <w:rPr>
+          <w:rFonts w:ascii="Times New Roman" w:hAnsi="Times New Roman" w:cs="Times New Roman"/>
+        </w:rPr>
+      </w:pPr>
+      <w:r>
+        <w:rPr>
+          <w:rFonts w:ascii="Times New Roman" w:hAnsi="Times New Roman" w:cs="Times New Roman"/>
+        </w:rPr>
+        <w:lastRenderedPageBreak/>
+        <w:t>There are two labels that have to match: password and confirm password. A message box with the fallowing string will the fallowing string: “</w:t>
+      </w:r>
+      <w:r>
+        <w:rPr>
+          <w:rFonts w:ascii="Times New Roman" w:hAnsi="Times New Roman" w:cs="Times New Roman"/>
+        </w:rPr>
+        <w:t>Passwords do not match</w:t>
+      </w:r>
+      <w:proofErr w:type="gramStart"/>
+      <w:r>
+        <w:rPr>
+          <w:rFonts w:ascii="Times New Roman" w:hAnsi="Times New Roman" w:cs="Times New Roman"/>
+        </w:rPr>
+        <w:t>”  will</w:t>
+      </w:r>
+      <w:proofErr w:type="gramEnd"/>
+      <w:r>
+        <w:rPr>
+          <w:rFonts w:ascii="Times New Roman" w:hAnsi="Times New Roman" w:cs="Times New Roman"/>
+        </w:rPr>
+        <w:t xml:space="preserve"> appear if there is a mismatch between the two textboxes mentioned above.</w:t>
+      </w:r>
+    </w:p>
+    <w:p>
+      <w:pPr>
+        <w:pStyle w:val="Caption"/>
+      </w:pPr>
+    </w:p>
+    <w:p>
+      <w:pPr>
+        <w:pStyle w:val="Caption"/>
+      </w:pPr>
+      <w:r>
+        <w:rPr>
+          <w:noProof/>
+        </w:rPr>
+        <w:drawing>
+          <wp:anchor distT="0" distB="0" distL="114300" distR="114300" simplePos="0" relativeHeight="251693056" behindDoc="0" locked="0" layoutInCell="1" allowOverlap="1" wp14:anchorId="13AB2B49" wp14:editId="28A85714">
+            <wp:simplePos x="0" y="0"/>
+            <wp:positionH relativeFrom="margin">
+              <wp:posOffset>799465</wp:posOffset>
+            </wp:positionH>
+            <wp:positionV relativeFrom="margin">
+              <wp:posOffset>977900</wp:posOffset>
+            </wp:positionV>
+            <wp:extent cx="4010025" cy="3352800"/>
+            <wp:effectExtent l="0" t="0" r="9525" b="0"/>
+            <wp:wrapSquare wrapText="bothSides"/>
+            <wp:docPr id="34" name="Picture 34"/>
+            <wp:cNvGraphicFramePr>
+              <a:graphicFrameLocks xmlns:a="http://schemas.openxmlformats.org/drawingml/2006/main" noChangeAspect="1"/>
+            </wp:cNvGraphicFramePr>
+            <a:graphic xmlns:a="http://schemas.openxmlformats.org/drawingml/2006/main">
+              <a:graphicData uri="http://schemas.openxmlformats.org/drawingml/2006/picture">
+                <pic:pic xmlns:pic="http://schemas.openxmlformats.org/drawingml/2006/picture">
+                  <pic:nvPicPr>
+                    <pic:cNvPr id="0" name="figura 29 passwords do nat match.PNG"/>
+                    <pic:cNvPicPr/>
+                  </pic:nvPicPr>
+                  <pic:blipFill>
+                    <a:blip r:embed="rId53">
+                      <a:extLst>
+                        <a:ext uri="{28A0092B-C50C-407E-A947-70E740481C1C}">
+                          <a14:useLocalDpi xmlns:a14="http://schemas.microsoft.com/office/drawing/2010/main" val="0"/>
+                        </a:ext>
+                      </a:extLst>
+                    </a:blip>
+                    <a:stretch>
+                      <a:fillRect/>
+                    </a:stretch>
+                  </pic:blipFill>
+                  <pic:spPr>
+                    <a:xfrm>
+                      <a:off x="0" y="0"/>
+                      <a:ext cx="4010025" cy="3352800"/>
+                    </a:xfrm>
+                    <a:prstGeom prst="rect">
+                      <a:avLst/>
+                    </a:prstGeom>
+                  </pic:spPr>
+                </pic:pic>
+              </a:graphicData>
+            </a:graphic>
+          </wp:anchor>
+        </w:drawing>
+      </w:r>
+    </w:p>
+    <w:p>
+      <w:pPr>
+        <w:pStyle w:val="Caption"/>
+      </w:pPr>
+    </w:p>
+    <w:p>
+      <w:pPr>
+        <w:pStyle w:val="Caption"/>
+      </w:pPr>
+    </w:p>
+    <w:p>
+      <w:pPr>
+        <w:pStyle w:val="Caption"/>
+      </w:pPr>
+    </w:p>
+    <w:p>
+      <w:pPr>
+        <w:pStyle w:val="Caption"/>
+      </w:pPr>
+    </w:p>
+    <w:p>
+      <w:pPr>
+        <w:pStyle w:val="Caption"/>
+      </w:pPr>
+    </w:p>
+    <w:p>
+      <w:pPr>
+        <w:pStyle w:val="Caption"/>
+      </w:pPr>
+    </w:p>
+    <w:p>
+      <w:pPr>
+        <w:pStyle w:val="Caption"/>
+      </w:pPr>
+    </w:p>
+    <w:p>
+      <w:pPr>
+        <w:pStyle w:val="Caption"/>
+      </w:pPr>
+    </w:p>
+    <w:p>
+      <w:pPr>
+        <w:pStyle w:val="Caption"/>
+      </w:pPr>
+    </w:p>
+    <w:p>
+      <w:pPr>
+        <w:pStyle w:val="Caption"/>
+      </w:pPr>
+    </w:p>
+    <w:p/>
+    <w:p/>
+    <w:p/>
+    <w:p>
+      <w:pPr>
+        <w:pStyle w:val="Caption"/>
+        <w:ind w:left="2160" w:firstLine="720"/>
+        <w:rPr>
+          <w:rFonts w:ascii="Times New Roman" w:hAnsi="Times New Roman" w:cs="Times New Roman"/>
+        </w:rPr>
+      </w:pPr>
+      <w:r>
+        <w:t xml:space="preserve">Figure </w:t>
+      </w:r>
+      <w:fldSimple w:instr=" SEQ Figure \* ARABIC ">
+        <w:r>
+          <w:rPr>
+            <w:noProof/>
+          </w:rPr>
+          <w:t>29</w:t>
+        </w:r>
+      </w:fldSimple>
+      <w:r>
+        <w:t xml:space="preserve"> Passwords do not match</w:t>
+      </w:r>
+    </w:p>
+    <w:p>
+      <w:pPr>
+        <w:pStyle w:val="ListParagraph"/>
+      </w:pPr>
+      <w:r>
+        <w:rPr>
+          <w:noProof/>
+        </w:rPr>
+        <w:drawing>
+          <wp:anchor distT="0" distB="0" distL="114300" distR="114300" simplePos="0" relativeHeight="251694080" behindDoc="0" locked="0" layoutInCell="1" allowOverlap="1" wp14:anchorId="320F6EEF" wp14:editId="151F8FA8">
+            <wp:simplePos x="0" y="0"/>
+            <wp:positionH relativeFrom="margin">
+              <wp:posOffset>4585970</wp:posOffset>
+            </wp:positionH>
+            <wp:positionV relativeFrom="margin">
+              <wp:posOffset>5124450</wp:posOffset>
+            </wp:positionV>
+            <wp:extent cx="1754505" cy="2890520"/>
+            <wp:effectExtent l="0" t="0" r="0" b="5080"/>
+            <wp:wrapSquare wrapText="bothSides"/>
+            <wp:docPr id="35" name="Picture 35"/>
+            <wp:cNvGraphicFramePr>
+              <a:graphicFrameLocks xmlns:a="http://schemas.openxmlformats.org/drawingml/2006/main" noChangeAspect="1"/>
+            </wp:cNvGraphicFramePr>
+            <a:graphic xmlns:a="http://schemas.openxmlformats.org/drawingml/2006/main">
+              <a:graphicData uri="http://schemas.openxmlformats.org/drawingml/2006/picture">
+                <pic:pic xmlns:pic="http://schemas.openxmlformats.org/drawingml/2006/picture">
+                  <pic:nvPicPr>
+                    <pic:cNvPr id="0" name="figura 30 registration is successfull.PNG"/>
+                    <pic:cNvPicPr/>
+                  </pic:nvPicPr>
+                  <pic:blipFill>
+                    <a:blip r:embed="rId54">
+                      <a:extLst>
+                        <a:ext uri="{28A0092B-C50C-407E-A947-70E740481C1C}">
+                          <a14:useLocalDpi xmlns:a14="http://schemas.microsoft.com/office/drawing/2010/main" val="0"/>
+                        </a:ext>
+                      </a:extLst>
+                    </a:blip>
+                    <a:stretch>
+                      <a:fillRect/>
+                    </a:stretch>
+                  </pic:blipFill>
+                  <pic:spPr>
+                    <a:xfrm>
+                      <a:off x="0" y="0"/>
+                      <a:ext cx="1754505" cy="2890520"/>
+                    </a:xfrm>
+                    <a:prstGeom prst="rect">
+                      <a:avLst/>
+                    </a:prstGeom>
+                  </pic:spPr>
+                </pic:pic>
+              </a:graphicData>
+            </a:graphic>
+            <wp14:sizeRelH relativeFrom="margin">
+              <wp14:pctWidth>0</wp14:pctWidth>
+            </wp14:sizeRelH>
+            <wp14:sizeRelV relativeFrom="margin">
+              <wp14:pctHeight>0</wp14:pctHeight>
+            </wp14:sizeRelV>
+          </wp:anchor>
+        </w:drawing>
+      </w:r>
+    </w:p>
+    <w:p>
+      <w:pPr>
+        <w:pStyle w:val="ListParagraph"/>
+        <w:rPr>
+          <w:rFonts w:ascii="Times New Roman" w:hAnsi="Times New Roman" w:cs="Times New Roman"/>
+        </w:rPr>
+      </w:pPr>
+    </w:p>
+    <w:p>
+      <w:pPr>
+        <w:keepNext/>
+      </w:pPr>
+      <w:r>
+        <w:rPr>
+          <w:rFonts w:ascii="Times New Roman" w:hAnsi="Times New Roman" w:cs="Times New Roman"/>
+        </w:rPr>
+        <w:t>The registration is done successfully is this two labels match and a message box will announce the user: “Registration is successful</w:t>
+      </w:r>
+    </w:p>
+    <w:p>
+      <w:pPr>
+        <w:pStyle w:val="Caption"/>
+      </w:pPr>
+    </w:p>
+    <w:p>
+      <w:pPr>
+        <w:pStyle w:val="Caption"/>
+      </w:pPr>
+    </w:p>
+    <w:p>
+      <w:pPr>
+        <w:pStyle w:val="Caption"/>
+      </w:pPr>
+    </w:p>
+    <w:p>
+      <w:pPr>
+        <w:pStyle w:val="Caption"/>
+      </w:pPr>
+    </w:p>
+    <w:p>
+      <w:pPr>
+        <w:pStyle w:val="Caption"/>
+      </w:pPr>
+    </w:p>
+    <w:p>
+      <w:pPr>
+        <w:pStyle w:val="Caption"/>
+      </w:pPr>
+    </w:p>
+    <w:p>
+      <w:pPr>
+        <w:pStyle w:val="Caption"/>
+        <w:ind w:left="5040" w:firstLine="720"/>
+      </w:pPr>
+      <w:r>
+        <w:t xml:space="preserve">Figure </w:t>
+      </w:r>
+      <w:r>
+        <w:fldChar w:fldCharType="begin"/>
+      </w:r>
+      <w:r>
+        <w:instrText xml:space="preserve"> SEQ Figure \* ARABIC </w:instrText>
+      </w:r>
+      <w:r>
+        <w:fldChar w:fldCharType="separate"/>
+      </w:r>
+      <w:r>
+        <w:rPr>
+          <w:noProof/>
+        </w:rPr>
+        <w:t>30</w:t>
+      </w:r>
+      <w:r>
+        <w:fldChar w:fldCharType="end"/>
+      </w:r>
+      <w:r>
+        <w:t xml:space="preserve"> </w:t>
+      </w:r>
+      <w:r>
+        <w:t>Registration is successful</w:t>
+      </w:r>
+    </w:p>
+    <w:p>
+      <w:pPr>
+        <w:pStyle w:val="Caption"/>
+        <w:outlineLvl w:val="2"/>
+        <w:rPr>
+          <w:rFonts w:ascii="Times New Roman" w:hAnsi="Times New Roman" w:cs="Times New Roman"/>
+          <w:sz w:val="22"/>
+        </w:rPr>
+      </w:pPr>
+      <w:r>
+        <w:rPr>
+          <w:rFonts w:ascii="Times New Roman" w:hAnsi="Times New Roman" w:cs="Times New Roman"/>
+          <w:sz w:val="22"/>
+        </w:rPr>
+        <w:lastRenderedPageBreak/>
+        <w:t>Main Form</w:t>
+      </w:r>
       <w:bookmarkStart w:id="0" w:name="_GoBack"/>
       <w:bookmarkEnd w:id="0"/>
     </w:p>
+    <w:p>
+      <w:pPr>
+        <w:rPr>
+          <w:rFonts w:ascii="Times New Roman" w:hAnsi="Times New Roman" w:cs="Times New Roman"/>
+        </w:rPr>
+      </w:pPr>
+    </w:p>
+    <w:p>
+      <w:pPr>
+        <w:rPr>
+          <w:rFonts w:ascii="Times New Roman" w:hAnsi="Times New Roman" w:cs="Times New Roman"/>
+        </w:rPr>
+      </w:pPr>
+    </w:p>
+    <w:p/>
     <w:sectPr>
       <w:pgSz w:w="12240" w:h="15840"/>
       <w:pgMar w:top="1440" w:right="1440" w:bottom="1440" w:left="1440" w:header="720" w:footer="720" w:gutter="0"/>
@@ -16714,7 +18572,7 @@
   <w:abstractNum w:abstractNumId="4">
     <w:nsid w:val="1CEC3F1A"/>
     <w:multiLevelType w:val="hybridMultilevel"/>
-    <w:tmpl w:val="654A478E"/>
+    <w:tmpl w:val="BC7A1EDE"/>
     <w:lvl w:ilvl="0" w:tplc="04090001">
       <w:start w:val="1"/>
       <w:numFmt w:val="bullet"/>
@@ -18068,6 +19926,92 @@
     </w:lvl>
   </w:abstractNum>
   <w:abstractNum w:abstractNumId="16">
+    <w:nsid w:val="76626E37"/>
+    <w:multiLevelType w:val="hybridMultilevel"/>
+    <w:tmpl w:val="282A1B26"/>
+    <w:lvl w:ilvl="0" w:tplc="0409000F">
+      <w:start w:val="1"/>
+      <w:numFmt w:val="decimal"/>
+      <w:lvlText w:val="%1."/>
+      <w:lvlJc w:val="left"/>
+      <w:pPr>
+        <w:ind w:left="720" w:hanging="360"/>
+      </w:pPr>
+    </w:lvl>
+    <w:lvl w:ilvl="1" w:tplc="04090019" w:tentative="1">
+      <w:start w:val="1"/>
+      <w:numFmt w:val="lowerLetter"/>
+      <w:lvlText w:val="%2."/>
+      <w:lvlJc w:val="left"/>
+      <w:pPr>
+        <w:ind w:left="1440" w:hanging="360"/>
+      </w:pPr>
+    </w:lvl>
+    <w:lvl w:ilvl="2" w:tplc="0409001B" w:tentative="1">
+      <w:start w:val="1"/>
+      <w:numFmt w:val="lowerRoman"/>
+      <w:lvlText w:val="%3."/>
+      <w:lvlJc w:val="right"/>
+      <w:pPr>
+        <w:ind w:left="2160" w:hanging="180"/>
+      </w:pPr>
+    </w:lvl>
+    <w:lvl w:ilvl="3" w:tplc="0409000F" w:tentative="1">
+      <w:start w:val="1"/>
+      <w:numFmt w:val="decimal"/>
+      <w:lvlText w:val="%4."/>
+      <w:lvlJc w:val="left"/>
+      <w:pPr>
+        <w:ind w:left="2880" w:hanging="360"/>
+      </w:pPr>
+    </w:lvl>
+    <w:lvl w:ilvl="4" w:tplc="04090019" w:tentative="1">
+      <w:start w:val="1"/>
+      <w:numFmt w:val="lowerLetter"/>
+      <w:lvlText w:val="%5."/>
+      <w:lvlJc w:val="left"/>
+      <w:pPr>
+        <w:ind w:left="3600" w:hanging="360"/>
+      </w:pPr>
+    </w:lvl>
+    <w:lvl w:ilvl="5" w:tplc="0409001B" w:tentative="1">
+      <w:start w:val="1"/>
+      <w:numFmt w:val="lowerRoman"/>
+      <w:lvlText w:val="%6."/>
+      <w:lvlJc w:val="right"/>
+      <w:pPr>
+        <w:ind w:left="4320" w:hanging="180"/>
+      </w:pPr>
+    </w:lvl>
+    <w:lvl w:ilvl="6" w:tplc="0409000F" w:tentative="1">
+      <w:start w:val="1"/>
+      <w:numFmt w:val="decimal"/>
+      <w:lvlText w:val="%7."/>
+      <w:lvlJc w:val="left"/>
+      <w:pPr>
+        <w:ind w:left="5040" w:hanging="360"/>
+      </w:pPr>
+    </w:lvl>
+    <w:lvl w:ilvl="7" w:tplc="04090019" w:tentative="1">
+      <w:start w:val="1"/>
+      <w:numFmt w:val="lowerLetter"/>
+      <w:lvlText w:val="%8."/>
+      <w:lvlJc w:val="left"/>
+      <w:pPr>
+        <w:ind w:left="5760" w:hanging="360"/>
+      </w:pPr>
+    </w:lvl>
+    <w:lvl w:ilvl="8" w:tplc="0409001B" w:tentative="1">
+      <w:start w:val="1"/>
+      <w:numFmt w:val="lowerRoman"/>
+      <w:lvlText w:val="%9."/>
+      <w:lvlJc w:val="right"/>
+      <w:pPr>
+        <w:ind w:left="6480" w:hanging="180"/>
+      </w:pPr>
+    </w:lvl>
+  </w:abstractNum>
+  <w:abstractNum w:abstractNumId="17">
     <w:nsid w:val="7B4600DD"/>
     <w:multiLevelType w:val="hybridMultilevel"/>
     <w:tmpl w:val="37A88D7C"/>
@@ -18180,7 +20124,7 @@
       </w:rPr>
     </w:lvl>
   </w:abstractNum>
-  <w:abstractNum w:abstractNumId="17">
+  <w:abstractNum w:abstractNumId="18">
     <w:nsid w:val="7CF810EA"/>
     <w:multiLevelType w:val="hybridMultilevel"/>
     <w:tmpl w:val="060AF142"/>
@@ -18293,7 +20237,7 @@
       </w:rPr>
     </w:lvl>
   </w:abstractNum>
-  <w:abstractNum w:abstractNumId="18">
+  <w:abstractNum w:abstractNumId="19">
     <w:nsid w:val="7F134302"/>
     <w:multiLevelType w:val="hybridMultilevel"/>
     <w:tmpl w:val="D198542C"/>
@@ -18422,7 +20366,7 @@
     <w:abstractNumId w:val="10"/>
   </w:num>
   <w:num w:numId="6">
-    <w:abstractNumId w:val="17"/>
+    <w:abstractNumId w:val="18"/>
   </w:num>
   <w:num w:numId="7">
     <w:abstractNumId w:val="0"/>
@@ -18431,13 +20375,13 @@
     <w:abstractNumId w:val="3"/>
   </w:num>
   <w:num w:numId="9">
-    <w:abstractNumId w:val="18"/>
+    <w:abstractNumId w:val="19"/>
   </w:num>
   <w:num w:numId="10">
     <w:abstractNumId w:val="13"/>
   </w:num>
   <w:num w:numId="11">
-    <w:abstractNumId w:val="16"/>
+    <w:abstractNumId w:val="17"/>
   </w:num>
   <w:num w:numId="12">
     <w:abstractNumId w:val="4"/>
@@ -18462,6 +20406,9 @@
   </w:num>
   <w:num w:numId="19">
     <w:abstractNumId w:val="11"/>
+  </w:num>
+  <w:num w:numId="20">
+    <w:abstractNumId w:val="16"/>
   </w:num>
 </w:numbering>
 </file>
@@ -20238,7 +22185,7 @@
 </file>
 
 <file path=customXml/itemProps1.xml><?xml version="1.0" encoding="utf-8"?>
-<ds:datastoreItem xmlns:ds="http://schemas.openxmlformats.org/officeDocument/2006/customXml" ds:itemID="{2150D0BA-8336-4365-BA59-D91ACF27FBB9}">
+<ds:datastoreItem xmlns:ds="http://schemas.openxmlformats.org/officeDocument/2006/customXml" ds:itemID="{04D3A1E7-A3AE-4525-AF2C-7BBD812E81DE}">
   <ds:schemaRefs>
     <ds:schemaRef ds:uri="http://schemas.openxmlformats.org/officeDocument/2006/bibliography"/>
   </ds:schemaRefs>

</xml_diff>

<commit_message>
main application  + arduino application
</commit_message>
<xml_diff>
--- a/Licenta.docx
+++ b/Licenta.docx
@@ -6934,15 +6934,28 @@
       <w:r>
         <w:t xml:space="preserve">Figure </w:t>
       </w:r>
-      <w:fldSimple w:instr=" SEQ Figure \* ARABIC ">
-        <w:r>
-          <w:rPr>
-            <w:noProof/>
-          </w:rPr>
-          <w:t>11</w:t>
-        </w:r>
-      </w:fldSimple>
+      <w:r>
+        <w:fldChar w:fldCharType="begin"/>
+      </w:r>
+      <w:r>
+        <w:instrText xml:space="preserve"> SEQ Figure \* ARABIC </w:instrText>
+      </w:r>
+      <w:r>
+        <w:fldChar w:fldCharType="separate"/>
+      </w:r>
       <w:proofErr w:type="gramStart"/>
+      <w:r>
+        <w:rPr>
+          <w:noProof/>
+        </w:rPr>
+        <w:t>11</w:t>
+      </w:r>
+      <w:r>
+        <w:rPr>
+          <w:noProof/>
+        </w:rPr>
+        <w:fldChar w:fldCharType="end"/>
+      </w:r>
       <w:r>
         <w:t xml:space="preserve"> Microsoft Visual Studio</w:t>
       </w:r>
@@ -7536,15 +7549,28 @@
       <w:r>
         <w:t xml:space="preserve">Figure </w:t>
       </w:r>
-      <w:fldSimple w:instr=" SEQ Figure \* ARABIC ">
-        <w:r>
-          <w:rPr>
-            <w:noProof/>
-          </w:rPr>
-          <w:t>13</w:t>
-        </w:r>
-      </w:fldSimple>
+      <w:r>
+        <w:fldChar w:fldCharType="begin"/>
+      </w:r>
+      <w:r>
+        <w:instrText xml:space="preserve"> SEQ Figure \* ARABIC </w:instrText>
+      </w:r>
+      <w:r>
+        <w:fldChar w:fldCharType="separate"/>
+      </w:r>
       <w:proofErr w:type="gramStart"/>
+      <w:r>
+        <w:rPr>
+          <w:noProof/>
+        </w:rPr>
+        <w:t>13</w:t>
+      </w:r>
+      <w:r>
+        <w:rPr>
+          <w:noProof/>
+        </w:rPr>
+        <w:fldChar w:fldCharType="end"/>
+      </w:r>
       <w:r>
         <w:t xml:space="preserve"> Microsoft SQL Server</w:t>
       </w:r>
@@ -7688,15 +7714,28 @@
       <w:r>
         <w:t xml:space="preserve">Figure </w:t>
       </w:r>
-      <w:fldSimple w:instr=" SEQ Figure \* ARABIC ">
-        <w:r>
-          <w:rPr>
-            <w:noProof/>
-          </w:rPr>
-          <w:t>14</w:t>
-        </w:r>
-      </w:fldSimple>
+      <w:r>
+        <w:fldChar w:fldCharType="begin"/>
+      </w:r>
+      <w:r>
+        <w:instrText xml:space="preserve"> SEQ Figure \* ARABIC </w:instrText>
+      </w:r>
+      <w:r>
+        <w:fldChar w:fldCharType="separate"/>
+      </w:r>
       <w:proofErr w:type="gramStart"/>
+      <w:r>
+        <w:rPr>
+          <w:noProof/>
+        </w:rPr>
+        <w:t>14</w:t>
+      </w:r>
+      <w:r>
+        <w:rPr>
+          <w:noProof/>
+        </w:rPr>
+        <w:fldChar w:fldCharType="end"/>
+      </w:r>
       <w:r>
         <w:t xml:space="preserve"> Microsoft SQL Server Management Studio</w:t>
       </w:r>
@@ -15299,15 +15338,28 @@
       <w:r>
         <w:t xml:space="preserve">Figure </w:t>
       </w:r>
-      <w:fldSimple w:instr=" SEQ Figure \* ARABIC ">
-        <w:r>
-          <w:rPr>
-            <w:noProof/>
-          </w:rPr>
-          <w:t>19</w:t>
-        </w:r>
-      </w:fldSimple>
+      <w:r>
+        <w:fldChar w:fldCharType="begin"/>
+      </w:r>
+      <w:r>
+        <w:instrText xml:space="preserve"> SEQ Figure \* ARABIC </w:instrText>
+      </w:r>
+      <w:r>
+        <w:fldChar w:fldCharType="separate"/>
+      </w:r>
       <w:proofErr w:type="gramStart"/>
+      <w:r>
+        <w:rPr>
+          <w:noProof/>
+        </w:rPr>
+        <w:t>19</w:t>
+      </w:r>
+      <w:r>
+        <w:rPr>
+          <w:noProof/>
+        </w:rPr>
+        <w:fldChar w:fldCharType="end"/>
+      </w:r>
       <w:r>
         <w:t xml:space="preserve"> Code</w:t>
       </w:r>
@@ -15550,15 +15602,28 @@
       <w:r>
         <w:t xml:space="preserve">Figure </w:t>
       </w:r>
-      <w:fldSimple w:instr=" SEQ Figure \* ARABIC ">
-        <w:r>
-          <w:rPr>
-            <w:noProof/>
-          </w:rPr>
-          <w:t>20</w:t>
-        </w:r>
-      </w:fldSimple>
+      <w:r>
+        <w:fldChar w:fldCharType="begin"/>
+      </w:r>
+      <w:r>
+        <w:instrText xml:space="preserve"> SEQ Figure \* ARABIC </w:instrText>
+      </w:r>
+      <w:r>
+        <w:fldChar w:fldCharType="separate"/>
+      </w:r>
       <w:proofErr w:type="gramStart"/>
+      <w:r>
+        <w:rPr>
+          <w:noProof/>
+        </w:rPr>
+        <w:t>20</w:t>
+      </w:r>
+      <w:r>
+        <w:rPr>
+          <w:noProof/>
+        </w:rPr>
+        <w:fldChar w:fldCharType="end"/>
+      </w:r>
       <w:r>
         <w:t xml:space="preserve"> Code-First Workflow</w:t>
       </w:r>
@@ -16938,24 +17003,14 @@
       <w:r>
         <w:t xml:space="preserve">Figure </w:t>
       </w:r>
-      <w:r>
-        <w:fldChar w:fldCharType="begin"/>
-      </w:r>
-      <w:r>
-        <w:instrText xml:space="preserve"> SEQ Figure \* ARABIC </w:instrText>
-      </w:r>
-      <w:r>
-        <w:fldChar w:fldCharType="separate"/>
-      </w:r>
-      <w:r>
-        <w:rPr>
-          <w:noProof/>
-        </w:rPr>
-        <w:t>25</w:t>
-      </w:r>
-      <w:r>
-        <w:fldChar w:fldCharType="end"/>
-      </w:r>
+      <w:fldSimple w:instr=" SEQ Figure \* ARABIC ">
+        <w:r>
+          <w:rPr>
+            <w:noProof/>
+          </w:rPr>
+          <w:t>25</w:t>
+        </w:r>
+      </w:fldSimple>
       <w:r>
         <w:t xml:space="preserve"> </w:t>
       </w:r>
@@ -17152,24 +17207,14 @@
       <w:r>
         <w:t xml:space="preserve">Figure </w:t>
       </w:r>
-      <w:r>
-        <w:fldChar w:fldCharType="begin"/>
-      </w:r>
-      <w:r>
-        <w:instrText xml:space="preserve"> SEQ Figure \* ARABIC </w:instrText>
-      </w:r>
-      <w:r>
-        <w:fldChar w:fldCharType="separate"/>
-      </w:r>
-      <w:r>
-        <w:rPr>
-          <w:noProof/>
-        </w:rPr>
-        <w:t>26</w:t>
-      </w:r>
-      <w:r>
-        <w:fldChar w:fldCharType="end"/>
-      </w:r>
+      <w:fldSimple w:instr=" SEQ Figure \* ARABIC ">
+        <w:r>
+          <w:rPr>
+            <w:noProof/>
+          </w:rPr>
+          <w:t>26</w:t>
+        </w:r>
+      </w:fldSimple>
       <w:r>
         <w:t xml:space="preserve"> </w:t>
       </w:r>
@@ -18022,24 +18067,14 @@
       <w:r>
         <w:t xml:space="preserve">Figure </w:t>
       </w:r>
-      <w:r>
-        <w:fldChar w:fldCharType="begin"/>
-      </w:r>
-      <w:r>
-        <w:instrText xml:space="preserve"> SEQ Figure \* ARABIC </w:instrText>
-      </w:r>
-      <w:r>
-        <w:fldChar w:fldCharType="separate"/>
-      </w:r>
-      <w:r>
-        <w:rPr>
-          <w:noProof/>
-        </w:rPr>
-        <w:t>30</w:t>
-      </w:r>
-      <w:r>
-        <w:fldChar w:fldCharType="end"/>
-      </w:r>
+      <w:fldSimple w:instr=" SEQ Figure \* ARABIC ">
+        <w:r>
+          <w:rPr>
+            <w:noProof/>
+          </w:rPr>
+          <w:t>30</w:t>
+        </w:r>
+      </w:fldSimple>
       <w:r>
         <w:t xml:space="preserve"> </w:t>
       </w:r>
@@ -18064,24 +18099,1940 @@
         <w:lastRenderedPageBreak/>
         <w:t>Main Form</w:t>
       </w:r>
+    </w:p>
+    <w:p/>
+    <w:p>
+      <w:pPr>
+        <w:rPr>
+          <w:rFonts w:ascii="Times New Roman" w:hAnsi="Times New Roman" w:cs="Times New Roman"/>
+        </w:rPr>
+      </w:pPr>
+      <w:r>
+        <w:rPr>
+          <w:rFonts w:ascii="Times New Roman" w:hAnsi="Times New Roman" w:cs="Times New Roman"/>
+        </w:rPr>
+        <w:t>How the desktop application communicates with Arduino?</w:t>
+      </w:r>
+    </w:p>
+    <w:p>
+      <w:pPr>
+        <w:rPr>
+          <w:rFonts w:ascii="Times New Roman" w:hAnsi="Times New Roman" w:cs="Times New Roman"/>
+        </w:rPr>
+      </w:pPr>
+      <w:r>
+        <w:rPr>
+          <w:rFonts w:ascii="Times New Roman" w:hAnsi="Times New Roman" w:cs="Times New Roman"/>
+        </w:rPr>
+        <w:t>For this project I have used a communication protocol. The protocol that I used in order to make possible the communication between the desktop application and the board consists in 4 commands.</w:t>
+      </w:r>
+    </w:p>
+    <w:p>
+      <w:pPr>
+        <w:rPr>
+          <w:rFonts w:ascii="Times New Roman" w:hAnsi="Times New Roman" w:cs="Times New Roman"/>
+        </w:rPr>
+      </w:pPr>
+      <w:r>
+        <w:rPr>
+          <w:rFonts w:ascii="Times New Roman" w:hAnsi="Times New Roman" w:cs="Times New Roman"/>
+        </w:rPr>
+        <w:t xml:space="preserve">Each command </w:t>
+      </w:r>
+      <w:r>
+        <w:rPr>
+          <w:rFonts w:ascii="Times New Roman" w:hAnsi="Times New Roman" w:cs="Times New Roman"/>
+        </w:rPr>
+        <w:t xml:space="preserve">has at the beginning </w:t>
+      </w:r>
+      <w:r>
+        <w:rPr>
+          <w:rFonts w:ascii="Times New Roman" w:hAnsi="Times New Roman" w:cs="Times New Roman"/>
+        </w:rPr>
+        <w:t xml:space="preserve">the # character and </w:t>
+      </w:r>
+      <w:r>
+        <w:rPr>
+          <w:rFonts w:ascii="Times New Roman" w:hAnsi="Times New Roman" w:cs="Times New Roman"/>
+        </w:rPr>
+        <w:t xml:space="preserve">at the end is followed by the \n symbol. With the help of this symbol the Arduino board knows that command is complete and it can start acting. </w:t>
+      </w:r>
+      <w:r>
+        <w:rPr>
+          <w:rFonts w:ascii="Times New Roman" w:hAnsi="Times New Roman" w:cs="Times New Roman"/>
+        </w:rPr>
+        <w:t xml:space="preserve">Each command </w:t>
+      </w:r>
+      <w:r>
+        <w:rPr>
+          <w:rFonts w:ascii="Times New Roman" w:hAnsi="Times New Roman" w:cs="Times New Roman"/>
+        </w:rPr>
+        <w:t xml:space="preserve">can be followed by some data and has is 4 characters long. </w:t>
+      </w:r>
+    </w:p>
+    <w:p>
+      <w:pPr>
+        <w:rPr>
+          <w:rFonts w:ascii="Times New Roman" w:hAnsi="Times New Roman" w:cs="Times New Roman"/>
+        </w:rPr>
+      </w:pPr>
+    </w:p>
+    <w:tbl>
+      <w:tblPr>
+        <w:tblStyle w:val="TableGrid"/>
+        <w:tblW w:w="0" w:type="auto"/>
+        <w:tblLayout w:type="fixed"/>
+        <w:tblLook w:val="04A0" w:firstRow="1" w:lastRow="0" w:firstColumn="1" w:lastColumn="0" w:noHBand="0" w:noVBand="1"/>
+      </w:tblPr>
+      <w:tblGrid>
+        <w:gridCol w:w="2025"/>
+        <w:gridCol w:w="4158"/>
+        <w:gridCol w:w="2388"/>
+        <w:gridCol w:w="1005"/>
+      </w:tblGrid>
+      <w:tr>
+        <w:trPr>
+          <w:trHeight w:val="818"/>
+        </w:trPr>
+        <w:tc>
+          <w:tcPr>
+            <w:tcW w:w="2025" w:type="dxa"/>
+            <w:shd w:val="clear" w:color="auto" w:fill="92CDDC" w:themeFill="accent5" w:themeFillTint="99"/>
+          </w:tcPr>
+          <w:p>
+            <w:pPr>
+              <w:rPr>
+                <w:b/>
+                <w:sz w:val="36"/>
+                <w:szCs w:val="36"/>
+              </w:rPr>
+            </w:pPr>
+          </w:p>
+          <w:p>
+            <w:pPr>
+              <w:rPr>
+                <w:rFonts w:ascii="Times New Roman" w:hAnsi="Times New Roman" w:cs="Times New Roman"/>
+                <w:b/>
+                <w:sz w:val="36"/>
+                <w:szCs w:val="36"/>
+              </w:rPr>
+            </w:pPr>
+            <w:r>
+              <w:rPr>
+                <w:rFonts w:ascii="Times New Roman" w:hAnsi="Times New Roman" w:cs="Times New Roman"/>
+                <w:b/>
+                <w:sz w:val="36"/>
+                <w:szCs w:val="36"/>
+              </w:rPr>
+              <w:t xml:space="preserve"> </w:t>
+            </w:r>
+            <w:r>
+              <w:rPr>
+                <w:rFonts w:ascii="Times New Roman" w:hAnsi="Times New Roman" w:cs="Times New Roman"/>
+                <w:b/>
+                <w:sz w:val="36"/>
+                <w:szCs w:val="36"/>
+              </w:rPr>
+              <w:t xml:space="preserve">        </w:t>
+            </w:r>
+            <w:r>
+              <w:rPr>
+                <w:rFonts w:ascii="Times New Roman" w:hAnsi="Times New Roman" w:cs="Times New Roman"/>
+                <w:b/>
+                <w:sz w:val="36"/>
+                <w:szCs w:val="36"/>
+              </w:rPr>
+              <w:t>#</w:t>
+            </w:r>
+          </w:p>
+        </w:tc>
+        <w:tc>
+          <w:tcPr>
+            <w:tcW w:w="4158" w:type="dxa"/>
+            <w:shd w:val="clear" w:color="auto" w:fill="365F91" w:themeFill="accent1" w:themeFillShade="BF"/>
+          </w:tcPr>
+          <w:p>
+            <w:pPr>
+              <w:jc w:val="center"/>
+              <w:rPr>
+                <w:rFonts w:ascii="Times New Roman" w:hAnsi="Times New Roman" w:cs="Times New Roman"/>
+                <w:b/>
+                <w:sz w:val="36"/>
+                <w:szCs w:val="36"/>
+              </w:rPr>
+            </w:pPr>
+          </w:p>
+          <w:p>
+            <w:pPr>
+              <w:jc w:val="center"/>
+              <w:rPr>
+                <w:rFonts w:ascii="Times New Roman" w:hAnsi="Times New Roman" w:cs="Times New Roman"/>
+                <w:b/>
+                <w:sz w:val="36"/>
+                <w:szCs w:val="36"/>
+              </w:rPr>
+            </w:pPr>
+            <w:r>
+              <w:rPr>
+                <w:rFonts w:ascii="Times New Roman" w:hAnsi="Times New Roman" w:cs="Times New Roman"/>
+                <w:b/>
+                <w:sz w:val="36"/>
+                <w:szCs w:val="36"/>
+              </w:rPr>
+              <w:t>COMMAND</w:t>
+            </w:r>
+          </w:p>
+        </w:tc>
+        <w:tc>
+          <w:tcPr>
+            <w:tcW w:w="2388" w:type="dxa"/>
+            <w:shd w:val="clear" w:color="auto" w:fill="4BACC6" w:themeFill="accent5"/>
+          </w:tcPr>
+          <w:p>
+            <w:pPr>
+              <w:jc w:val="center"/>
+              <w:rPr>
+                <w:rFonts w:ascii="Times New Roman" w:hAnsi="Times New Roman" w:cs="Times New Roman"/>
+                <w:b/>
+                <w:sz w:val="36"/>
+                <w:szCs w:val="36"/>
+              </w:rPr>
+            </w:pPr>
+          </w:p>
+          <w:p>
+            <w:pPr>
+              <w:jc w:val="center"/>
+              <w:rPr>
+                <w:rFonts w:ascii="Times New Roman" w:hAnsi="Times New Roman" w:cs="Times New Roman"/>
+                <w:b/>
+                <w:sz w:val="36"/>
+                <w:szCs w:val="36"/>
+              </w:rPr>
+            </w:pPr>
+            <w:r>
+              <w:rPr>
+                <w:rFonts w:ascii="Times New Roman" w:hAnsi="Times New Roman" w:cs="Times New Roman"/>
+                <w:b/>
+                <w:sz w:val="36"/>
+                <w:szCs w:val="36"/>
+              </w:rPr>
+              <w:t>DATA</w:t>
+            </w:r>
+          </w:p>
+        </w:tc>
+        <w:tc>
+          <w:tcPr>
+            <w:tcW w:w="1005" w:type="dxa"/>
+            <w:shd w:val="clear" w:color="auto" w:fill="EAF1DD" w:themeFill="accent3" w:themeFillTint="33"/>
+          </w:tcPr>
+          <w:p>
+            <w:pPr>
+              <w:jc w:val="center"/>
+              <w:rPr>
+                <w:rFonts w:ascii="Times New Roman" w:hAnsi="Times New Roman" w:cs="Times New Roman"/>
+                <w:b/>
+                <w:sz w:val="36"/>
+                <w:szCs w:val="36"/>
+              </w:rPr>
+            </w:pPr>
+          </w:p>
+          <w:p>
+            <w:pPr>
+              <w:jc w:val="center"/>
+              <w:rPr>
+                <w:rFonts w:ascii="Times New Roman" w:hAnsi="Times New Roman" w:cs="Times New Roman"/>
+                <w:b/>
+                <w:sz w:val="36"/>
+                <w:szCs w:val="36"/>
+              </w:rPr>
+            </w:pPr>
+            <w:r>
+              <w:rPr>
+                <w:rFonts w:ascii="Times New Roman" w:hAnsi="Times New Roman" w:cs="Times New Roman"/>
+                <w:b/>
+                <w:sz w:val="36"/>
+                <w:szCs w:val="36"/>
+              </w:rPr>
+              <w:t>\n</w:t>
+            </w:r>
+          </w:p>
+        </w:tc>
+      </w:tr>
+    </w:tbl>
+    <w:p>
+      <w:pPr>
+        <w:rPr>
+          <w:rFonts w:ascii="Times New Roman" w:hAnsi="Times New Roman" w:cs="Times New Roman"/>
+        </w:rPr>
+      </w:pPr>
+    </w:p>
+    <w:p>
+      <w:pPr>
+        <w:pStyle w:val="Caption"/>
+        <w:ind w:left="2880" w:firstLine="720"/>
+      </w:pPr>
+      <w:r>
+        <w:t xml:space="preserve">Figure </w:t>
+      </w:r>
+      <w:fldSimple w:instr=" SEQ Figure \* ARABIC ">
+        <w:r>
+          <w:rPr>
+            <w:noProof/>
+          </w:rPr>
+          <w:t>31</w:t>
+        </w:r>
+      </w:fldSimple>
+      <w:r>
+        <w:t xml:space="preserve"> Command Structure</w:t>
+      </w:r>
+    </w:p>
+    <w:p/>
+    <w:p>
+      <w:pPr>
+        <w:rPr>
+          <w:rFonts w:ascii="Times New Roman" w:hAnsi="Times New Roman" w:cs="Times New Roman"/>
+        </w:rPr>
+      </w:pPr>
+      <w:r>
+        <w:rPr>
+          <w:rFonts w:ascii="Times New Roman" w:hAnsi="Times New Roman" w:cs="Times New Roman"/>
+        </w:rPr>
+        <w:t>The fallowing commands were used:</w:t>
+      </w:r>
+    </w:p>
+    <w:p>
+      <w:pPr>
+        <w:pStyle w:val="ListParagraph"/>
+        <w:numPr>
+          <w:ilvl w:val="0"/>
+          <w:numId w:val="21"/>
+        </w:numPr>
+        <w:rPr>
+          <w:rFonts w:ascii="Times New Roman" w:hAnsi="Times New Roman" w:cs="Times New Roman"/>
+        </w:rPr>
+      </w:pPr>
+      <w:r>
+        <w:rPr>
+          <w:rFonts w:ascii="Times New Roman" w:hAnsi="Times New Roman" w:cs="Times New Roman"/>
+        </w:rPr>
+        <w:t>STAR (for start)</w:t>
+      </w:r>
+    </w:p>
+    <w:p>
+      <w:pPr>
+        <w:pStyle w:val="ListParagraph"/>
+        <w:numPr>
+          <w:ilvl w:val="0"/>
+          <w:numId w:val="21"/>
+        </w:numPr>
+        <w:rPr>
+          <w:rFonts w:ascii="Times New Roman" w:hAnsi="Times New Roman" w:cs="Times New Roman"/>
+        </w:rPr>
+      </w:pPr>
+      <w:r>
+        <w:rPr>
+          <w:rFonts w:ascii="Times New Roman" w:hAnsi="Times New Roman" w:cs="Times New Roman"/>
+        </w:rPr>
+        <w:t>STOP</w:t>
+      </w:r>
+    </w:p>
+    <w:p>
+      <w:pPr>
+        <w:pStyle w:val="ListParagraph"/>
+        <w:numPr>
+          <w:ilvl w:val="0"/>
+          <w:numId w:val="21"/>
+        </w:numPr>
+        <w:rPr>
+          <w:rFonts w:ascii="Times New Roman" w:hAnsi="Times New Roman" w:cs="Times New Roman"/>
+        </w:rPr>
+      </w:pPr>
+      <w:r>
+        <w:rPr>
+          <w:rFonts w:ascii="Times New Roman" w:hAnsi="Times New Roman" w:cs="Times New Roman"/>
+        </w:rPr>
+        <w:t>TEXT</w:t>
+      </w:r>
+    </w:p>
+    <w:p>
+      <w:pPr>
+        <w:rPr>
+          <w:rFonts w:ascii="Times New Roman" w:hAnsi="Times New Roman" w:cs="Times New Roman"/>
+        </w:rPr>
+      </w:pPr>
+    </w:p>
+    <w:p>
+      <w:pPr>
+        <w:rPr>
+          <w:rFonts w:ascii="Times New Roman" w:hAnsi="Times New Roman" w:cs="Times New Roman"/>
+        </w:rPr>
+      </w:pPr>
+      <w:r>
+        <w:rPr>
+          <w:rFonts w:ascii="Times New Roman" w:hAnsi="Times New Roman" w:cs="Times New Roman"/>
+        </w:rPr>
+        <w:t>STAR command: with the help of this command the desktop application tells Arduino to wait for inputs.</w:t>
+      </w:r>
+    </w:p>
+    <w:p>
+      <w:pPr>
+        <w:rPr>
+          <w:rFonts w:ascii="Times New Roman" w:hAnsi="Times New Roman" w:cs="Times New Roman"/>
+        </w:rPr>
+      </w:pPr>
+    </w:p>
+    <w:tbl>
+      <w:tblPr>
+        <w:tblStyle w:val="TableGrid"/>
+        <w:tblW w:w="5000" w:type="pct"/>
+        <w:tblLook w:val="04A0" w:firstRow="1" w:lastRow="0" w:firstColumn="1" w:lastColumn="0" w:noHBand="0" w:noVBand="1"/>
+      </w:tblPr>
+      <w:tblGrid>
+        <w:gridCol w:w="2698"/>
+        <w:gridCol w:w="5539"/>
+        <w:gridCol w:w="1339"/>
+      </w:tblGrid>
+      <w:tr>
+        <w:trPr>
+          <w:trHeight w:val="818"/>
+        </w:trPr>
+        <w:tc>
+          <w:tcPr>
+            <w:tcW w:w="1409" w:type="pct"/>
+            <w:shd w:val="clear" w:color="auto" w:fill="92CDDC" w:themeFill="accent5" w:themeFillTint="99"/>
+          </w:tcPr>
+          <w:p>
+            <w:pPr>
+              <w:rPr>
+                <w:b/>
+                <w:sz w:val="36"/>
+                <w:szCs w:val="36"/>
+              </w:rPr>
+            </w:pPr>
+          </w:p>
+          <w:p>
+            <w:pPr>
+              <w:rPr>
+                <w:rFonts w:ascii="Times New Roman" w:hAnsi="Times New Roman" w:cs="Times New Roman"/>
+                <w:b/>
+                <w:sz w:val="36"/>
+                <w:szCs w:val="36"/>
+              </w:rPr>
+            </w:pPr>
+            <w:r>
+              <w:rPr>
+                <w:rFonts w:ascii="Times New Roman" w:hAnsi="Times New Roman" w:cs="Times New Roman"/>
+                <w:b/>
+                <w:sz w:val="36"/>
+                <w:szCs w:val="36"/>
+              </w:rPr>
+              <w:t xml:space="preserve"> </w:t>
+            </w:r>
+            <w:r>
+              <w:rPr>
+                <w:rFonts w:ascii="Times New Roman" w:hAnsi="Times New Roman" w:cs="Times New Roman"/>
+                <w:b/>
+                <w:sz w:val="36"/>
+                <w:szCs w:val="36"/>
+              </w:rPr>
+              <w:t xml:space="preserve">        </w:t>
+            </w:r>
+            <w:r>
+              <w:rPr>
+                <w:rFonts w:ascii="Times New Roman" w:hAnsi="Times New Roman" w:cs="Times New Roman"/>
+                <w:b/>
+                <w:sz w:val="36"/>
+                <w:szCs w:val="36"/>
+              </w:rPr>
+              <w:t>#</w:t>
+            </w:r>
+          </w:p>
+        </w:tc>
+        <w:tc>
+          <w:tcPr>
+            <w:tcW w:w="2892" w:type="pct"/>
+            <w:shd w:val="clear" w:color="auto" w:fill="365F91" w:themeFill="accent1" w:themeFillShade="BF"/>
+          </w:tcPr>
+          <w:p>
+            <w:pPr>
+              <w:jc w:val="center"/>
+              <w:rPr>
+                <w:rFonts w:ascii="Times New Roman" w:hAnsi="Times New Roman" w:cs="Times New Roman"/>
+                <w:b/>
+                <w:sz w:val="36"/>
+                <w:szCs w:val="36"/>
+              </w:rPr>
+            </w:pPr>
+          </w:p>
+          <w:p>
+            <w:pPr>
+              <w:jc w:val="center"/>
+              <w:rPr>
+                <w:rFonts w:ascii="Times New Roman" w:hAnsi="Times New Roman" w:cs="Times New Roman"/>
+                <w:b/>
+                <w:sz w:val="36"/>
+                <w:szCs w:val="36"/>
+              </w:rPr>
+            </w:pPr>
+            <w:r>
+              <w:rPr>
+                <w:rFonts w:ascii="Times New Roman" w:hAnsi="Times New Roman" w:cs="Times New Roman"/>
+                <w:b/>
+                <w:sz w:val="36"/>
+                <w:szCs w:val="36"/>
+              </w:rPr>
+              <w:t>STAR</w:t>
+            </w:r>
+          </w:p>
+        </w:tc>
+        <w:tc>
+          <w:tcPr>
+            <w:tcW w:w="699" w:type="pct"/>
+            <w:shd w:val="clear" w:color="auto" w:fill="EAF1DD" w:themeFill="accent3" w:themeFillTint="33"/>
+          </w:tcPr>
+          <w:p>
+            <w:pPr>
+              <w:jc w:val="center"/>
+              <w:rPr>
+                <w:rFonts w:ascii="Times New Roman" w:hAnsi="Times New Roman" w:cs="Times New Roman"/>
+                <w:b/>
+                <w:sz w:val="36"/>
+                <w:szCs w:val="36"/>
+              </w:rPr>
+            </w:pPr>
+          </w:p>
+          <w:p>
+            <w:pPr>
+              <w:jc w:val="center"/>
+              <w:rPr>
+                <w:rFonts w:ascii="Times New Roman" w:hAnsi="Times New Roman" w:cs="Times New Roman"/>
+                <w:b/>
+                <w:sz w:val="36"/>
+                <w:szCs w:val="36"/>
+              </w:rPr>
+            </w:pPr>
+            <w:r>
+              <w:rPr>
+                <w:rFonts w:ascii="Times New Roman" w:hAnsi="Times New Roman" w:cs="Times New Roman"/>
+                <w:b/>
+                <w:sz w:val="36"/>
+                <w:szCs w:val="36"/>
+              </w:rPr>
+              <w:t>\n</w:t>
+            </w:r>
+          </w:p>
+        </w:tc>
+      </w:tr>
+    </w:tbl>
+    <w:p>
+      <w:pPr>
+        <w:rPr>
+          <w:rFonts w:ascii="Times New Roman" w:hAnsi="Times New Roman" w:cs="Times New Roman"/>
+        </w:rPr>
+      </w:pPr>
+    </w:p>
+    <w:p>
+      <w:pPr>
+        <w:pStyle w:val="Caption"/>
+        <w:ind w:left="3600"/>
+        <w:rPr>
+          <w:rFonts w:ascii="Times New Roman" w:hAnsi="Times New Roman" w:cs="Times New Roman"/>
+        </w:rPr>
+      </w:pPr>
+      <w:r>
+        <w:t xml:space="preserve">Figure </w:t>
+      </w:r>
+      <w:fldSimple w:instr=" SEQ Figure \* ARABIC ">
+        <w:r>
+          <w:rPr>
+            <w:noProof/>
+          </w:rPr>
+          <w:t>32</w:t>
+        </w:r>
+      </w:fldSimple>
+      <w:r>
+        <w:t xml:space="preserve"> STAR command</w:t>
+      </w:r>
+    </w:p>
+    <w:p>
+      <w:pPr>
+        <w:rPr>
+          <w:rFonts w:ascii="Times New Roman" w:hAnsi="Times New Roman" w:cs="Times New Roman"/>
+        </w:rPr>
+      </w:pPr>
+    </w:p>
+    <w:p>
+      <w:pPr>
+        <w:rPr>
+          <w:rFonts w:ascii="Times New Roman" w:hAnsi="Times New Roman" w:cs="Times New Roman"/>
+        </w:rPr>
+      </w:pPr>
+      <w:r>
+        <w:rPr>
+          <w:rFonts w:ascii="Times New Roman" w:hAnsi="Times New Roman" w:cs="Times New Roman"/>
+        </w:rPr>
+        <w:t>STOP command: by using this command Arduino disconnects from the desktop application.</w:t>
+      </w:r>
+    </w:p>
+    <w:p>
+      <w:pPr>
+        <w:rPr>
+          <w:rFonts w:ascii="Times New Roman" w:hAnsi="Times New Roman" w:cs="Times New Roman"/>
+        </w:rPr>
+      </w:pPr>
+    </w:p>
+    <w:p>
+      <w:pPr>
+        <w:rPr>
+          <w:rFonts w:ascii="Times New Roman" w:hAnsi="Times New Roman" w:cs="Times New Roman"/>
+        </w:rPr>
+      </w:pPr>
+    </w:p>
+    <w:tbl>
+      <w:tblPr>
+        <w:tblStyle w:val="TableGrid"/>
+        <w:tblW w:w="5000" w:type="pct"/>
+        <w:tblLook w:val="04A0" w:firstRow="1" w:lastRow="0" w:firstColumn="1" w:lastColumn="0" w:noHBand="0" w:noVBand="1"/>
+      </w:tblPr>
+      <w:tblGrid>
+        <w:gridCol w:w="2698"/>
+        <w:gridCol w:w="5539"/>
+        <w:gridCol w:w="1339"/>
+      </w:tblGrid>
+      <w:tr>
+        <w:trPr>
+          <w:trHeight w:val="818"/>
+        </w:trPr>
+        <w:tc>
+          <w:tcPr>
+            <w:tcW w:w="1409" w:type="pct"/>
+            <w:shd w:val="clear" w:color="auto" w:fill="92CDDC" w:themeFill="accent5" w:themeFillTint="99"/>
+          </w:tcPr>
+          <w:p>
+            <w:pPr>
+              <w:rPr>
+                <w:b/>
+                <w:sz w:val="36"/>
+                <w:szCs w:val="36"/>
+              </w:rPr>
+            </w:pPr>
+          </w:p>
+          <w:p>
+            <w:pPr>
+              <w:rPr>
+                <w:rFonts w:ascii="Times New Roman" w:hAnsi="Times New Roman" w:cs="Times New Roman"/>
+                <w:b/>
+                <w:sz w:val="36"/>
+                <w:szCs w:val="36"/>
+              </w:rPr>
+            </w:pPr>
+            <w:r>
+              <w:rPr>
+                <w:rFonts w:ascii="Times New Roman" w:hAnsi="Times New Roman" w:cs="Times New Roman"/>
+                <w:b/>
+                <w:sz w:val="36"/>
+                <w:szCs w:val="36"/>
+              </w:rPr>
+              <w:t xml:space="preserve"> </w:t>
+            </w:r>
+            <w:r>
+              <w:rPr>
+                <w:rFonts w:ascii="Times New Roman" w:hAnsi="Times New Roman" w:cs="Times New Roman"/>
+                <w:b/>
+                <w:sz w:val="36"/>
+                <w:szCs w:val="36"/>
+              </w:rPr>
+              <w:t xml:space="preserve">        </w:t>
+            </w:r>
+            <w:r>
+              <w:rPr>
+                <w:rFonts w:ascii="Times New Roman" w:hAnsi="Times New Roman" w:cs="Times New Roman"/>
+                <w:b/>
+                <w:sz w:val="36"/>
+                <w:szCs w:val="36"/>
+              </w:rPr>
+              <w:t>#</w:t>
+            </w:r>
+          </w:p>
+        </w:tc>
+        <w:tc>
+          <w:tcPr>
+            <w:tcW w:w="2892" w:type="pct"/>
+            <w:shd w:val="clear" w:color="auto" w:fill="365F91" w:themeFill="accent1" w:themeFillShade="BF"/>
+          </w:tcPr>
+          <w:p>
+            <w:pPr>
+              <w:jc w:val="center"/>
+              <w:rPr>
+                <w:rFonts w:ascii="Times New Roman" w:hAnsi="Times New Roman" w:cs="Times New Roman"/>
+                <w:b/>
+                <w:sz w:val="36"/>
+                <w:szCs w:val="36"/>
+              </w:rPr>
+            </w:pPr>
+          </w:p>
+          <w:p>
+            <w:pPr>
+              <w:jc w:val="center"/>
+              <w:rPr>
+                <w:rFonts w:ascii="Times New Roman" w:hAnsi="Times New Roman" w:cs="Times New Roman"/>
+                <w:b/>
+                <w:sz w:val="36"/>
+                <w:szCs w:val="36"/>
+              </w:rPr>
+            </w:pPr>
+            <w:r>
+              <w:rPr>
+                <w:rFonts w:ascii="Times New Roman" w:hAnsi="Times New Roman" w:cs="Times New Roman"/>
+                <w:b/>
+                <w:sz w:val="36"/>
+                <w:szCs w:val="36"/>
+              </w:rPr>
+              <w:t>STOP</w:t>
+            </w:r>
+          </w:p>
+        </w:tc>
+        <w:tc>
+          <w:tcPr>
+            <w:tcW w:w="699" w:type="pct"/>
+            <w:shd w:val="clear" w:color="auto" w:fill="EAF1DD" w:themeFill="accent3" w:themeFillTint="33"/>
+          </w:tcPr>
+          <w:p>
+            <w:pPr>
+              <w:jc w:val="center"/>
+              <w:rPr>
+                <w:rFonts w:ascii="Times New Roman" w:hAnsi="Times New Roman" w:cs="Times New Roman"/>
+                <w:b/>
+                <w:sz w:val="36"/>
+                <w:szCs w:val="36"/>
+              </w:rPr>
+            </w:pPr>
+          </w:p>
+          <w:p>
+            <w:pPr>
+              <w:jc w:val="center"/>
+              <w:rPr>
+                <w:rFonts w:ascii="Times New Roman" w:hAnsi="Times New Roman" w:cs="Times New Roman"/>
+                <w:b/>
+                <w:sz w:val="36"/>
+                <w:szCs w:val="36"/>
+              </w:rPr>
+            </w:pPr>
+            <w:r>
+              <w:rPr>
+                <w:rFonts w:ascii="Times New Roman" w:hAnsi="Times New Roman" w:cs="Times New Roman"/>
+                <w:b/>
+                <w:sz w:val="36"/>
+                <w:szCs w:val="36"/>
+              </w:rPr>
+              <w:t>\n</w:t>
+            </w:r>
+          </w:p>
+        </w:tc>
+      </w:tr>
+    </w:tbl>
+    <w:p>
+      <w:pPr>
+        <w:rPr>
+          <w:rFonts w:ascii="Times New Roman" w:hAnsi="Times New Roman" w:cs="Times New Roman"/>
+        </w:rPr>
+      </w:pPr>
+    </w:p>
+    <w:p>
+      <w:pPr>
+        <w:pStyle w:val="Caption"/>
+        <w:ind w:left="2880" w:firstLine="720"/>
+      </w:pPr>
+      <w:r>
+        <w:t xml:space="preserve">Figure </w:t>
+      </w:r>
+      <w:fldSimple w:instr=" SEQ Figure \* ARABIC ">
+        <w:r>
+          <w:rPr>
+            <w:noProof/>
+          </w:rPr>
+          <w:t>33</w:t>
+        </w:r>
+      </w:fldSimple>
+      <w:r>
+        <w:t xml:space="preserve"> STOP command</w:t>
+      </w:r>
+    </w:p>
+    <w:p>
+      <w:pPr>
+        <w:rPr>
+          <w:rFonts w:ascii="Times New Roman" w:hAnsi="Times New Roman" w:cs="Times New Roman"/>
+        </w:rPr>
+      </w:pPr>
+    </w:p>
+    <w:p>
+      <w:pPr>
+        <w:rPr>
+          <w:rFonts w:ascii="Times New Roman" w:hAnsi="Times New Roman" w:cs="Times New Roman"/>
+        </w:rPr>
+      </w:pPr>
+      <w:r>
+        <w:rPr>
+          <w:rFonts w:ascii="Times New Roman" w:hAnsi="Times New Roman" w:cs="Times New Roman"/>
+        </w:rPr>
+        <w:t>TEXT command</w:t>
+      </w:r>
+      <w:r>
+        <w:rPr>
+          <w:rFonts w:ascii="Times New Roman" w:hAnsi="Times New Roman" w:cs="Times New Roman"/>
+        </w:rPr>
+        <w:t>: this command is followed by the text that will be displayed on the LCD.</w:t>
+      </w:r>
+    </w:p>
+    <w:p>
+      <w:pPr>
+        <w:rPr>
+          <w:rFonts w:ascii="Times New Roman" w:hAnsi="Times New Roman" w:cs="Times New Roman"/>
+        </w:rPr>
+      </w:pPr>
+    </w:p>
+    <w:tbl>
+      <w:tblPr>
+        <w:tblStyle w:val="TableGrid"/>
+        <w:tblW w:w="5000" w:type="pct"/>
+        <w:tblLook w:val="04A0" w:firstRow="1" w:lastRow="0" w:firstColumn="1" w:lastColumn="0" w:noHBand="0" w:noVBand="1"/>
+      </w:tblPr>
+      <w:tblGrid>
+        <w:gridCol w:w="2025"/>
+        <w:gridCol w:w="4158"/>
+        <w:gridCol w:w="2388"/>
+        <w:gridCol w:w="1005"/>
+      </w:tblGrid>
+      <w:tr>
+        <w:trPr>
+          <w:trHeight w:val="818"/>
+        </w:trPr>
+        <w:tc>
+          <w:tcPr>
+            <w:tcW w:w="1057" w:type="pct"/>
+            <w:shd w:val="clear" w:color="auto" w:fill="92CDDC" w:themeFill="accent5" w:themeFillTint="99"/>
+          </w:tcPr>
+          <w:p>
+            <w:pPr>
+              <w:rPr>
+                <w:b/>
+                <w:sz w:val="36"/>
+                <w:szCs w:val="36"/>
+              </w:rPr>
+            </w:pPr>
+          </w:p>
+          <w:p>
+            <w:pPr>
+              <w:rPr>
+                <w:rFonts w:ascii="Times New Roman" w:hAnsi="Times New Roman" w:cs="Times New Roman"/>
+                <w:b/>
+                <w:sz w:val="36"/>
+                <w:szCs w:val="36"/>
+              </w:rPr>
+            </w:pPr>
+            <w:r>
+              <w:rPr>
+                <w:rFonts w:ascii="Times New Roman" w:hAnsi="Times New Roman" w:cs="Times New Roman"/>
+                <w:b/>
+                <w:sz w:val="36"/>
+                <w:szCs w:val="36"/>
+              </w:rPr>
+              <w:t xml:space="preserve"> </w:t>
+            </w:r>
+            <w:r>
+              <w:rPr>
+                <w:rFonts w:ascii="Times New Roman" w:hAnsi="Times New Roman" w:cs="Times New Roman"/>
+                <w:b/>
+                <w:sz w:val="36"/>
+                <w:szCs w:val="36"/>
+              </w:rPr>
+              <w:t xml:space="preserve">        </w:t>
+            </w:r>
+            <w:r>
+              <w:rPr>
+                <w:rFonts w:ascii="Times New Roman" w:hAnsi="Times New Roman" w:cs="Times New Roman"/>
+                <w:b/>
+                <w:sz w:val="36"/>
+                <w:szCs w:val="36"/>
+              </w:rPr>
+              <w:t>#</w:t>
+            </w:r>
+          </w:p>
+        </w:tc>
+        <w:tc>
+          <w:tcPr>
+            <w:tcW w:w="2171" w:type="pct"/>
+            <w:shd w:val="clear" w:color="auto" w:fill="365F91" w:themeFill="accent1" w:themeFillShade="BF"/>
+          </w:tcPr>
+          <w:p>
+            <w:pPr>
+              <w:jc w:val="center"/>
+              <w:rPr>
+                <w:rFonts w:ascii="Times New Roman" w:hAnsi="Times New Roman" w:cs="Times New Roman"/>
+                <w:b/>
+                <w:sz w:val="36"/>
+                <w:szCs w:val="36"/>
+              </w:rPr>
+            </w:pPr>
+          </w:p>
+          <w:p>
+            <w:pPr>
+              <w:jc w:val="center"/>
+              <w:rPr>
+                <w:rFonts w:ascii="Times New Roman" w:hAnsi="Times New Roman" w:cs="Times New Roman"/>
+                <w:b/>
+                <w:sz w:val="36"/>
+                <w:szCs w:val="36"/>
+              </w:rPr>
+            </w:pPr>
+            <w:r>
+              <w:rPr>
+                <w:rFonts w:ascii="Times New Roman" w:hAnsi="Times New Roman" w:cs="Times New Roman"/>
+                <w:b/>
+                <w:sz w:val="36"/>
+                <w:szCs w:val="36"/>
+              </w:rPr>
+              <w:t>TEXT</w:t>
+            </w:r>
+          </w:p>
+        </w:tc>
+        <w:tc>
+          <w:tcPr>
+            <w:tcW w:w="1247" w:type="pct"/>
+            <w:shd w:val="clear" w:color="auto" w:fill="4BACC6" w:themeFill="accent5"/>
+          </w:tcPr>
+          <w:p>
+            <w:pPr>
+              <w:jc w:val="center"/>
+              <w:rPr>
+                <w:rFonts w:ascii="Times New Roman" w:hAnsi="Times New Roman" w:cs="Times New Roman"/>
+                <w:b/>
+                <w:sz w:val="36"/>
+                <w:szCs w:val="36"/>
+              </w:rPr>
+            </w:pPr>
+          </w:p>
+          <w:p>
+            <w:pPr>
+              <w:jc w:val="center"/>
+              <w:rPr>
+                <w:rFonts w:ascii="Times New Roman" w:hAnsi="Times New Roman" w:cs="Times New Roman"/>
+                <w:b/>
+                <w:sz w:val="36"/>
+                <w:szCs w:val="36"/>
+              </w:rPr>
+            </w:pPr>
+            <w:r>
+              <w:rPr>
+                <w:rFonts w:ascii="Times New Roman" w:hAnsi="Times New Roman" w:cs="Times New Roman"/>
+                <w:b/>
+                <w:sz w:val="36"/>
+                <w:szCs w:val="36"/>
+              </w:rPr>
+              <w:t>TEXT TO DISPLAY</w:t>
+            </w:r>
+          </w:p>
+        </w:tc>
+        <w:tc>
+          <w:tcPr>
+            <w:tcW w:w="525" w:type="pct"/>
+            <w:shd w:val="clear" w:color="auto" w:fill="EAF1DD" w:themeFill="accent3" w:themeFillTint="33"/>
+          </w:tcPr>
+          <w:p>
+            <w:pPr>
+              <w:jc w:val="center"/>
+              <w:rPr>
+                <w:rFonts w:ascii="Times New Roman" w:hAnsi="Times New Roman" w:cs="Times New Roman"/>
+                <w:b/>
+                <w:sz w:val="36"/>
+                <w:szCs w:val="36"/>
+              </w:rPr>
+            </w:pPr>
+          </w:p>
+          <w:p>
+            <w:pPr>
+              <w:jc w:val="center"/>
+              <w:rPr>
+                <w:rFonts w:ascii="Times New Roman" w:hAnsi="Times New Roman" w:cs="Times New Roman"/>
+                <w:b/>
+                <w:sz w:val="36"/>
+                <w:szCs w:val="36"/>
+              </w:rPr>
+            </w:pPr>
+            <w:r>
+              <w:rPr>
+                <w:rFonts w:ascii="Times New Roman" w:hAnsi="Times New Roman" w:cs="Times New Roman"/>
+                <w:b/>
+                <w:sz w:val="36"/>
+                <w:szCs w:val="36"/>
+              </w:rPr>
+              <w:t>\n</w:t>
+            </w:r>
+          </w:p>
+        </w:tc>
+      </w:tr>
+    </w:tbl>
+    <w:p>
+      <w:pPr>
+        <w:rPr>
+          <w:rFonts w:ascii="Times New Roman" w:hAnsi="Times New Roman" w:cs="Times New Roman"/>
+        </w:rPr>
+      </w:pPr>
+    </w:p>
+    <w:p>
+      <w:pPr>
+        <w:pStyle w:val="Caption"/>
+        <w:ind w:left="3600"/>
+      </w:pPr>
+      <w:r>
+        <w:t xml:space="preserve">Figure </w:t>
+      </w:r>
+      <w:fldSimple w:instr=" SEQ Figure \* ARABIC ">
+        <w:r>
+          <w:rPr>
+            <w:noProof/>
+          </w:rPr>
+          <w:t>34</w:t>
+        </w:r>
+      </w:fldSimple>
+      <w:r>
+        <w:t xml:space="preserve"> TEXT command</w:t>
+      </w:r>
+    </w:p>
+    <w:p/>
+    <w:p>
+      <w:pPr>
+        <w:rPr>
+          <w:rFonts w:ascii="Times New Roman" w:hAnsi="Times New Roman" w:cs="Times New Roman"/>
+        </w:rPr>
+      </w:pPr>
+      <w:r>
+        <w:rPr>
+          <w:rFonts w:ascii="Times New Roman" w:hAnsi="Times New Roman" w:cs="Times New Roman"/>
+        </w:rPr>
+        <w:t>Moving forward let’s now talk about the RSS reader.</w:t>
+      </w:r>
+      <w:r>
+        <w:rPr>
+          <w:rFonts w:ascii="Times New Roman" w:hAnsi="Times New Roman" w:cs="Times New Roman"/>
+        </w:rPr>
+        <w:t xml:space="preserve"> Steps:</w:t>
+      </w:r>
+    </w:p>
+    <w:p>
+      <w:pPr>
+        <w:rPr>
+          <w:rFonts w:ascii="Times New Roman" w:hAnsi="Times New Roman" w:cs="Times New Roman"/>
+        </w:rPr>
+      </w:pPr>
+    </w:p>
+    <w:p>
+      <w:pPr>
+        <w:pStyle w:val="ListParagraph"/>
+        <w:numPr>
+          <w:ilvl w:val="0"/>
+          <w:numId w:val="22"/>
+        </w:numPr>
+        <w:rPr>
+          <w:rFonts w:ascii="Times New Roman" w:hAnsi="Times New Roman" w:cs="Times New Roman"/>
+        </w:rPr>
+      </w:pPr>
+      <w:r>
+        <w:rPr>
+          <w:rFonts w:ascii="Times New Roman" w:hAnsi="Times New Roman" w:cs="Times New Roman"/>
+        </w:rPr>
+        <w:t xml:space="preserve">For managing the web feed named Rich Site Summary </w:t>
+      </w:r>
+      <w:proofErr w:type="spellStart"/>
+      <w:r>
+        <w:rPr>
+          <w:rFonts w:ascii="Times New Roman" w:hAnsi="Times New Roman" w:cs="Times New Roman"/>
+        </w:rPr>
+        <w:t>XmlReader</w:t>
+      </w:r>
+      <w:proofErr w:type="spellEnd"/>
+      <w:r>
+        <w:rPr>
+          <w:rFonts w:ascii="Times New Roman" w:hAnsi="Times New Roman" w:cs="Times New Roman"/>
+        </w:rPr>
+        <w:t xml:space="preserve"> Class was used.” </w:t>
+      </w:r>
+      <w:proofErr w:type="spellStart"/>
+      <w:proofErr w:type="gramStart"/>
+      <w:r>
+        <w:rPr>
+          <w:rFonts w:ascii="Times New Roman" w:hAnsi="Times New Roman" w:cs="Times New Roman"/>
+        </w:rPr>
+        <w:t>XmlReader</w:t>
+      </w:r>
+      <w:proofErr w:type="spellEnd"/>
+      <w:r>
+        <w:rPr>
+          <w:rFonts w:ascii="Times New Roman" w:hAnsi="Times New Roman" w:cs="Times New Roman"/>
+        </w:rPr>
+        <w:t xml:space="preserve">  represents</w:t>
+      </w:r>
+      <w:proofErr w:type="gramEnd"/>
+      <w:r>
+        <w:rPr>
+          <w:rFonts w:ascii="Times New Roman" w:hAnsi="Times New Roman" w:cs="Times New Roman"/>
+        </w:rPr>
+        <w:t xml:space="preserve"> a reader that provides fast, no cached, forward-only access to XML data.”[</w:t>
+      </w:r>
+      <w:r>
+        <w:t xml:space="preserve"> </w:t>
+      </w:r>
+      <w:hyperlink r:id="rId55" w:history="1">
+        <w:r>
+          <w:rPr>
+            <w:rStyle w:val="Hyperlink"/>
+            <w:rFonts w:ascii="Times New Roman" w:hAnsi="Times New Roman" w:cs="Times New Roman"/>
+          </w:rPr>
+          <w:t>https://docs.microsoft.com/en-us/dotnet/api/system.xml.xmlreader?view=netframework-4.7.2</w:t>
+        </w:r>
+      </w:hyperlink>
+      <w:r>
+        <w:rPr>
+          <w:rFonts w:ascii="Times New Roman" w:hAnsi="Times New Roman" w:cs="Times New Roman"/>
+        </w:rPr>
+        <w:t>]</w:t>
+      </w:r>
+    </w:p>
+    <w:p>
+      <w:pPr>
+        <w:pStyle w:val="ListParagraph"/>
+        <w:numPr>
+          <w:ilvl w:val="0"/>
+          <w:numId w:val="22"/>
+        </w:numPr>
+        <w:rPr>
+          <w:rFonts w:ascii="Times New Roman" w:hAnsi="Times New Roman" w:cs="Times New Roman"/>
+        </w:rPr>
+      </w:pPr>
+      <w:r>
+        <w:rPr>
+          <w:rFonts w:ascii="Times New Roman" w:hAnsi="Times New Roman" w:cs="Times New Roman"/>
+        </w:rPr>
+        <w:t xml:space="preserve">The information is read from the </w:t>
+      </w:r>
+      <w:proofErr w:type="spellStart"/>
+      <w:proofErr w:type="gramStart"/>
+      <w:r>
+        <w:rPr>
+          <w:rFonts w:ascii="Times New Roman" w:hAnsi="Times New Roman" w:cs="Times New Roman"/>
+        </w:rPr>
+        <w:t>url</w:t>
+      </w:r>
+      <w:proofErr w:type="spellEnd"/>
+      <w:proofErr w:type="gramEnd"/>
+      <w:r>
+        <w:rPr>
+          <w:rFonts w:ascii="Times New Roman" w:hAnsi="Times New Roman" w:cs="Times New Roman"/>
+        </w:rPr>
+        <w:t xml:space="preserve"> introduced in the textbox marked in the figure</w:t>
+      </w:r>
+      <w:r>
+        <w:rPr>
+          <w:rFonts w:ascii="Times New Roman" w:hAnsi="Times New Roman" w:cs="Times New Roman"/>
+        </w:rPr>
+        <w:t xml:space="preserve"> below.</w:t>
+      </w:r>
+    </w:p>
+    <w:p>
+      <w:pPr>
+        <w:pStyle w:val="ListParagraph"/>
+        <w:numPr>
+          <w:ilvl w:val="0"/>
+          <w:numId w:val="22"/>
+        </w:numPr>
+        <w:rPr>
+          <w:rFonts w:ascii="Times New Roman" w:hAnsi="Times New Roman" w:cs="Times New Roman"/>
+        </w:rPr>
+      </w:pPr>
+      <w:r>
+        <w:rPr>
+          <w:rFonts w:ascii="Times New Roman" w:hAnsi="Times New Roman" w:cs="Times New Roman"/>
+        </w:rPr>
+        <w:t xml:space="preserve">After that by calling the static </w:t>
+      </w:r>
+      <w:proofErr w:type="gramStart"/>
+      <w:r>
+        <w:rPr>
+          <w:rFonts w:ascii="Times New Roman" w:hAnsi="Times New Roman" w:cs="Times New Roman"/>
+        </w:rPr>
+        <w:t>Load(</w:t>
+      </w:r>
+      <w:proofErr w:type="spellStart"/>
+      <w:proofErr w:type="gramEnd"/>
+      <w:r>
+        <w:rPr>
+          <w:rFonts w:ascii="Times New Roman" w:hAnsi="Times New Roman" w:cs="Times New Roman"/>
+        </w:rPr>
+        <w:t>XmlReader</w:t>
+      </w:r>
+      <w:proofErr w:type="spellEnd"/>
+      <w:r>
+        <w:rPr>
+          <w:rFonts w:ascii="Times New Roman" w:hAnsi="Times New Roman" w:cs="Times New Roman"/>
+        </w:rPr>
+        <w:t xml:space="preserve">) method, passing in the </w:t>
+      </w:r>
+      <w:proofErr w:type="spellStart"/>
+      <w:r>
+        <w:rPr>
+          <w:rFonts w:ascii="Times New Roman" w:hAnsi="Times New Roman" w:cs="Times New Roman"/>
+        </w:rPr>
+        <w:t>XmlReader</w:t>
+      </w:r>
+      <w:proofErr w:type="spellEnd"/>
+      <w:r>
+        <w:rPr>
+          <w:rFonts w:ascii="Times New Roman" w:hAnsi="Times New Roman" w:cs="Times New Roman"/>
+        </w:rPr>
+        <w:t xml:space="preserve"> from the textbox.</w:t>
+      </w:r>
+    </w:p>
+    <w:p>
+      <w:pPr>
+        <w:pStyle w:val="ListParagraph"/>
+        <w:numPr>
+          <w:ilvl w:val="0"/>
+          <w:numId w:val="22"/>
+        </w:numPr>
+        <w:rPr>
+          <w:rFonts w:ascii="Times New Roman" w:hAnsi="Times New Roman" w:cs="Times New Roman"/>
+        </w:rPr>
+      </w:pPr>
+      <w:proofErr w:type="spellStart"/>
+      <w:r>
+        <w:rPr>
+          <w:rFonts w:ascii="Times New Roman" w:hAnsi="Times New Roman" w:cs="Times New Roman"/>
+        </w:rPr>
+        <w:t>SyndicationFeed</w:t>
+      </w:r>
+      <w:proofErr w:type="spellEnd"/>
+      <w:r>
+        <w:rPr>
+          <w:rFonts w:ascii="Times New Roman" w:hAnsi="Times New Roman" w:cs="Times New Roman"/>
+        </w:rPr>
+        <w:t xml:space="preserve"> feed = </w:t>
+      </w:r>
+      <w:proofErr w:type="spellStart"/>
+      <w:proofErr w:type="gramStart"/>
+      <w:r>
+        <w:rPr>
+          <w:rFonts w:ascii="Times New Roman" w:hAnsi="Times New Roman" w:cs="Times New Roman"/>
+        </w:rPr>
+        <w:t>SyndicationFeed.Load</w:t>
+      </w:r>
+      <w:proofErr w:type="spellEnd"/>
+      <w:r>
+        <w:rPr>
+          <w:rFonts w:ascii="Times New Roman" w:hAnsi="Times New Roman" w:cs="Times New Roman"/>
+        </w:rPr>
+        <w:t>(</w:t>
+      </w:r>
+      <w:proofErr w:type="spellStart"/>
+      <w:proofErr w:type="gramEnd"/>
+      <w:r>
+        <w:rPr>
+          <w:rFonts w:ascii="Times New Roman" w:hAnsi="Times New Roman" w:cs="Times New Roman"/>
+        </w:rPr>
+        <w:t>readXml</w:t>
+      </w:r>
+      <w:proofErr w:type="spellEnd"/>
+      <w:r>
+        <w:rPr>
+          <w:rFonts w:ascii="Times New Roman" w:hAnsi="Times New Roman" w:cs="Times New Roman"/>
+        </w:rPr>
+        <w:t xml:space="preserve">): ”This invokes the service operation and populates a new </w:t>
+      </w:r>
+      <w:proofErr w:type="spellStart"/>
+      <w:r>
+        <w:rPr>
+          <w:rFonts w:ascii="Times New Roman" w:hAnsi="Times New Roman" w:cs="Times New Roman"/>
+        </w:rPr>
+        <w:t>SyndicationFeed</w:t>
+      </w:r>
+      <w:proofErr w:type="spellEnd"/>
+      <w:r>
+        <w:rPr>
+          <w:rFonts w:ascii="Times New Roman" w:hAnsi="Times New Roman" w:cs="Times New Roman"/>
+        </w:rPr>
+        <w:t xml:space="preserve"> with the formatter returned from the service operation.”[</w:t>
+      </w:r>
+      <w:r>
+        <w:t xml:space="preserve"> </w:t>
+      </w:r>
+      <w:hyperlink r:id="rId56" w:history="1">
+        <w:r>
+          <w:rPr>
+            <w:rStyle w:val="Hyperlink"/>
+            <w:rFonts w:ascii="Times New Roman" w:hAnsi="Times New Roman" w:cs="Times New Roman"/>
+          </w:rPr>
+          <w:t>https://docs.microsoft.com/en-us/dotnet/framework/wcf/feature-details/how-to-create-a-basic-rss-feed</w:t>
+        </w:r>
+      </w:hyperlink>
+      <w:r>
+        <w:rPr>
+          <w:rFonts w:ascii="Times New Roman" w:hAnsi="Times New Roman" w:cs="Times New Roman"/>
+        </w:rPr>
+        <w:t>]</w:t>
+      </w:r>
+    </w:p>
+    <w:p>
+      <w:pPr>
+        <w:rPr>
+          <w:rFonts w:ascii="Times New Roman" w:hAnsi="Times New Roman" w:cs="Times New Roman"/>
+        </w:rPr>
+      </w:pPr>
+    </w:p>
+    <w:p>
+      <w:pPr>
+        <w:rPr>
+          <w:rFonts w:ascii="Times New Roman" w:hAnsi="Times New Roman" w:cs="Times New Roman"/>
+        </w:rPr>
+      </w:pPr>
+    </w:p>
+    <w:p>
+      <w:pPr>
+        <w:rPr>
+          <w:rFonts w:ascii="Times New Roman" w:hAnsi="Times New Roman" w:cs="Times New Roman"/>
+        </w:rPr>
+      </w:pPr>
+    </w:p>
+    <w:p>
+      <w:pPr>
+        <w:rPr>
+          <w:rFonts w:ascii="Times New Roman" w:hAnsi="Times New Roman" w:cs="Times New Roman"/>
+        </w:rPr>
+      </w:pPr>
+    </w:p>
+    <w:p>
+      <w:pPr>
+        <w:rPr>
+          <w:rFonts w:ascii="Times New Roman" w:hAnsi="Times New Roman" w:cs="Times New Roman"/>
+        </w:rPr>
+      </w:pPr>
+    </w:p>
+    <w:p>
+      <w:pPr>
+        <w:rPr>
+          <w:rFonts w:ascii="Times New Roman" w:hAnsi="Times New Roman" w:cs="Times New Roman"/>
+        </w:rPr>
+      </w:pPr>
+    </w:p>
+    <w:p>
+      <w:pPr>
+        <w:pStyle w:val="Heading2"/>
+        <w:rPr>
+          <w:rFonts w:ascii="Times New Roman" w:hAnsi="Times New Roman" w:cs="Times New Roman"/>
+        </w:rPr>
+      </w:pPr>
+      <w:r>
+        <w:rPr>
+          <w:rFonts w:ascii="Times New Roman" w:hAnsi="Times New Roman" w:cs="Times New Roman"/>
+        </w:rPr>
+        <w:lastRenderedPageBreak/>
+        <w:t>Arduino application</w:t>
+      </w:r>
+    </w:p>
+    <w:p/>
+    <w:p>
+      <w:pPr>
+        <w:rPr>
+          <w:rFonts w:ascii="Times New Roman" w:hAnsi="Times New Roman" w:cs="Times New Roman"/>
+        </w:rPr>
+      </w:pPr>
+      <w:r>
+        <w:rPr>
+          <w:rFonts w:ascii="Times New Roman" w:hAnsi="Times New Roman" w:cs="Times New Roman"/>
+        </w:rPr>
+        <w:t xml:space="preserve">The </w:t>
+      </w:r>
+      <w:r>
+        <w:rPr>
+          <w:rFonts w:ascii="Times New Roman" w:hAnsi="Times New Roman" w:cs="Times New Roman"/>
+        </w:rPr>
+        <w:t xml:space="preserve">Arduino application is the one that will be </w:t>
+      </w:r>
+      <w:proofErr w:type="gramStart"/>
+      <w:r>
+        <w:rPr>
+          <w:rFonts w:ascii="Times New Roman" w:hAnsi="Times New Roman" w:cs="Times New Roman"/>
+        </w:rPr>
+        <w:t>upload</w:t>
+      </w:r>
+      <w:proofErr w:type="gramEnd"/>
+      <w:r>
+        <w:rPr>
+          <w:rFonts w:ascii="Times New Roman" w:hAnsi="Times New Roman" w:cs="Times New Roman"/>
+        </w:rPr>
+        <w:t xml:space="preserve"> on the board. This application is responsible with the pin configuration as well as read/write the pins.</w:t>
+      </w:r>
+    </w:p>
+    <w:p>
+      <w:pPr>
+        <w:rPr>
+          <w:rFonts w:ascii="Times New Roman" w:hAnsi="Times New Roman" w:cs="Times New Roman"/>
+        </w:rPr>
+      </w:pPr>
+      <w:r>
+        <w:rPr>
+          <w:rFonts w:ascii="Times New Roman" w:hAnsi="Times New Roman" w:cs="Times New Roman"/>
+        </w:rPr>
+        <w:t xml:space="preserve">The desktop application will </w:t>
+      </w:r>
+      <w:proofErr w:type="gramStart"/>
+      <w:r>
+        <w:rPr>
+          <w:rFonts w:ascii="Times New Roman" w:hAnsi="Times New Roman" w:cs="Times New Roman"/>
+        </w:rPr>
+        <w:t>send  serial</w:t>
+      </w:r>
+      <w:proofErr w:type="gramEnd"/>
+      <w:r>
+        <w:rPr>
+          <w:rFonts w:ascii="Times New Roman" w:hAnsi="Times New Roman" w:cs="Times New Roman"/>
+        </w:rPr>
+        <w:t xml:space="preserve"> commands to the Arduino application, but will also receive data from the LCD and the sensors.</w:t>
+      </w:r>
+    </w:p>
+    <w:p>
+      <w:pPr>
+        <w:rPr>
+          <w:rFonts w:ascii="Times New Roman" w:hAnsi="Times New Roman" w:cs="Times New Roman"/>
+        </w:rPr>
+      </w:pPr>
+      <w:r>
+        <w:rPr>
+          <w:rFonts w:ascii="Times New Roman" w:hAnsi="Times New Roman" w:cs="Times New Roman"/>
+        </w:rPr>
+        <w:t>This application uses two functions, namely:</w:t>
+      </w:r>
+    </w:p>
+    <w:p>
+      <w:pPr>
+        <w:pStyle w:val="ListParagraph"/>
+        <w:numPr>
+          <w:ilvl w:val="0"/>
+          <w:numId w:val="23"/>
+        </w:numPr>
+        <w:rPr>
+          <w:rFonts w:ascii="Times New Roman" w:hAnsi="Times New Roman" w:cs="Times New Roman"/>
+        </w:rPr>
+      </w:pPr>
+      <w:r>
+        <w:rPr>
+          <w:rFonts w:ascii="Times New Roman" w:hAnsi="Times New Roman" w:cs="Times New Roman"/>
+        </w:rPr>
+        <w:t>Setup function;</w:t>
+      </w:r>
+    </w:p>
+    <w:p>
+      <w:pPr>
+        <w:pStyle w:val="ListParagraph"/>
+        <w:numPr>
+          <w:ilvl w:val="0"/>
+          <w:numId w:val="23"/>
+        </w:numPr>
+        <w:rPr>
+          <w:rFonts w:ascii="Times New Roman" w:hAnsi="Times New Roman" w:cs="Times New Roman"/>
+        </w:rPr>
+      </w:pPr>
+      <w:r>
+        <w:rPr>
+          <w:rFonts w:ascii="Times New Roman" w:hAnsi="Times New Roman" w:cs="Times New Roman"/>
+        </w:rPr>
+        <w:t>Loop function;</w:t>
+      </w:r>
+    </w:p>
+    <w:p>
+      <w:pPr>
+        <w:rPr>
+          <w:rFonts w:ascii="Times New Roman" w:hAnsi="Times New Roman" w:cs="Times New Roman"/>
+        </w:rPr>
+      </w:pPr>
+    </w:p>
+    <w:p>
+      <w:pPr>
+        <w:rPr>
+          <w:rFonts w:ascii="Times New Roman" w:hAnsi="Times New Roman" w:cs="Times New Roman"/>
+        </w:rPr>
+      </w:pPr>
+      <w:r>
+        <w:rPr>
+          <w:rFonts w:ascii="Times New Roman" w:hAnsi="Times New Roman" w:cs="Times New Roman"/>
+        </w:rPr>
+        <w:t xml:space="preserve">Arduino code steps for displaying the information from the C# </w:t>
+      </w:r>
+      <w:proofErr w:type="spellStart"/>
+      <w:r>
+        <w:rPr>
+          <w:rFonts w:ascii="Times New Roman" w:hAnsi="Times New Roman" w:cs="Times New Roman"/>
+        </w:rPr>
+        <w:t>apllication</w:t>
+      </w:r>
+      <w:proofErr w:type="spellEnd"/>
+      <w:r>
+        <w:rPr>
+          <w:rFonts w:ascii="Times New Roman" w:hAnsi="Times New Roman" w:cs="Times New Roman"/>
+        </w:rPr>
+        <w:t>.</w:t>
+      </w:r>
+    </w:p>
+    <w:p>
+      <w:pPr>
+        <w:pStyle w:val="ListParagraph"/>
+        <w:numPr>
+          <w:ilvl w:val="0"/>
+          <w:numId w:val="24"/>
+        </w:numPr>
+        <w:rPr>
+          <w:rFonts w:ascii="Times New Roman" w:hAnsi="Times New Roman" w:cs="Times New Roman"/>
+        </w:rPr>
+      </w:pPr>
+      <w:r>
+        <w:rPr>
+          <w:rFonts w:ascii="Times New Roman" w:hAnsi="Times New Roman" w:cs="Times New Roman"/>
+        </w:rPr>
+        <w:t>At first</w:t>
+      </w:r>
+      <w:r>
+        <w:rPr>
+          <w:rFonts w:ascii="Times New Roman" w:hAnsi="Times New Roman" w:cs="Times New Roman"/>
+        </w:rPr>
+        <w:t xml:space="preserve"> the display is </w:t>
+      </w:r>
+      <w:r>
+        <w:rPr>
+          <w:rFonts w:ascii="Times New Roman" w:hAnsi="Times New Roman" w:cs="Times New Roman"/>
+        </w:rPr>
+        <w:t>initialize</w:t>
+      </w:r>
+      <w:r>
+        <w:rPr>
+          <w:rFonts w:ascii="Times New Roman" w:hAnsi="Times New Roman" w:cs="Times New Roman"/>
+        </w:rPr>
+        <w:t>d.</w:t>
+      </w:r>
+      <w:r>
+        <w:rPr>
+          <w:rFonts w:ascii="Times New Roman" w:hAnsi="Times New Roman" w:cs="Times New Roman"/>
+        </w:rPr>
+        <w:t xml:space="preserve"> </w:t>
+      </w:r>
+    </w:p>
+    <w:p>
+      <w:pPr>
+        <w:pStyle w:val="ListParagraph"/>
+        <w:numPr>
+          <w:ilvl w:val="0"/>
+          <w:numId w:val="24"/>
+        </w:numPr>
+        <w:rPr>
+          <w:rFonts w:ascii="Times New Roman" w:hAnsi="Times New Roman" w:cs="Times New Roman"/>
+        </w:rPr>
+      </w:pPr>
+      <w:r>
+        <w:rPr>
+          <w:rFonts w:ascii="Times New Roman" w:hAnsi="Times New Roman" w:cs="Times New Roman"/>
+        </w:rPr>
+        <w:t xml:space="preserve">Then </w:t>
+      </w:r>
+      <w:r>
+        <w:rPr>
+          <w:rFonts w:ascii="Times New Roman" w:hAnsi="Times New Roman" w:cs="Times New Roman"/>
+        </w:rPr>
+        <w:t>I</w:t>
+      </w:r>
+      <w:r>
+        <w:rPr>
+          <w:rFonts w:ascii="Times New Roman" w:hAnsi="Times New Roman" w:cs="Times New Roman"/>
+        </w:rPr>
+        <w:t xml:space="preserve"> wait for serial data. </w:t>
+      </w:r>
+    </w:p>
+    <w:p>
+      <w:pPr>
+        <w:pStyle w:val="ListParagraph"/>
+        <w:numPr>
+          <w:ilvl w:val="0"/>
+          <w:numId w:val="24"/>
+        </w:numPr>
+        <w:rPr>
+          <w:rFonts w:ascii="Times New Roman" w:hAnsi="Times New Roman" w:cs="Times New Roman"/>
+        </w:rPr>
+      </w:pPr>
+      <w:r>
+        <w:rPr>
+          <w:rFonts w:ascii="Times New Roman" w:hAnsi="Times New Roman" w:cs="Times New Roman"/>
+        </w:rPr>
+        <w:t xml:space="preserve">When </w:t>
+      </w:r>
+      <w:r>
+        <w:rPr>
+          <w:rFonts w:ascii="Times New Roman" w:hAnsi="Times New Roman" w:cs="Times New Roman"/>
+        </w:rPr>
+        <w:t>I</w:t>
+      </w:r>
+      <w:r>
+        <w:rPr>
+          <w:rFonts w:ascii="Times New Roman" w:hAnsi="Times New Roman" w:cs="Times New Roman"/>
+        </w:rPr>
+        <w:t xml:space="preserve"> receive data on the serial port </w:t>
+      </w:r>
+      <w:r>
+        <w:rPr>
+          <w:rFonts w:ascii="Times New Roman" w:hAnsi="Times New Roman" w:cs="Times New Roman"/>
+        </w:rPr>
+        <w:t>I</w:t>
+      </w:r>
+      <w:r>
+        <w:rPr>
+          <w:rFonts w:ascii="Times New Roman" w:hAnsi="Times New Roman" w:cs="Times New Roman"/>
+        </w:rPr>
+        <w:t xml:space="preserve"> save </w:t>
+      </w:r>
+      <w:r>
+        <w:rPr>
+          <w:rFonts w:ascii="Times New Roman" w:hAnsi="Times New Roman" w:cs="Times New Roman"/>
+        </w:rPr>
+        <w:t>the data</w:t>
+      </w:r>
+      <w:r>
+        <w:rPr>
+          <w:rFonts w:ascii="Times New Roman" w:hAnsi="Times New Roman" w:cs="Times New Roman"/>
+        </w:rPr>
+        <w:t xml:space="preserve"> in the varia</w:t>
+      </w:r>
+      <w:r>
+        <w:rPr>
+          <w:rFonts w:ascii="Times New Roman" w:hAnsi="Times New Roman" w:cs="Times New Roman"/>
+        </w:rPr>
+        <w:t xml:space="preserve">ble </w:t>
+      </w:r>
+      <w:proofErr w:type="spellStart"/>
+      <w:r>
+        <w:rPr>
+          <w:rFonts w:ascii="Times New Roman" w:hAnsi="Times New Roman" w:cs="Times New Roman"/>
+        </w:rPr>
+        <w:t>inputString</w:t>
+      </w:r>
+      <w:proofErr w:type="spellEnd"/>
+      <w:r>
+        <w:rPr>
+          <w:rFonts w:ascii="Times New Roman" w:hAnsi="Times New Roman" w:cs="Times New Roman"/>
+        </w:rPr>
+        <w:t xml:space="preserve"> </w:t>
+      </w:r>
+      <w:proofErr w:type="gramStart"/>
+      <w:r>
+        <w:rPr>
+          <w:rFonts w:ascii="Times New Roman" w:hAnsi="Times New Roman" w:cs="Times New Roman"/>
+        </w:rPr>
+        <w:t xml:space="preserve">until </w:t>
+      </w:r>
+      <w:r>
+        <w:rPr>
+          <w:rFonts w:ascii="Times New Roman" w:hAnsi="Times New Roman" w:cs="Times New Roman"/>
+        </w:rPr>
+        <w:t xml:space="preserve"> the</w:t>
+      </w:r>
+      <w:proofErr w:type="gramEnd"/>
+      <w:r>
+        <w:rPr>
+          <w:rFonts w:ascii="Times New Roman" w:hAnsi="Times New Roman" w:cs="Times New Roman"/>
+        </w:rPr>
+        <w:t xml:space="preserve"> \n character</w:t>
+      </w:r>
+      <w:r>
+        <w:rPr>
+          <w:rFonts w:ascii="Times New Roman" w:hAnsi="Times New Roman" w:cs="Times New Roman"/>
+        </w:rPr>
+        <w:t xml:space="preserve"> is received.</w:t>
+      </w:r>
+      <w:r>
+        <w:rPr>
+          <w:rFonts w:ascii="Times New Roman" w:hAnsi="Times New Roman" w:cs="Times New Roman"/>
+        </w:rPr>
+        <w:t xml:space="preserve"> </w:t>
+      </w:r>
+    </w:p>
+    <w:p>
+      <w:pPr>
+        <w:pStyle w:val="ListParagraph"/>
+        <w:numPr>
+          <w:ilvl w:val="0"/>
+          <w:numId w:val="24"/>
+        </w:numPr>
+        <w:rPr>
+          <w:rFonts w:ascii="Times New Roman" w:hAnsi="Times New Roman" w:cs="Times New Roman"/>
+        </w:rPr>
+      </w:pPr>
+      <w:r>
+        <w:rPr>
+          <w:rFonts w:ascii="Times New Roman" w:hAnsi="Times New Roman" w:cs="Times New Roman"/>
+        </w:rPr>
+        <w:t xml:space="preserve">When </w:t>
+      </w:r>
+      <w:r>
+        <w:rPr>
+          <w:rFonts w:ascii="Times New Roman" w:hAnsi="Times New Roman" w:cs="Times New Roman"/>
+        </w:rPr>
+        <w:t>I</w:t>
+      </w:r>
+      <w:r>
+        <w:rPr>
+          <w:rFonts w:ascii="Times New Roman" w:hAnsi="Times New Roman" w:cs="Times New Roman"/>
+        </w:rPr>
+        <w:t xml:space="preserve"> receive this character </w:t>
+      </w:r>
+      <w:r>
+        <w:rPr>
+          <w:rFonts w:ascii="Times New Roman" w:hAnsi="Times New Roman" w:cs="Times New Roman"/>
+        </w:rPr>
+        <w:t>I</w:t>
+      </w:r>
+      <w:r>
+        <w:rPr>
+          <w:rFonts w:ascii="Times New Roman" w:hAnsi="Times New Roman" w:cs="Times New Roman"/>
+        </w:rPr>
+        <w:t xml:space="preserve"> know that command is complete</w:t>
+      </w:r>
+      <w:r>
+        <w:rPr>
+          <w:rFonts w:ascii="Times New Roman" w:hAnsi="Times New Roman" w:cs="Times New Roman"/>
+        </w:rPr>
+        <w:t>.</w:t>
+      </w:r>
+    </w:p>
+    <w:p>
+      <w:pPr>
+        <w:pStyle w:val="ListParagraph"/>
+        <w:numPr>
+          <w:ilvl w:val="0"/>
+          <w:numId w:val="24"/>
+        </w:numPr>
+        <w:rPr>
+          <w:rFonts w:ascii="Times New Roman" w:hAnsi="Times New Roman" w:cs="Times New Roman"/>
+        </w:rPr>
+      </w:pPr>
+      <w:r>
+        <w:rPr>
+          <w:rFonts w:ascii="Times New Roman" w:hAnsi="Times New Roman" w:cs="Times New Roman"/>
+        </w:rPr>
+        <w:t>If the TEXT command</w:t>
+      </w:r>
+      <w:r>
+        <w:rPr>
+          <w:rFonts w:ascii="Times New Roman" w:hAnsi="Times New Roman" w:cs="Times New Roman"/>
+        </w:rPr>
+        <w:t xml:space="preserve"> is received then</w:t>
+      </w:r>
+      <w:r>
+        <w:rPr>
+          <w:rFonts w:ascii="Times New Roman" w:hAnsi="Times New Roman" w:cs="Times New Roman"/>
+        </w:rPr>
+        <w:t xml:space="preserve"> </w:t>
+      </w:r>
+      <w:r>
+        <w:rPr>
+          <w:rFonts w:ascii="Times New Roman" w:hAnsi="Times New Roman" w:cs="Times New Roman"/>
+        </w:rPr>
+        <w:t>I</w:t>
+      </w:r>
+      <w:r>
+        <w:rPr>
+          <w:rFonts w:ascii="Times New Roman" w:hAnsi="Times New Roman" w:cs="Times New Roman"/>
+        </w:rPr>
+        <w:t xml:space="preserve"> know that </w:t>
+      </w:r>
+      <w:r>
+        <w:rPr>
+          <w:rFonts w:ascii="Times New Roman" w:hAnsi="Times New Roman" w:cs="Times New Roman"/>
+        </w:rPr>
+        <w:t>I</w:t>
+      </w:r>
+      <w:r>
+        <w:rPr>
+          <w:rFonts w:ascii="Times New Roman" w:hAnsi="Times New Roman" w:cs="Times New Roman"/>
+        </w:rPr>
+        <w:t xml:space="preserve"> have to print </w:t>
+      </w:r>
+      <w:r>
+        <w:rPr>
+          <w:rFonts w:ascii="Times New Roman" w:hAnsi="Times New Roman" w:cs="Times New Roman"/>
+        </w:rPr>
+        <w:t xml:space="preserve">the string </w:t>
+      </w:r>
+      <w:r>
+        <w:rPr>
+          <w:rFonts w:ascii="Times New Roman" w:hAnsi="Times New Roman" w:cs="Times New Roman"/>
+        </w:rPr>
+        <w:t>on the LCD display.</w:t>
+      </w:r>
+    </w:p>
+    <w:p>
+      <w:pPr>
+        <w:pStyle w:val="ListParagraph"/>
+        <w:numPr>
+          <w:ilvl w:val="0"/>
+          <w:numId w:val="24"/>
+        </w:numPr>
+        <w:rPr>
+          <w:rFonts w:ascii="Times New Roman" w:hAnsi="Times New Roman" w:cs="Times New Roman"/>
+        </w:rPr>
+      </w:pPr>
+      <w:r>
+        <w:rPr>
+          <w:rFonts w:ascii="Times New Roman" w:hAnsi="Times New Roman" w:cs="Times New Roman"/>
+        </w:rPr>
+        <w:t>T</w:t>
+      </w:r>
+      <w:r>
+        <w:rPr>
+          <w:rFonts w:ascii="Times New Roman" w:hAnsi="Times New Roman" w:cs="Times New Roman"/>
+        </w:rPr>
+        <w:t xml:space="preserve">he first five characters from the </w:t>
+      </w:r>
+      <w:proofErr w:type="spellStart"/>
+      <w:r>
+        <w:rPr>
+          <w:rFonts w:ascii="Times New Roman" w:hAnsi="Times New Roman" w:cs="Times New Roman"/>
+        </w:rPr>
+        <w:t>inputString</w:t>
+      </w:r>
+      <w:proofErr w:type="spellEnd"/>
+      <w:r>
+        <w:rPr>
+          <w:rFonts w:ascii="Times New Roman" w:hAnsi="Times New Roman" w:cs="Times New Roman"/>
+        </w:rPr>
+        <w:t xml:space="preserve"> variable, because that’s the command, </w:t>
+      </w:r>
+      <w:r>
+        <w:rPr>
+          <w:rFonts w:ascii="Times New Roman" w:hAnsi="Times New Roman" w:cs="Times New Roman"/>
+        </w:rPr>
+        <w:t>I</w:t>
+      </w:r>
+      <w:r>
+        <w:rPr>
+          <w:rFonts w:ascii="Times New Roman" w:hAnsi="Times New Roman" w:cs="Times New Roman"/>
+        </w:rPr>
+        <w:t xml:space="preserve"> delete then last 2 character which is </w:t>
+      </w:r>
+      <w:proofErr w:type="gramStart"/>
+      <w:r>
+        <w:rPr>
+          <w:rFonts w:ascii="Times New Roman" w:hAnsi="Times New Roman" w:cs="Times New Roman"/>
+        </w:rPr>
+        <w:t>the  \</w:t>
+      </w:r>
+      <w:proofErr w:type="gramEnd"/>
+      <w:r>
+        <w:rPr>
+          <w:rFonts w:ascii="Times New Roman" w:hAnsi="Times New Roman" w:cs="Times New Roman"/>
+        </w:rPr>
+        <w:t xml:space="preserve">n symbol and </w:t>
+      </w:r>
+      <w:r>
+        <w:rPr>
+          <w:rFonts w:ascii="Times New Roman" w:hAnsi="Times New Roman" w:cs="Times New Roman"/>
+        </w:rPr>
+        <w:t>I</w:t>
+      </w:r>
+      <w:r>
+        <w:rPr>
+          <w:rFonts w:ascii="Times New Roman" w:hAnsi="Times New Roman" w:cs="Times New Roman"/>
+        </w:rPr>
+        <w:t xml:space="preserve"> print the remaining characters on the display.</w:t>
+      </w:r>
+    </w:p>
+    <w:p>
+      <w:pPr>
+        <w:rPr>
+          <w:rFonts w:ascii="Times New Roman" w:hAnsi="Times New Roman" w:cs="Times New Roman"/>
+        </w:rPr>
+      </w:pPr>
+    </w:p>
+    <w:p>
+      <w:pPr>
+        <w:rPr>
+          <w:rFonts w:ascii="Times New Roman" w:hAnsi="Times New Roman" w:cs="Times New Roman"/>
+        </w:rPr>
+      </w:pPr>
+      <w:r>
+        <w:rPr>
+          <w:rFonts w:ascii="Times New Roman" w:hAnsi="Times New Roman" w:cs="Times New Roman"/>
+        </w:rPr>
+        <w:t>Arduino code steps for getting the humidity and temperature:</w:t>
+      </w:r>
+    </w:p>
+    <w:p>
+      <w:pPr>
+        <w:pStyle w:val="ListParagraph"/>
+        <w:numPr>
+          <w:ilvl w:val="0"/>
+          <w:numId w:val="25"/>
+        </w:numPr>
+        <w:rPr>
+          <w:rFonts w:ascii="Times New Roman" w:hAnsi="Times New Roman" w:cs="Times New Roman"/>
+        </w:rPr>
+      </w:pPr>
+      <w:r>
+        <w:rPr>
+          <w:rFonts w:ascii="Times New Roman" w:hAnsi="Times New Roman" w:cs="Times New Roman"/>
+        </w:rPr>
+        <w:t>Two variables are declared for humidity and temperature.</w:t>
+      </w:r>
+    </w:p>
+    <w:p>
+      <w:pPr>
+        <w:pStyle w:val="ListParagraph"/>
+        <w:numPr>
+          <w:ilvl w:val="0"/>
+          <w:numId w:val="25"/>
+        </w:numPr>
+        <w:rPr>
+          <w:rFonts w:ascii="Times New Roman" w:hAnsi="Times New Roman" w:cs="Times New Roman"/>
+        </w:rPr>
+      </w:pPr>
+      <w:r>
+        <w:rPr>
+          <w:rFonts w:ascii="Times New Roman" w:hAnsi="Times New Roman" w:cs="Times New Roman"/>
+        </w:rPr>
+        <w:t>The vales are read using a functions from the DHT library</w:t>
+      </w:r>
+    </w:p>
+    <w:p>
+      <w:pPr>
+        <w:pStyle w:val="ListParagraph"/>
+        <w:numPr>
+          <w:ilvl w:val="0"/>
+          <w:numId w:val="25"/>
+        </w:numPr>
+        <w:rPr>
+          <w:rFonts w:ascii="Times New Roman" w:hAnsi="Times New Roman" w:cs="Times New Roman"/>
+        </w:rPr>
+      </w:pPr>
+      <w:r>
+        <w:rPr>
+          <w:rFonts w:ascii="Times New Roman" w:hAnsi="Times New Roman" w:cs="Times New Roman"/>
+        </w:rPr>
+        <w:t>In order to be able to display the humidity and temperature the float variables are converted into others string variables.</w:t>
+      </w:r>
       <w:bookmarkStart w:id="0" w:name="_GoBack"/>
       <w:bookmarkEnd w:id="0"/>
     </w:p>
     <w:p>
       <w:pPr>
-        <w:rPr>
-          <w:rFonts w:ascii="Times New Roman" w:hAnsi="Times New Roman" w:cs="Times New Roman"/>
-        </w:rPr>
-      </w:pPr>
-    </w:p>
-    <w:p>
-      <w:pPr>
-        <w:rPr>
-          <w:rFonts w:ascii="Times New Roman" w:hAnsi="Times New Roman" w:cs="Times New Roman"/>
-        </w:rPr>
-      </w:pPr>
-    </w:p>
-    <w:p/>
+        <w:pStyle w:val="ListParagraph"/>
+        <w:rPr>
+          <w:rFonts w:ascii="Times New Roman" w:hAnsi="Times New Roman" w:cs="Times New Roman"/>
+        </w:rPr>
+      </w:pPr>
+    </w:p>
     <w:sectPr>
       <w:pgSz w:w="12240" w:h="15840"/>
       <w:pgMar w:top="1440" w:right="1440" w:bottom="1440" w:left="1440" w:header="720" w:footer="720" w:gutter="0"/>
@@ -18457,9 +20408,9 @@
     </w:lvl>
   </w:abstractNum>
   <w:abstractNum w:abstractNumId="3">
-    <w:nsid w:val="163E1083"/>
+    <w:nsid w:val="144560F8"/>
     <w:multiLevelType w:val="hybridMultilevel"/>
-    <w:tmpl w:val="660A0008"/>
+    <w:tmpl w:val="C4324476"/>
     <w:lvl w:ilvl="0" w:tplc="04090001">
       <w:start w:val="1"/>
       <w:numFmt w:val="bullet"/>
@@ -18570,9 +20521,9 @@
     </w:lvl>
   </w:abstractNum>
   <w:abstractNum w:abstractNumId="4">
-    <w:nsid w:val="1CEC3F1A"/>
+    <w:nsid w:val="163E1083"/>
     <w:multiLevelType w:val="hybridMultilevel"/>
-    <w:tmpl w:val="BC7A1EDE"/>
+    <w:tmpl w:val="660A0008"/>
     <w:lvl w:ilvl="0" w:tplc="04090001">
       <w:start w:val="1"/>
       <w:numFmt w:val="bullet"/>
@@ -18683,9 +20634,9 @@
     </w:lvl>
   </w:abstractNum>
   <w:abstractNum w:abstractNumId="5">
-    <w:nsid w:val="2A8D2E57"/>
+    <w:nsid w:val="1CEC3F1A"/>
     <w:multiLevelType w:val="hybridMultilevel"/>
-    <w:tmpl w:val="6E12219C"/>
+    <w:tmpl w:val="BC7A1EDE"/>
     <w:lvl w:ilvl="0" w:tplc="04090001">
       <w:start w:val="1"/>
       <w:numFmt w:val="bullet"/>
@@ -18796,6 +20747,232 @@
     </w:lvl>
   </w:abstractNum>
   <w:abstractNum w:abstractNumId="6">
+    <w:nsid w:val="291D6D16"/>
+    <w:multiLevelType w:val="hybridMultilevel"/>
+    <w:tmpl w:val="82C2BE04"/>
+    <w:lvl w:ilvl="0" w:tplc="04090001">
+      <w:start w:val="1"/>
+      <w:numFmt w:val="bullet"/>
+      <w:lvlText w:val=""/>
+      <w:lvlJc w:val="left"/>
+      <w:pPr>
+        <w:ind w:left="720" w:hanging="360"/>
+      </w:pPr>
+      <w:rPr>
+        <w:rFonts w:ascii="Symbol" w:hAnsi="Symbol" w:hint="default"/>
+      </w:rPr>
+    </w:lvl>
+    <w:lvl w:ilvl="1" w:tplc="04090003" w:tentative="1">
+      <w:start w:val="1"/>
+      <w:numFmt w:val="bullet"/>
+      <w:lvlText w:val="o"/>
+      <w:lvlJc w:val="left"/>
+      <w:pPr>
+        <w:ind w:left="1440" w:hanging="360"/>
+      </w:pPr>
+      <w:rPr>
+        <w:rFonts w:ascii="Courier New" w:hAnsi="Courier New" w:cs="Courier New" w:hint="default"/>
+      </w:rPr>
+    </w:lvl>
+    <w:lvl w:ilvl="2" w:tplc="04090005" w:tentative="1">
+      <w:start w:val="1"/>
+      <w:numFmt w:val="bullet"/>
+      <w:lvlText w:val=""/>
+      <w:lvlJc w:val="left"/>
+      <w:pPr>
+        <w:ind w:left="2160" w:hanging="360"/>
+      </w:pPr>
+      <w:rPr>
+        <w:rFonts w:ascii="Wingdings" w:hAnsi="Wingdings" w:hint="default"/>
+      </w:rPr>
+    </w:lvl>
+    <w:lvl w:ilvl="3" w:tplc="04090001" w:tentative="1">
+      <w:start w:val="1"/>
+      <w:numFmt w:val="bullet"/>
+      <w:lvlText w:val=""/>
+      <w:lvlJc w:val="left"/>
+      <w:pPr>
+        <w:ind w:left="2880" w:hanging="360"/>
+      </w:pPr>
+      <w:rPr>
+        <w:rFonts w:ascii="Symbol" w:hAnsi="Symbol" w:hint="default"/>
+      </w:rPr>
+    </w:lvl>
+    <w:lvl w:ilvl="4" w:tplc="04090003" w:tentative="1">
+      <w:start w:val="1"/>
+      <w:numFmt w:val="bullet"/>
+      <w:lvlText w:val="o"/>
+      <w:lvlJc w:val="left"/>
+      <w:pPr>
+        <w:ind w:left="3600" w:hanging="360"/>
+      </w:pPr>
+      <w:rPr>
+        <w:rFonts w:ascii="Courier New" w:hAnsi="Courier New" w:cs="Courier New" w:hint="default"/>
+      </w:rPr>
+    </w:lvl>
+    <w:lvl w:ilvl="5" w:tplc="04090005" w:tentative="1">
+      <w:start w:val="1"/>
+      <w:numFmt w:val="bullet"/>
+      <w:lvlText w:val=""/>
+      <w:lvlJc w:val="left"/>
+      <w:pPr>
+        <w:ind w:left="4320" w:hanging="360"/>
+      </w:pPr>
+      <w:rPr>
+        <w:rFonts w:ascii="Wingdings" w:hAnsi="Wingdings" w:hint="default"/>
+      </w:rPr>
+    </w:lvl>
+    <w:lvl w:ilvl="6" w:tplc="04090001" w:tentative="1">
+      <w:start w:val="1"/>
+      <w:numFmt w:val="bullet"/>
+      <w:lvlText w:val=""/>
+      <w:lvlJc w:val="left"/>
+      <w:pPr>
+        <w:ind w:left="5040" w:hanging="360"/>
+      </w:pPr>
+      <w:rPr>
+        <w:rFonts w:ascii="Symbol" w:hAnsi="Symbol" w:hint="default"/>
+      </w:rPr>
+    </w:lvl>
+    <w:lvl w:ilvl="7" w:tplc="04090003" w:tentative="1">
+      <w:start w:val="1"/>
+      <w:numFmt w:val="bullet"/>
+      <w:lvlText w:val="o"/>
+      <w:lvlJc w:val="left"/>
+      <w:pPr>
+        <w:ind w:left="5760" w:hanging="360"/>
+      </w:pPr>
+      <w:rPr>
+        <w:rFonts w:ascii="Courier New" w:hAnsi="Courier New" w:cs="Courier New" w:hint="default"/>
+      </w:rPr>
+    </w:lvl>
+    <w:lvl w:ilvl="8" w:tplc="04090005" w:tentative="1">
+      <w:start w:val="1"/>
+      <w:numFmt w:val="bullet"/>
+      <w:lvlText w:val=""/>
+      <w:lvlJc w:val="left"/>
+      <w:pPr>
+        <w:ind w:left="6480" w:hanging="360"/>
+      </w:pPr>
+      <w:rPr>
+        <w:rFonts w:ascii="Wingdings" w:hAnsi="Wingdings" w:hint="default"/>
+      </w:rPr>
+    </w:lvl>
+  </w:abstractNum>
+  <w:abstractNum w:abstractNumId="7">
+    <w:nsid w:val="2A8D2E57"/>
+    <w:multiLevelType w:val="hybridMultilevel"/>
+    <w:tmpl w:val="6E12219C"/>
+    <w:lvl w:ilvl="0" w:tplc="04090001">
+      <w:start w:val="1"/>
+      <w:numFmt w:val="bullet"/>
+      <w:lvlText w:val=""/>
+      <w:lvlJc w:val="left"/>
+      <w:pPr>
+        <w:ind w:left="720" w:hanging="360"/>
+      </w:pPr>
+      <w:rPr>
+        <w:rFonts w:ascii="Symbol" w:hAnsi="Symbol" w:hint="default"/>
+      </w:rPr>
+    </w:lvl>
+    <w:lvl w:ilvl="1" w:tplc="04090003" w:tentative="1">
+      <w:start w:val="1"/>
+      <w:numFmt w:val="bullet"/>
+      <w:lvlText w:val="o"/>
+      <w:lvlJc w:val="left"/>
+      <w:pPr>
+        <w:ind w:left="1440" w:hanging="360"/>
+      </w:pPr>
+      <w:rPr>
+        <w:rFonts w:ascii="Courier New" w:hAnsi="Courier New" w:cs="Courier New" w:hint="default"/>
+      </w:rPr>
+    </w:lvl>
+    <w:lvl w:ilvl="2" w:tplc="04090005" w:tentative="1">
+      <w:start w:val="1"/>
+      <w:numFmt w:val="bullet"/>
+      <w:lvlText w:val=""/>
+      <w:lvlJc w:val="left"/>
+      <w:pPr>
+        <w:ind w:left="2160" w:hanging="360"/>
+      </w:pPr>
+      <w:rPr>
+        <w:rFonts w:ascii="Wingdings" w:hAnsi="Wingdings" w:hint="default"/>
+      </w:rPr>
+    </w:lvl>
+    <w:lvl w:ilvl="3" w:tplc="04090001" w:tentative="1">
+      <w:start w:val="1"/>
+      <w:numFmt w:val="bullet"/>
+      <w:lvlText w:val=""/>
+      <w:lvlJc w:val="left"/>
+      <w:pPr>
+        <w:ind w:left="2880" w:hanging="360"/>
+      </w:pPr>
+      <w:rPr>
+        <w:rFonts w:ascii="Symbol" w:hAnsi="Symbol" w:hint="default"/>
+      </w:rPr>
+    </w:lvl>
+    <w:lvl w:ilvl="4" w:tplc="04090003" w:tentative="1">
+      <w:start w:val="1"/>
+      <w:numFmt w:val="bullet"/>
+      <w:lvlText w:val="o"/>
+      <w:lvlJc w:val="left"/>
+      <w:pPr>
+        <w:ind w:left="3600" w:hanging="360"/>
+      </w:pPr>
+      <w:rPr>
+        <w:rFonts w:ascii="Courier New" w:hAnsi="Courier New" w:cs="Courier New" w:hint="default"/>
+      </w:rPr>
+    </w:lvl>
+    <w:lvl w:ilvl="5" w:tplc="04090005" w:tentative="1">
+      <w:start w:val="1"/>
+      <w:numFmt w:val="bullet"/>
+      <w:lvlText w:val=""/>
+      <w:lvlJc w:val="left"/>
+      <w:pPr>
+        <w:ind w:left="4320" w:hanging="360"/>
+      </w:pPr>
+      <w:rPr>
+        <w:rFonts w:ascii="Wingdings" w:hAnsi="Wingdings" w:hint="default"/>
+      </w:rPr>
+    </w:lvl>
+    <w:lvl w:ilvl="6" w:tplc="04090001" w:tentative="1">
+      <w:start w:val="1"/>
+      <w:numFmt w:val="bullet"/>
+      <w:lvlText w:val=""/>
+      <w:lvlJc w:val="left"/>
+      <w:pPr>
+        <w:ind w:left="5040" w:hanging="360"/>
+      </w:pPr>
+      <w:rPr>
+        <w:rFonts w:ascii="Symbol" w:hAnsi="Symbol" w:hint="default"/>
+      </w:rPr>
+    </w:lvl>
+    <w:lvl w:ilvl="7" w:tplc="04090003" w:tentative="1">
+      <w:start w:val="1"/>
+      <w:numFmt w:val="bullet"/>
+      <w:lvlText w:val="o"/>
+      <w:lvlJc w:val="left"/>
+      <w:pPr>
+        <w:ind w:left="5760" w:hanging="360"/>
+      </w:pPr>
+      <w:rPr>
+        <w:rFonts w:ascii="Courier New" w:hAnsi="Courier New" w:cs="Courier New" w:hint="default"/>
+      </w:rPr>
+    </w:lvl>
+    <w:lvl w:ilvl="8" w:tplc="04090005" w:tentative="1">
+      <w:start w:val="1"/>
+      <w:numFmt w:val="bullet"/>
+      <w:lvlText w:val=""/>
+      <w:lvlJc w:val="left"/>
+      <w:pPr>
+        <w:ind w:left="6480" w:hanging="360"/>
+      </w:pPr>
+      <w:rPr>
+        <w:rFonts w:ascii="Wingdings" w:hAnsi="Wingdings" w:hint="default"/>
+      </w:rPr>
+    </w:lvl>
+  </w:abstractNum>
+  <w:abstractNum w:abstractNumId="8">
     <w:nsid w:val="2CBE24EA"/>
     <w:multiLevelType w:val="multilevel"/>
     <w:tmpl w:val="2D58DBE6"/>
@@ -18908,7 +21085,7 @@
       </w:rPr>
     </w:lvl>
   </w:abstractNum>
-  <w:abstractNum w:abstractNumId="7">
+  <w:abstractNum w:abstractNumId="9">
     <w:nsid w:val="38652945"/>
     <w:multiLevelType w:val="multilevel"/>
     <w:tmpl w:val="04090021"/>
@@ -19021,7 +21198,7 @@
       </w:rPr>
     </w:lvl>
   </w:abstractNum>
-  <w:abstractNum w:abstractNumId="8">
+  <w:abstractNum w:abstractNumId="10">
     <w:nsid w:val="43125C57"/>
     <w:multiLevelType w:val="multilevel"/>
     <w:tmpl w:val="3828D686"/>
@@ -19134,7 +21311,7 @@
       </w:rPr>
     </w:lvl>
   </w:abstractNum>
-  <w:abstractNum w:abstractNumId="9">
+  <w:abstractNum w:abstractNumId="11">
     <w:nsid w:val="4F6D4E9D"/>
     <w:multiLevelType w:val="hybridMultilevel"/>
     <w:tmpl w:val="601A34E2"/>
@@ -19247,7 +21424,120 @@
       </w:rPr>
     </w:lvl>
   </w:abstractNum>
-  <w:abstractNum w:abstractNumId="10">
+  <w:abstractNum w:abstractNumId="12">
+    <w:nsid w:val="5A5F492A"/>
+    <w:multiLevelType w:val="hybridMultilevel"/>
+    <w:tmpl w:val="42728176"/>
+    <w:lvl w:ilvl="0" w:tplc="04090001">
+      <w:start w:val="1"/>
+      <w:numFmt w:val="bullet"/>
+      <w:lvlText w:val=""/>
+      <w:lvlJc w:val="left"/>
+      <w:pPr>
+        <w:ind w:left="720" w:hanging="360"/>
+      </w:pPr>
+      <w:rPr>
+        <w:rFonts w:ascii="Symbol" w:hAnsi="Symbol" w:hint="default"/>
+      </w:rPr>
+    </w:lvl>
+    <w:lvl w:ilvl="1" w:tplc="04090003" w:tentative="1">
+      <w:start w:val="1"/>
+      <w:numFmt w:val="bullet"/>
+      <w:lvlText w:val="o"/>
+      <w:lvlJc w:val="left"/>
+      <w:pPr>
+        <w:ind w:left="1440" w:hanging="360"/>
+      </w:pPr>
+      <w:rPr>
+        <w:rFonts w:ascii="Courier New" w:hAnsi="Courier New" w:cs="Courier New" w:hint="default"/>
+      </w:rPr>
+    </w:lvl>
+    <w:lvl w:ilvl="2" w:tplc="04090005" w:tentative="1">
+      <w:start w:val="1"/>
+      <w:numFmt w:val="bullet"/>
+      <w:lvlText w:val=""/>
+      <w:lvlJc w:val="left"/>
+      <w:pPr>
+        <w:ind w:left="2160" w:hanging="360"/>
+      </w:pPr>
+      <w:rPr>
+        <w:rFonts w:ascii="Wingdings" w:hAnsi="Wingdings" w:hint="default"/>
+      </w:rPr>
+    </w:lvl>
+    <w:lvl w:ilvl="3" w:tplc="04090001" w:tentative="1">
+      <w:start w:val="1"/>
+      <w:numFmt w:val="bullet"/>
+      <w:lvlText w:val=""/>
+      <w:lvlJc w:val="left"/>
+      <w:pPr>
+        <w:ind w:left="2880" w:hanging="360"/>
+      </w:pPr>
+      <w:rPr>
+        <w:rFonts w:ascii="Symbol" w:hAnsi="Symbol" w:hint="default"/>
+      </w:rPr>
+    </w:lvl>
+    <w:lvl w:ilvl="4" w:tplc="04090003" w:tentative="1">
+      <w:start w:val="1"/>
+      <w:numFmt w:val="bullet"/>
+      <w:lvlText w:val="o"/>
+      <w:lvlJc w:val="left"/>
+      <w:pPr>
+        <w:ind w:left="3600" w:hanging="360"/>
+      </w:pPr>
+      <w:rPr>
+        <w:rFonts w:ascii="Courier New" w:hAnsi="Courier New" w:cs="Courier New" w:hint="default"/>
+      </w:rPr>
+    </w:lvl>
+    <w:lvl w:ilvl="5" w:tplc="04090005" w:tentative="1">
+      <w:start w:val="1"/>
+      <w:numFmt w:val="bullet"/>
+      <w:lvlText w:val=""/>
+      <w:lvlJc w:val="left"/>
+      <w:pPr>
+        <w:ind w:left="4320" w:hanging="360"/>
+      </w:pPr>
+      <w:rPr>
+        <w:rFonts w:ascii="Wingdings" w:hAnsi="Wingdings" w:hint="default"/>
+      </w:rPr>
+    </w:lvl>
+    <w:lvl w:ilvl="6" w:tplc="04090001" w:tentative="1">
+      <w:start w:val="1"/>
+      <w:numFmt w:val="bullet"/>
+      <w:lvlText w:val=""/>
+      <w:lvlJc w:val="left"/>
+      <w:pPr>
+        <w:ind w:left="5040" w:hanging="360"/>
+      </w:pPr>
+      <w:rPr>
+        <w:rFonts w:ascii="Symbol" w:hAnsi="Symbol" w:hint="default"/>
+      </w:rPr>
+    </w:lvl>
+    <w:lvl w:ilvl="7" w:tplc="04090003" w:tentative="1">
+      <w:start w:val="1"/>
+      <w:numFmt w:val="bullet"/>
+      <w:lvlText w:val="o"/>
+      <w:lvlJc w:val="left"/>
+      <w:pPr>
+        <w:ind w:left="5760" w:hanging="360"/>
+      </w:pPr>
+      <w:rPr>
+        <w:rFonts w:ascii="Courier New" w:hAnsi="Courier New" w:cs="Courier New" w:hint="default"/>
+      </w:rPr>
+    </w:lvl>
+    <w:lvl w:ilvl="8" w:tplc="04090005" w:tentative="1">
+      <w:start w:val="1"/>
+      <w:numFmt w:val="bullet"/>
+      <w:lvlText w:val=""/>
+      <w:lvlJc w:val="left"/>
+      <w:pPr>
+        <w:ind w:left="6480" w:hanging="360"/>
+      </w:pPr>
+      <w:rPr>
+        <w:rFonts w:ascii="Wingdings" w:hAnsi="Wingdings" w:hint="default"/>
+      </w:rPr>
+    </w:lvl>
+  </w:abstractNum>
+  <w:abstractNum w:abstractNumId="13">
     <w:nsid w:val="5CC255D5"/>
     <w:multiLevelType w:val="multilevel"/>
     <w:tmpl w:val="3A461E32"/>
@@ -19360,7 +21650,7 @@
       </w:pPr>
     </w:lvl>
   </w:abstractNum>
-  <w:abstractNum w:abstractNumId="11">
+  <w:abstractNum w:abstractNumId="14">
     <w:nsid w:val="5F616048"/>
     <w:multiLevelType w:val="multilevel"/>
     <w:tmpl w:val="026C4A6E"/>
@@ -19473,7 +21763,7 @@
       </w:rPr>
     </w:lvl>
   </w:abstractNum>
-  <w:abstractNum w:abstractNumId="12">
+  <w:abstractNum w:abstractNumId="15">
     <w:nsid w:val="67015060"/>
     <w:multiLevelType w:val="hybridMultilevel"/>
     <w:tmpl w:val="5A747F4E"/>
@@ -19586,7 +21876,7 @@
       </w:rPr>
     </w:lvl>
   </w:abstractNum>
-  <w:abstractNum w:abstractNumId="13">
+  <w:abstractNum w:abstractNumId="16">
     <w:nsid w:val="67A61E4B"/>
     <w:multiLevelType w:val="hybridMultilevel"/>
     <w:tmpl w:val="C470A560"/>
@@ -19699,7 +21989,7 @@
       </w:rPr>
     </w:lvl>
   </w:abstractNum>
-  <w:abstractNum w:abstractNumId="14">
+  <w:abstractNum w:abstractNumId="17">
     <w:nsid w:val="6C0138B9"/>
     <w:multiLevelType w:val="multilevel"/>
     <w:tmpl w:val="04090021"/>
@@ -19812,10 +22102,10 @@
       </w:rPr>
     </w:lvl>
   </w:abstractNum>
-  <w:abstractNum w:abstractNumId="15">
-    <w:nsid w:val="75D7070B"/>
+  <w:abstractNum w:abstractNumId="18">
+    <w:nsid w:val="6F264844"/>
     <w:multiLevelType w:val="hybridMultilevel"/>
-    <w:tmpl w:val="D86C3D40"/>
+    <w:tmpl w:val="19F88322"/>
     <w:lvl w:ilvl="0" w:tplc="04090001">
       <w:start w:val="1"/>
       <w:numFmt w:val="bullet"/>
@@ -19925,96 +22215,10 @@
       </w:rPr>
     </w:lvl>
   </w:abstractNum>
-  <w:abstractNum w:abstractNumId="16">
-    <w:nsid w:val="76626E37"/>
+  <w:abstractNum w:abstractNumId="19">
+    <w:nsid w:val="75D7070B"/>
     <w:multiLevelType w:val="hybridMultilevel"/>
-    <w:tmpl w:val="282A1B26"/>
-    <w:lvl w:ilvl="0" w:tplc="0409000F">
-      <w:start w:val="1"/>
-      <w:numFmt w:val="decimal"/>
-      <w:lvlText w:val="%1."/>
-      <w:lvlJc w:val="left"/>
-      <w:pPr>
-        <w:ind w:left="720" w:hanging="360"/>
-      </w:pPr>
-    </w:lvl>
-    <w:lvl w:ilvl="1" w:tplc="04090019" w:tentative="1">
-      <w:start w:val="1"/>
-      <w:numFmt w:val="lowerLetter"/>
-      <w:lvlText w:val="%2."/>
-      <w:lvlJc w:val="left"/>
-      <w:pPr>
-        <w:ind w:left="1440" w:hanging="360"/>
-      </w:pPr>
-    </w:lvl>
-    <w:lvl w:ilvl="2" w:tplc="0409001B" w:tentative="1">
-      <w:start w:val="1"/>
-      <w:numFmt w:val="lowerRoman"/>
-      <w:lvlText w:val="%3."/>
-      <w:lvlJc w:val="right"/>
-      <w:pPr>
-        <w:ind w:left="2160" w:hanging="180"/>
-      </w:pPr>
-    </w:lvl>
-    <w:lvl w:ilvl="3" w:tplc="0409000F" w:tentative="1">
-      <w:start w:val="1"/>
-      <w:numFmt w:val="decimal"/>
-      <w:lvlText w:val="%4."/>
-      <w:lvlJc w:val="left"/>
-      <w:pPr>
-        <w:ind w:left="2880" w:hanging="360"/>
-      </w:pPr>
-    </w:lvl>
-    <w:lvl w:ilvl="4" w:tplc="04090019" w:tentative="1">
-      <w:start w:val="1"/>
-      <w:numFmt w:val="lowerLetter"/>
-      <w:lvlText w:val="%5."/>
-      <w:lvlJc w:val="left"/>
-      <w:pPr>
-        <w:ind w:left="3600" w:hanging="360"/>
-      </w:pPr>
-    </w:lvl>
-    <w:lvl w:ilvl="5" w:tplc="0409001B" w:tentative="1">
-      <w:start w:val="1"/>
-      <w:numFmt w:val="lowerRoman"/>
-      <w:lvlText w:val="%6."/>
-      <w:lvlJc w:val="right"/>
-      <w:pPr>
-        <w:ind w:left="4320" w:hanging="180"/>
-      </w:pPr>
-    </w:lvl>
-    <w:lvl w:ilvl="6" w:tplc="0409000F" w:tentative="1">
-      <w:start w:val="1"/>
-      <w:numFmt w:val="decimal"/>
-      <w:lvlText w:val="%7."/>
-      <w:lvlJc w:val="left"/>
-      <w:pPr>
-        <w:ind w:left="5040" w:hanging="360"/>
-      </w:pPr>
-    </w:lvl>
-    <w:lvl w:ilvl="7" w:tplc="04090019" w:tentative="1">
-      <w:start w:val="1"/>
-      <w:numFmt w:val="lowerLetter"/>
-      <w:lvlText w:val="%8."/>
-      <w:lvlJc w:val="left"/>
-      <w:pPr>
-        <w:ind w:left="5760" w:hanging="360"/>
-      </w:pPr>
-    </w:lvl>
-    <w:lvl w:ilvl="8" w:tplc="0409001B" w:tentative="1">
-      <w:start w:val="1"/>
-      <w:numFmt w:val="lowerRoman"/>
-      <w:lvlText w:val="%9."/>
-      <w:lvlJc w:val="right"/>
-      <w:pPr>
-        <w:ind w:left="6480" w:hanging="180"/>
-      </w:pPr>
-    </w:lvl>
-  </w:abstractNum>
-  <w:abstractNum w:abstractNumId="17">
-    <w:nsid w:val="7B4600DD"/>
-    <w:multiLevelType w:val="hybridMultilevel"/>
-    <w:tmpl w:val="37A88D7C"/>
+    <w:tmpl w:val="D86C3D40"/>
     <w:lvl w:ilvl="0" w:tplc="04090001">
       <w:start w:val="1"/>
       <w:numFmt w:val="bullet"/>
@@ -20124,10 +22328,96 @@
       </w:rPr>
     </w:lvl>
   </w:abstractNum>
-  <w:abstractNum w:abstractNumId="18">
-    <w:nsid w:val="7CF810EA"/>
+  <w:abstractNum w:abstractNumId="20">
+    <w:nsid w:val="76626E37"/>
     <w:multiLevelType w:val="hybridMultilevel"/>
-    <w:tmpl w:val="060AF142"/>
+    <w:tmpl w:val="282A1B26"/>
+    <w:lvl w:ilvl="0" w:tplc="0409000F">
+      <w:start w:val="1"/>
+      <w:numFmt w:val="decimal"/>
+      <w:lvlText w:val="%1."/>
+      <w:lvlJc w:val="left"/>
+      <w:pPr>
+        <w:ind w:left="720" w:hanging="360"/>
+      </w:pPr>
+    </w:lvl>
+    <w:lvl w:ilvl="1" w:tplc="04090019" w:tentative="1">
+      <w:start w:val="1"/>
+      <w:numFmt w:val="lowerLetter"/>
+      <w:lvlText w:val="%2."/>
+      <w:lvlJc w:val="left"/>
+      <w:pPr>
+        <w:ind w:left="1440" w:hanging="360"/>
+      </w:pPr>
+    </w:lvl>
+    <w:lvl w:ilvl="2" w:tplc="0409001B" w:tentative="1">
+      <w:start w:val="1"/>
+      <w:numFmt w:val="lowerRoman"/>
+      <w:lvlText w:val="%3."/>
+      <w:lvlJc w:val="right"/>
+      <w:pPr>
+        <w:ind w:left="2160" w:hanging="180"/>
+      </w:pPr>
+    </w:lvl>
+    <w:lvl w:ilvl="3" w:tplc="0409000F" w:tentative="1">
+      <w:start w:val="1"/>
+      <w:numFmt w:val="decimal"/>
+      <w:lvlText w:val="%4."/>
+      <w:lvlJc w:val="left"/>
+      <w:pPr>
+        <w:ind w:left="2880" w:hanging="360"/>
+      </w:pPr>
+    </w:lvl>
+    <w:lvl w:ilvl="4" w:tplc="04090019" w:tentative="1">
+      <w:start w:val="1"/>
+      <w:numFmt w:val="lowerLetter"/>
+      <w:lvlText w:val="%5."/>
+      <w:lvlJc w:val="left"/>
+      <w:pPr>
+        <w:ind w:left="3600" w:hanging="360"/>
+      </w:pPr>
+    </w:lvl>
+    <w:lvl w:ilvl="5" w:tplc="0409001B" w:tentative="1">
+      <w:start w:val="1"/>
+      <w:numFmt w:val="lowerRoman"/>
+      <w:lvlText w:val="%6."/>
+      <w:lvlJc w:val="right"/>
+      <w:pPr>
+        <w:ind w:left="4320" w:hanging="180"/>
+      </w:pPr>
+    </w:lvl>
+    <w:lvl w:ilvl="6" w:tplc="0409000F" w:tentative="1">
+      <w:start w:val="1"/>
+      <w:numFmt w:val="decimal"/>
+      <w:lvlText w:val="%7."/>
+      <w:lvlJc w:val="left"/>
+      <w:pPr>
+        <w:ind w:left="5040" w:hanging="360"/>
+      </w:pPr>
+    </w:lvl>
+    <w:lvl w:ilvl="7" w:tplc="04090019" w:tentative="1">
+      <w:start w:val="1"/>
+      <w:numFmt w:val="lowerLetter"/>
+      <w:lvlText w:val="%8."/>
+      <w:lvlJc w:val="left"/>
+      <w:pPr>
+        <w:ind w:left="5760" w:hanging="360"/>
+      </w:pPr>
+    </w:lvl>
+    <w:lvl w:ilvl="8" w:tplc="0409001B" w:tentative="1">
+      <w:start w:val="1"/>
+      <w:numFmt w:val="lowerRoman"/>
+      <w:lvlText w:val="%9."/>
+      <w:lvlJc w:val="right"/>
+      <w:pPr>
+        <w:ind w:left="6480" w:hanging="180"/>
+      </w:pPr>
+    </w:lvl>
+  </w:abstractNum>
+  <w:abstractNum w:abstractNumId="21">
+    <w:nsid w:val="77110BC0"/>
+    <w:multiLevelType w:val="hybridMultilevel"/>
+    <w:tmpl w:val="153E4CC8"/>
     <w:lvl w:ilvl="0" w:tplc="04090001">
       <w:start w:val="1"/>
       <w:numFmt w:val="bullet"/>
@@ -20237,10 +22527,10 @@
       </w:rPr>
     </w:lvl>
   </w:abstractNum>
-  <w:abstractNum w:abstractNumId="19">
-    <w:nsid w:val="7F134302"/>
+  <w:abstractNum w:abstractNumId="22">
+    <w:nsid w:val="7B4600DD"/>
     <w:multiLevelType w:val="hybridMultilevel"/>
-    <w:tmpl w:val="D198542C"/>
+    <w:tmpl w:val="37A88D7C"/>
     <w:lvl w:ilvl="0" w:tplc="04090001">
       <w:start w:val="1"/>
       <w:numFmt w:val="bullet"/>
@@ -20350,65 +22640,306 @@
       </w:rPr>
     </w:lvl>
   </w:abstractNum>
+  <w:abstractNum w:abstractNumId="23">
+    <w:nsid w:val="7CF810EA"/>
+    <w:multiLevelType w:val="hybridMultilevel"/>
+    <w:tmpl w:val="060AF142"/>
+    <w:lvl w:ilvl="0" w:tplc="04090001">
+      <w:start w:val="1"/>
+      <w:numFmt w:val="bullet"/>
+      <w:lvlText w:val=""/>
+      <w:lvlJc w:val="left"/>
+      <w:pPr>
+        <w:ind w:left="720" w:hanging="360"/>
+      </w:pPr>
+      <w:rPr>
+        <w:rFonts w:ascii="Symbol" w:hAnsi="Symbol" w:hint="default"/>
+      </w:rPr>
+    </w:lvl>
+    <w:lvl w:ilvl="1" w:tplc="04090003" w:tentative="1">
+      <w:start w:val="1"/>
+      <w:numFmt w:val="bullet"/>
+      <w:lvlText w:val="o"/>
+      <w:lvlJc w:val="left"/>
+      <w:pPr>
+        <w:ind w:left="1440" w:hanging="360"/>
+      </w:pPr>
+      <w:rPr>
+        <w:rFonts w:ascii="Courier New" w:hAnsi="Courier New" w:cs="Courier New" w:hint="default"/>
+      </w:rPr>
+    </w:lvl>
+    <w:lvl w:ilvl="2" w:tplc="04090005" w:tentative="1">
+      <w:start w:val="1"/>
+      <w:numFmt w:val="bullet"/>
+      <w:lvlText w:val=""/>
+      <w:lvlJc w:val="left"/>
+      <w:pPr>
+        <w:ind w:left="2160" w:hanging="360"/>
+      </w:pPr>
+      <w:rPr>
+        <w:rFonts w:ascii="Wingdings" w:hAnsi="Wingdings" w:hint="default"/>
+      </w:rPr>
+    </w:lvl>
+    <w:lvl w:ilvl="3" w:tplc="04090001" w:tentative="1">
+      <w:start w:val="1"/>
+      <w:numFmt w:val="bullet"/>
+      <w:lvlText w:val=""/>
+      <w:lvlJc w:val="left"/>
+      <w:pPr>
+        <w:ind w:left="2880" w:hanging="360"/>
+      </w:pPr>
+      <w:rPr>
+        <w:rFonts w:ascii="Symbol" w:hAnsi="Symbol" w:hint="default"/>
+      </w:rPr>
+    </w:lvl>
+    <w:lvl w:ilvl="4" w:tplc="04090003" w:tentative="1">
+      <w:start w:val="1"/>
+      <w:numFmt w:val="bullet"/>
+      <w:lvlText w:val="o"/>
+      <w:lvlJc w:val="left"/>
+      <w:pPr>
+        <w:ind w:left="3600" w:hanging="360"/>
+      </w:pPr>
+      <w:rPr>
+        <w:rFonts w:ascii="Courier New" w:hAnsi="Courier New" w:cs="Courier New" w:hint="default"/>
+      </w:rPr>
+    </w:lvl>
+    <w:lvl w:ilvl="5" w:tplc="04090005" w:tentative="1">
+      <w:start w:val="1"/>
+      <w:numFmt w:val="bullet"/>
+      <w:lvlText w:val=""/>
+      <w:lvlJc w:val="left"/>
+      <w:pPr>
+        <w:ind w:left="4320" w:hanging="360"/>
+      </w:pPr>
+      <w:rPr>
+        <w:rFonts w:ascii="Wingdings" w:hAnsi="Wingdings" w:hint="default"/>
+      </w:rPr>
+    </w:lvl>
+    <w:lvl w:ilvl="6" w:tplc="04090001" w:tentative="1">
+      <w:start w:val="1"/>
+      <w:numFmt w:val="bullet"/>
+      <w:lvlText w:val=""/>
+      <w:lvlJc w:val="left"/>
+      <w:pPr>
+        <w:ind w:left="5040" w:hanging="360"/>
+      </w:pPr>
+      <w:rPr>
+        <w:rFonts w:ascii="Symbol" w:hAnsi="Symbol" w:hint="default"/>
+      </w:rPr>
+    </w:lvl>
+    <w:lvl w:ilvl="7" w:tplc="04090003" w:tentative="1">
+      <w:start w:val="1"/>
+      <w:numFmt w:val="bullet"/>
+      <w:lvlText w:val="o"/>
+      <w:lvlJc w:val="left"/>
+      <w:pPr>
+        <w:ind w:left="5760" w:hanging="360"/>
+      </w:pPr>
+      <w:rPr>
+        <w:rFonts w:ascii="Courier New" w:hAnsi="Courier New" w:cs="Courier New" w:hint="default"/>
+      </w:rPr>
+    </w:lvl>
+    <w:lvl w:ilvl="8" w:tplc="04090005" w:tentative="1">
+      <w:start w:val="1"/>
+      <w:numFmt w:val="bullet"/>
+      <w:lvlText w:val=""/>
+      <w:lvlJc w:val="left"/>
+      <w:pPr>
+        <w:ind w:left="6480" w:hanging="360"/>
+      </w:pPr>
+      <w:rPr>
+        <w:rFonts w:ascii="Wingdings" w:hAnsi="Wingdings" w:hint="default"/>
+      </w:rPr>
+    </w:lvl>
+  </w:abstractNum>
+  <w:abstractNum w:abstractNumId="24">
+    <w:nsid w:val="7F134302"/>
+    <w:multiLevelType w:val="hybridMultilevel"/>
+    <w:tmpl w:val="D198542C"/>
+    <w:lvl w:ilvl="0" w:tplc="04090001">
+      <w:start w:val="1"/>
+      <w:numFmt w:val="bullet"/>
+      <w:lvlText w:val=""/>
+      <w:lvlJc w:val="left"/>
+      <w:pPr>
+        <w:ind w:left="720" w:hanging="360"/>
+      </w:pPr>
+      <w:rPr>
+        <w:rFonts w:ascii="Symbol" w:hAnsi="Symbol" w:hint="default"/>
+      </w:rPr>
+    </w:lvl>
+    <w:lvl w:ilvl="1" w:tplc="04090003" w:tentative="1">
+      <w:start w:val="1"/>
+      <w:numFmt w:val="bullet"/>
+      <w:lvlText w:val="o"/>
+      <w:lvlJc w:val="left"/>
+      <w:pPr>
+        <w:ind w:left="1440" w:hanging="360"/>
+      </w:pPr>
+      <w:rPr>
+        <w:rFonts w:ascii="Courier New" w:hAnsi="Courier New" w:cs="Courier New" w:hint="default"/>
+      </w:rPr>
+    </w:lvl>
+    <w:lvl w:ilvl="2" w:tplc="04090005" w:tentative="1">
+      <w:start w:val="1"/>
+      <w:numFmt w:val="bullet"/>
+      <w:lvlText w:val=""/>
+      <w:lvlJc w:val="left"/>
+      <w:pPr>
+        <w:ind w:left="2160" w:hanging="360"/>
+      </w:pPr>
+      <w:rPr>
+        <w:rFonts w:ascii="Wingdings" w:hAnsi="Wingdings" w:hint="default"/>
+      </w:rPr>
+    </w:lvl>
+    <w:lvl w:ilvl="3" w:tplc="04090001" w:tentative="1">
+      <w:start w:val="1"/>
+      <w:numFmt w:val="bullet"/>
+      <w:lvlText w:val=""/>
+      <w:lvlJc w:val="left"/>
+      <w:pPr>
+        <w:ind w:left="2880" w:hanging="360"/>
+      </w:pPr>
+      <w:rPr>
+        <w:rFonts w:ascii="Symbol" w:hAnsi="Symbol" w:hint="default"/>
+      </w:rPr>
+    </w:lvl>
+    <w:lvl w:ilvl="4" w:tplc="04090003" w:tentative="1">
+      <w:start w:val="1"/>
+      <w:numFmt w:val="bullet"/>
+      <w:lvlText w:val="o"/>
+      <w:lvlJc w:val="left"/>
+      <w:pPr>
+        <w:ind w:left="3600" w:hanging="360"/>
+      </w:pPr>
+      <w:rPr>
+        <w:rFonts w:ascii="Courier New" w:hAnsi="Courier New" w:cs="Courier New" w:hint="default"/>
+      </w:rPr>
+    </w:lvl>
+    <w:lvl w:ilvl="5" w:tplc="04090005" w:tentative="1">
+      <w:start w:val="1"/>
+      <w:numFmt w:val="bullet"/>
+      <w:lvlText w:val=""/>
+      <w:lvlJc w:val="left"/>
+      <w:pPr>
+        <w:ind w:left="4320" w:hanging="360"/>
+      </w:pPr>
+      <w:rPr>
+        <w:rFonts w:ascii="Wingdings" w:hAnsi="Wingdings" w:hint="default"/>
+      </w:rPr>
+    </w:lvl>
+    <w:lvl w:ilvl="6" w:tplc="04090001" w:tentative="1">
+      <w:start w:val="1"/>
+      <w:numFmt w:val="bullet"/>
+      <w:lvlText w:val=""/>
+      <w:lvlJc w:val="left"/>
+      <w:pPr>
+        <w:ind w:left="5040" w:hanging="360"/>
+      </w:pPr>
+      <w:rPr>
+        <w:rFonts w:ascii="Symbol" w:hAnsi="Symbol" w:hint="default"/>
+      </w:rPr>
+    </w:lvl>
+    <w:lvl w:ilvl="7" w:tplc="04090003" w:tentative="1">
+      <w:start w:val="1"/>
+      <w:numFmt w:val="bullet"/>
+      <w:lvlText w:val="o"/>
+      <w:lvlJc w:val="left"/>
+      <w:pPr>
+        <w:ind w:left="5760" w:hanging="360"/>
+      </w:pPr>
+      <w:rPr>
+        <w:rFonts w:ascii="Courier New" w:hAnsi="Courier New" w:cs="Courier New" w:hint="default"/>
+      </w:rPr>
+    </w:lvl>
+    <w:lvl w:ilvl="8" w:tplc="04090005" w:tentative="1">
+      <w:start w:val="1"/>
+      <w:numFmt w:val="bullet"/>
+      <w:lvlText w:val=""/>
+      <w:lvlJc w:val="left"/>
+      <w:pPr>
+        <w:ind w:left="6480" w:hanging="360"/>
+      </w:pPr>
+      <w:rPr>
+        <w:rFonts w:ascii="Wingdings" w:hAnsi="Wingdings" w:hint="default"/>
+      </w:rPr>
+    </w:lvl>
+  </w:abstractNum>
   <w:num w:numId="1">
-    <w:abstractNumId w:val="5"/>
+    <w:abstractNumId w:val="7"/>
   </w:num>
   <w:num w:numId="2">
-    <w:abstractNumId w:val="9"/>
+    <w:abstractNumId w:val="11"/>
   </w:num>
   <w:num w:numId="3">
-    <w:abstractNumId w:val="12"/>
+    <w:abstractNumId w:val="15"/>
   </w:num>
   <w:num w:numId="4">
-    <w:abstractNumId w:val="15"/>
+    <w:abstractNumId w:val="19"/>
   </w:num>
   <w:num w:numId="5">
-    <w:abstractNumId w:val="10"/>
+    <w:abstractNumId w:val="13"/>
   </w:num>
   <w:num w:numId="6">
-    <w:abstractNumId w:val="18"/>
+    <w:abstractNumId w:val="23"/>
   </w:num>
   <w:num w:numId="7">
     <w:abstractNumId w:val="0"/>
   </w:num>
   <w:num w:numId="8">
-    <w:abstractNumId w:val="3"/>
+    <w:abstractNumId w:val="4"/>
   </w:num>
   <w:num w:numId="9">
-    <w:abstractNumId w:val="19"/>
+    <w:abstractNumId w:val="24"/>
   </w:num>
   <w:num w:numId="10">
-    <w:abstractNumId w:val="13"/>
+    <w:abstractNumId w:val="16"/>
   </w:num>
   <w:num w:numId="11">
-    <w:abstractNumId w:val="17"/>
+    <w:abstractNumId w:val="22"/>
   </w:num>
   <w:num w:numId="12">
-    <w:abstractNumId w:val="4"/>
+    <w:abstractNumId w:val="5"/>
   </w:num>
   <w:num w:numId="13">
     <w:abstractNumId w:val="1"/>
   </w:num>
   <w:num w:numId="14">
-    <w:abstractNumId w:val="7"/>
+    <w:abstractNumId w:val="9"/>
   </w:num>
   <w:num w:numId="15">
-    <w:abstractNumId w:val="8"/>
+    <w:abstractNumId w:val="10"/>
   </w:num>
   <w:num w:numId="16">
-    <w:abstractNumId w:val="14"/>
+    <w:abstractNumId w:val="17"/>
   </w:num>
   <w:num w:numId="17">
-    <w:abstractNumId w:val="6"/>
+    <w:abstractNumId w:val="8"/>
   </w:num>
   <w:num w:numId="18">
     <w:abstractNumId w:val="2"/>
   </w:num>
   <w:num w:numId="19">
-    <w:abstractNumId w:val="11"/>
+    <w:abstractNumId w:val="14"/>
   </w:num>
   <w:num w:numId="20">
-    <w:abstractNumId w:val="16"/>
+    <w:abstractNumId w:val="20"/>
+  </w:num>
+  <w:num w:numId="21">
+    <w:abstractNumId w:val="6"/>
+  </w:num>
+  <w:num w:numId="22">
+    <w:abstractNumId w:val="21"/>
+  </w:num>
+  <w:num w:numId="23">
+    <w:abstractNumId w:val="3"/>
+  </w:num>
+  <w:num w:numId="24">
+    <w:abstractNumId w:val="12"/>
+  </w:num>
+  <w:num w:numId="25">
+    <w:abstractNumId w:val="18"/>
   </w:num>
 </w:numbering>
 </file>
@@ -22185,7 +24716,7 @@
 </file>
 
 <file path=customXml/itemProps1.xml><?xml version="1.0" encoding="utf-8"?>
-<ds:datastoreItem xmlns:ds="http://schemas.openxmlformats.org/officeDocument/2006/customXml" ds:itemID="{04D3A1E7-A3AE-4525-AF2C-7BBD812E81DE}">
+<ds:datastoreItem xmlns:ds="http://schemas.openxmlformats.org/officeDocument/2006/customXml" ds:itemID="{E88D2AF5-58A0-4BCF-9547-C56B36850A17}">
   <ds:schemaRefs>
     <ds:schemaRef ds:uri="http://schemas.openxmlformats.org/officeDocument/2006/bibliography"/>
   </ds:schemaRefs>

</xml_diff>